<commit_message>
changes I made a while ago...
</commit_message>
<xml_diff>
--- a/Informe.docx
+++ b/Informe.docx
@@ -383,7 +383,7 @@
           <w:r>
             <w:fldChar w:fldCharType="separate"/>
           </w:r>
-          <w:hyperlink w:anchor="_Toc421698764" w:history="1">
+          <w:hyperlink w:anchor="_Toc421698819" w:history="1">
             <w:r>
               <w:rPr>
                 <w:rStyle w:val="Hipervnculo"/>
@@ -410,7 +410,211 @@
                 <w:noProof/>
                 <w:webHidden/>
               </w:rPr>
-              <w:instrText xml:space="preserve"> PAGEREF _Toc421698764 \h </w:instrText>
+              <w:instrText xml:space="preserve"> PAGEREF _Toc421698819 \h </w:instrText>
+            </w:r>
+            <w:r>
+              <w:rPr>
+                <w:noProof/>
+                <w:webHidden/>
+              </w:rPr>
+            </w:r>
+            <w:r>
+              <w:rPr>
+                <w:noProof/>
+                <w:webHidden/>
+              </w:rPr>
+              <w:fldChar w:fldCharType="separate"/>
+            </w:r>
+            <w:r>
+              <w:rPr>
+                <w:noProof/>
+                <w:webHidden/>
+              </w:rPr>
+              <w:t>1</w:t>
+            </w:r>
+            <w:r>
+              <w:rPr>
+                <w:noProof/>
+                <w:webHidden/>
+              </w:rPr>
+              <w:fldChar w:fldCharType="end"/>
+            </w:r>
+          </w:hyperlink>
+        </w:p>
+        <w:p>
+          <w:pPr>
+            <w:pStyle w:val="TDC2"/>
+            <w:tabs>
+              <w:tab w:val="right" w:leader="dot" w:pos="8494"/>
+            </w:tabs>
+            <w:rPr>
+              <w:noProof/>
+            </w:rPr>
+          </w:pPr>
+          <w:hyperlink w:anchor="_Toc421698820" w:history="1">
+            <w:r>
+              <w:rPr>
+                <w:rStyle w:val="Hipervnculo"/>
+                <w:noProof/>
+              </w:rPr>
+              <w:t>¿Qué es?</w:t>
+            </w:r>
+            <w:r>
+              <w:rPr>
+                <w:noProof/>
+                <w:webHidden/>
+              </w:rPr>
+              <w:tab/>
+            </w:r>
+            <w:r>
+              <w:rPr>
+                <w:noProof/>
+                <w:webHidden/>
+              </w:rPr>
+              <w:fldChar w:fldCharType="begin"/>
+            </w:r>
+            <w:r>
+              <w:rPr>
+                <w:noProof/>
+                <w:webHidden/>
+              </w:rPr>
+              <w:instrText xml:space="preserve"> PAGEREF _Toc421698820 \h </w:instrText>
+            </w:r>
+            <w:r>
+              <w:rPr>
+                <w:noProof/>
+                <w:webHidden/>
+              </w:rPr>
+            </w:r>
+            <w:r>
+              <w:rPr>
+                <w:noProof/>
+                <w:webHidden/>
+              </w:rPr>
+              <w:fldChar w:fldCharType="separate"/>
+            </w:r>
+            <w:r>
+              <w:rPr>
+                <w:noProof/>
+                <w:webHidden/>
+              </w:rPr>
+              <w:t>1</w:t>
+            </w:r>
+            <w:r>
+              <w:rPr>
+                <w:noProof/>
+                <w:webHidden/>
+              </w:rPr>
+              <w:fldChar w:fldCharType="end"/>
+            </w:r>
+          </w:hyperlink>
+        </w:p>
+        <w:p>
+          <w:pPr>
+            <w:pStyle w:val="TDC2"/>
+            <w:tabs>
+              <w:tab w:val="right" w:leader="dot" w:pos="8494"/>
+            </w:tabs>
+            <w:rPr>
+              <w:noProof/>
+            </w:rPr>
+          </w:pPr>
+          <w:hyperlink w:anchor="_Toc421698821" w:history="1">
+            <w:r>
+              <w:rPr>
+                <w:rStyle w:val="Hipervnculo"/>
+                <w:noProof/>
+              </w:rPr>
+              <w:t>¿Por qué hacerlo?</w:t>
+            </w:r>
+            <w:r>
+              <w:rPr>
+                <w:noProof/>
+                <w:webHidden/>
+              </w:rPr>
+              <w:tab/>
+            </w:r>
+            <w:r>
+              <w:rPr>
+                <w:noProof/>
+                <w:webHidden/>
+              </w:rPr>
+              <w:fldChar w:fldCharType="begin"/>
+            </w:r>
+            <w:r>
+              <w:rPr>
+                <w:noProof/>
+                <w:webHidden/>
+              </w:rPr>
+              <w:instrText xml:space="preserve"> PAGEREF _Toc421698821 \h </w:instrText>
+            </w:r>
+            <w:r>
+              <w:rPr>
+                <w:noProof/>
+                <w:webHidden/>
+              </w:rPr>
+            </w:r>
+            <w:r>
+              <w:rPr>
+                <w:noProof/>
+                <w:webHidden/>
+              </w:rPr>
+              <w:fldChar w:fldCharType="separate"/>
+            </w:r>
+            <w:r>
+              <w:rPr>
+                <w:noProof/>
+                <w:webHidden/>
+              </w:rPr>
+              <w:t>1</w:t>
+            </w:r>
+            <w:r>
+              <w:rPr>
+                <w:noProof/>
+                <w:webHidden/>
+              </w:rPr>
+              <w:fldChar w:fldCharType="end"/>
+            </w:r>
+          </w:hyperlink>
+        </w:p>
+        <w:p>
+          <w:pPr>
+            <w:pStyle w:val="TDC2"/>
+            <w:tabs>
+              <w:tab w:val="right" w:leader="dot" w:pos="8494"/>
+            </w:tabs>
+            <w:rPr>
+              <w:noProof/>
+            </w:rPr>
+          </w:pPr>
+          <w:hyperlink w:anchor="_Toc421698822" w:history="1">
+            <w:r>
+              <w:rPr>
+                <w:rStyle w:val="Hipervnculo"/>
+                <w:noProof/>
+              </w:rPr>
+              <w:t>Diferencias con otros servicios similares</w:t>
+            </w:r>
+            <w:r>
+              <w:rPr>
+                <w:noProof/>
+                <w:webHidden/>
+              </w:rPr>
+              <w:tab/>
+            </w:r>
+            <w:r>
+              <w:rPr>
+                <w:noProof/>
+                <w:webHidden/>
+              </w:rPr>
+              <w:fldChar w:fldCharType="begin"/>
+            </w:r>
+            <w:r>
+              <w:rPr>
+                <w:noProof/>
+                <w:webHidden/>
+              </w:rPr>
+              <w:instrText xml:space="preserve"> PAGEREF _Toc421698822 \h </w:instrText>
             </w:r>
             <w:r>
               <w:rPr>
@@ -453,7 +657,7 @@
               <w:lang w:eastAsia="es-ES"/>
             </w:rPr>
           </w:pPr>
-          <w:hyperlink w:anchor="_Toc421698765" w:history="1">
+          <w:hyperlink w:anchor="_Toc421698823" w:history="1">
             <w:r>
               <w:rPr>
                 <w:rStyle w:val="Hipervnculo"/>
@@ -480,7 +684,7 @@
                 <w:noProof/>
                 <w:webHidden/>
               </w:rPr>
-              <w:instrText xml:space="preserve"> PAGEREF _Toc421698765 \h </w:instrText>
+              <w:instrText xml:space="preserve"> PAGEREF _Toc421698823 \h </w:instrText>
             </w:r>
             <w:r>
               <w:rPr>
@@ -523,7 +727,7 @@
               <w:lang w:eastAsia="es-ES"/>
             </w:rPr>
           </w:pPr>
-          <w:hyperlink w:anchor="_Toc421698766" w:history="1">
+          <w:hyperlink w:anchor="_Toc421698824" w:history="1">
             <w:r>
               <w:rPr>
                 <w:rStyle w:val="Hipervnculo"/>
@@ -550,7 +754,143 @@
                 <w:noProof/>
                 <w:webHidden/>
               </w:rPr>
-              <w:instrText xml:space="preserve"> PAGEREF _Toc421698766 \h </w:instrText>
+              <w:instrText xml:space="preserve"> PAGEREF _Toc421698824 \h </w:instrText>
+            </w:r>
+            <w:r>
+              <w:rPr>
+                <w:noProof/>
+                <w:webHidden/>
+              </w:rPr>
+            </w:r>
+            <w:r>
+              <w:rPr>
+                <w:noProof/>
+                <w:webHidden/>
+              </w:rPr>
+              <w:fldChar w:fldCharType="separate"/>
+            </w:r>
+            <w:r>
+              <w:rPr>
+                <w:noProof/>
+                <w:webHidden/>
+              </w:rPr>
+              <w:t>2</w:t>
+            </w:r>
+            <w:r>
+              <w:rPr>
+                <w:noProof/>
+                <w:webHidden/>
+              </w:rPr>
+              <w:fldChar w:fldCharType="end"/>
+            </w:r>
+          </w:hyperlink>
+        </w:p>
+        <w:p>
+          <w:pPr>
+            <w:pStyle w:val="TDC2"/>
+            <w:tabs>
+              <w:tab w:val="right" w:leader="dot" w:pos="8494"/>
+            </w:tabs>
+            <w:rPr>
+              <w:noProof/>
+            </w:rPr>
+          </w:pPr>
+          <w:hyperlink w:anchor="_Toc421698825" w:history="1">
+            <w:r>
+              <w:rPr>
+                <w:rStyle w:val="Hipervnculo"/>
+                <w:noProof/>
+              </w:rPr>
+              <w:t>UML</w:t>
+            </w:r>
+            <w:r>
+              <w:rPr>
+                <w:noProof/>
+                <w:webHidden/>
+              </w:rPr>
+              <w:tab/>
+            </w:r>
+            <w:r>
+              <w:rPr>
+                <w:noProof/>
+                <w:webHidden/>
+              </w:rPr>
+              <w:fldChar w:fldCharType="begin"/>
+            </w:r>
+            <w:r>
+              <w:rPr>
+                <w:noProof/>
+                <w:webHidden/>
+              </w:rPr>
+              <w:instrText xml:space="preserve"> PAGEREF _Toc421698825 \h </w:instrText>
+            </w:r>
+            <w:r>
+              <w:rPr>
+                <w:noProof/>
+                <w:webHidden/>
+              </w:rPr>
+            </w:r>
+            <w:r>
+              <w:rPr>
+                <w:noProof/>
+                <w:webHidden/>
+              </w:rPr>
+              <w:fldChar w:fldCharType="separate"/>
+            </w:r>
+            <w:r>
+              <w:rPr>
+                <w:noProof/>
+                <w:webHidden/>
+              </w:rPr>
+              <w:t>2</w:t>
+            </w:r>
+            <w:r>
+              <w:rPr>
+                <w:noProof/>
+                <w:webHidden/>
+              </w:rPr>
+              <w:fldChar w:fldCharType="end"/>
+            </w:r>
+          </w:hyperlink>
+        </w:p>
+        <w:p>
+          <w:pPr>
+            <w:pStyle w:val="TDC2"/>
+            <w:tabs>
+              <w:tab w:val="right" w:leader="dot" w:pos="8494"/>
+            </w:tabs>
+            <w:rPr>
+              <w:noProof/>
+            </w:rPr>
+          </w:pPr>
+          <w:hyperlink w:anchor="_Toc421698826" w:history="1">
+            <w:r>
+              <w:rPr>
+                <w:rStyle w:val="Hipervnculo"/>
+                <w:noProof/>
+              </w:rPr>
+              <w:t>…</w:t>
+            </w:r>
+            <w:r>
+              <w:rPr>
+                <w:noProof/>
+                <w:webHidden/>
+              </w:rPr>
+              <w:tab/>
+            </w:r>
+            <w:r>
+              <w:rPr>
+                <w:noProof/>
+                <w:webHidden/>
+              </w:rPr>
+              <w:fldChar w:fldCharType="begin"/>
+            </w:r>
+            <w:r>
+              <w:rPr>
+                <w:noProof/>
+                <w:webHidden/>
+              </w:rPr>
+              <w:instrText xml:space="preserve"> PAGEREF _Toc421698826 \h </w:instrText>
             </w:r>
             <w:r>
               <w:rPr>
@@ -593,7 +933,7 @@
               <w:lang w:eastAsia="es-ES"/>
             </w:rPr>
           </w:pPr>
-          <w:hyperlink w:anchor="_Toc421698767" w:history="1">
+          <w:hyperlink w:anchor="_Toc421698827" w:history="1">
             <w:r>
               <w:rPr>
                 <w:rStyle w:val="Hipervnculo"/>
@@ -620,7 +960,145 @@
                 <w:noProof/>
                 <w:webHidden/>
               </w:rPr>
-              <w:instrText xml:space="preserve"> PAGEREF _Toc421698767 \h </w:instrText>
+              <w:instrText xml:space="preserve"> PAGEREF _Toc421698827 \h </w:instrText>
+            </w:r>
+            <w:r>
+              <w:rPr>
+                <w:noProof/>
+                <w:webHidden/>
+              </w:rPr>
+            </w:r>
+            <w:r>
+              <w:rPr>
+                <w:noProof/>
+                <w:webHidden/>
+              </w:rPr>
+              <w:fldChar w:fldCharType="separate"/>
+            </w:r>
+            <w:r>
+              <w:rPr>
+                <w:noProof/>
+                <w:webHidden/>
+              </w:rPr>
+              <w:t>2</w:t>
+            </w:r>
+            <w:r>
+              <w:rPr>
+                <w:noProof/>
+                <w:webHidden/>
+              </w:rPr>
+              <w:fldChar w:fldCharType="end"/>
+            </w:r>
+          </w:hyperlink>
+        </w:p>
+        <w:p>
+          <w:pPr>
+            <w:pStyle w:val="TDC2"/>
+            <w:tabs>
+              <w:tab w:val="right" w:leader="dot" w:pos="8494"/>
+            </w:tabs>
+            <w:rPr>
+              <w:noProof/>
+            </w:rPr>
+          </w:pPr>
+          <w:hyperlink w:anchor="_Toc421698828" w:history="1">
+            <w:r>
+              <w:rPr>
+                <w:rStyle w:val="Hipervnculo"/>
+                <w:noProof/>
+              </w:rPr>
+              <w:t>Explicación básica</w:t>
+            </w:r>
+            <w:r>
+              <w:rPr>
+                <w:noProof/>
+                <w:webHidden/>
+              </w:rPr>
+              <w:tab/>
+            </w:r>
+            <w:r>
+              <w:rPr>
+                <w:noProof/>
+                <w:webHidden/>
+              </w:rPr>
+              <w:fldChar w:fldCharType="begin"/>
+            </w:r>
+            <w:r>
+              <w:rPr>
+                <w:noProof/>
+                <w:webHidden/>
+              </w:rPr>
+              <w:instrText xml:space="preserve"> PAGEREF _Toc421698828 \h </w:instrText>
+            </w:r>
+            <w:r>
+              <w:rPr>
+                <w:noProof/>
+                <w:webHidden/>
+              </w:rPr>
+            </w:r>
+            <w:r>
+              <w:rPr>
+                <w:noProof/>
+                <w:webHidden/>
+              </w:rPr>
+              <w:fldChar w:fldCharType="separate"/>
+            </w:r>
+            <w:r>
+              <w:rPr>
+                <w:noProof/>
+                <w:webHidden/>
+              </w:rPr>
+              <w:t>2</w:t>
+            </w:r>
+            <w:r>
+              <w:rPr>
+                <w:noProof/>
+                <w:webHidden/>
+              </w:rPr>
+              <w:fldChar w:fldCharType="end"/>
+            </w:r>
+          </w:hyperlink>
+          <w:bookmarkStart w:id="0" w:name="_GoBack"/>
+          <w:bookmarkEnd w:id="0"/>
+        </w:p>
+        <w:p>
+          <w:pPr>
+            <w:pStyle w:val="TDC2"/>
+            <w:tabs>
+              <w:tab w:val="right" w:leader="dot" w:pos="8494"/>
+            </w:tabs>
+            <w:rPr>
+              <w:noProof/>
+            </w:rPr>
+          </w:pPr>
+          <w:hyperlink w:anchor="_Toc421698829" w:history="1">
+            <w:r>
+              <w:rPr>
+                <w:rStyle w:val="Hipervnculo"/>
+                <w:noProof/>
+              </w:rPr>
+              <w:t>Pseudocódigo?</w:t>
+            </w:r>
+            <w:r>
+              <w:rPr>
+                <w:noProof/>
+                <w:webHidden/>
+              </w:rPr>
+              <w:tab/>
+            </w:r>
+            <w:r>
+              <w:rPr>
+                <w:noProof/>
+                <w:webHidden/>
+              </w:rPr>
+              <w:fldChar w:fldCharType="begin"/>
+            </w:r>
+            <w:r>
+              <w:rPr>
+                <w:noProof/>
+                <w:webHidden/>
+              </w:rPr>
+              <w:instrText xml:space="preserve"> PAGEREF _Toc421698829 \h </w:instrText>
             </w:r>
             <w:r>
               <w:rPr>
@@ -663,7 +1141,7 @@
               <w:lang w:eastAsia="es-ES"/>
             </w:rPr>
           </w:pPr>
-          <w:hyperlink w:anchor="_Toc421698768" w:history="1">
+          <w:hyperlink w:anchor="_Toc421698830" w:history="1">
             <w:r>
               <w:rPr>
                 <w:rStyle w:val="Hipervnculo"/>
@@ -690,7 +1168,347 @@
                 <w:noProof/>
                 <w:webHidden/>
               </w:rPr>
-              <w:instrText xml:space="preserve"> PAGEREF _Toc421698768 \h </w:instrText>
+              <w:instrText xml:space="preserve"> PAGEREF _Toc421698830 \h </w:instrText>
+            </w:r>
+            <w:r>
+              <w:rPr>
+                <w:noProof/>
+                <w:webHidden/>
+              </w:rPr>
+            </w:r>
+            <w:r>
+              <w:rPr>
+                <w:noProof/>
+                <w:webHidden/>
+              </w:rPr>
+              <w:fldChar w:fldCharType="separate"/>
+            </w:r>
+            <w:r>
+              <w:rPr>
+                <w:noProof/>
+                <w:webHidden/>
+              </w:rPr>
+              <w:t>2</w:t>
+            </w:r>
+            <w:r>
+              <w:rPr>
+                <w:noProof/>
+                <w:webHidden/>
+              </w:rPr>
+              <w:fldChar w:fldCharType="end"/>
+            </w:r>
+          </w:hyperlink>
+        </w:p>
+        <w:p>
+          <w:pPr>
+            <w:pStyle w:val="TDC2"/>
+            <w:tabs>
+              <w:tab w:val="right" w:leader="dot" w:pos="8494"/>
+            </w:tabs>
+            <w:rPr>
+              <w:noProof/>
+            </w:rPr>
+          </w:pPr>
+          <w:hyperlink w:anchor="_Toc421698831" w:history="1">
+            <w:r>
+              <w:rPr>
+                <w:rStyle w:val="Hipervnculo"/>
+                <w:noProof/>
+              </w:rPr>
+              <w:t>Explicación básica</w:t>
+            </w:r>
+            <w:r>
+              <w:rPr>
+                <w:noProof/>
+                <w:webHidden/>
+              </w:rPr>
+              <w:tab/>
+            </w:r>
+            <w:r>
+              <w:rPr>
+                <w:noProof/>
+                <w:webHidden/>
+              </w:rPr>
+              <w:fldChar w:fldCharType="begin"/>
+            </w:r>
+            <w:r>
+              <w:rPr>
+                <w:noProof/>
+                <w:webHidden/>
+              </w:rPr>
+              <w:instrText xml:space="preserve"> PAGEREF _Toc421698831 \h </w:instrText>
+            </w:r>
+            <w:r>
+              <w:rPr>
+                <w:noProof/>
+                <w:webHidden/>
+              </w:rPr>
+            </w:r>
+            <w:r>
+              <w:rPr>
+                <w:noProof/>
+                <w:webHidden/>
+              </w:rPr>
+              <w:fldChar w:fldCharType="separate"/>
+            </w:r>
+            <w:r>
+              <w:rPr>
+                <w:noProof/>
+                <w:webHidden/>
+              </w:rPr>
+              <w:t>2</w:t>
+            </w:r>
+            <w:r>
+              <w:rPr>
+                <w:noProof/>
+                <w:webHidden/>
+              </w:rPr>
+              <w:fldChar w:fldCharType="end"/>
+            </w:r>
+          </w:hyperlink>
+        </w:p>
+        <w:p>
+          <w:pPr>
+            <w:pStyle w:val="TDC3"/>
+            <w:tabs>
+              <w:tab w:val="right" w:leader="dot" w:pos="8494"/>
+            </w:tabs>
+            <w:rPr>
+              <w:noProof/>
+            </w:rPr>
+          </w:pPr>
+          <w:hyperlink w:anchor="_Toc421698832" w:history="1">
+            <w:r>
+              <w:rPr>
+                <w:rStyle w:val="Hipervnculo"/>
+                <w:noProof/>
+              </w:rPr>
+              <w:t>Algoritmo de encriptación</w:t>
+            </w:r>
+            <w:r>
+              <w:rPr>
+                <w:noProof/>
+                <w:webHidden/>
+              </w:rPr>
+              <w:tab/>
+            </w:r>
+            <w:r>
+              <w:rPr>
+                <w:noProof/>
+                <w:webHidden/>
+              </w:rPr>
+              <w:fldChar w:fldCharType="begin"/>
+            </w:r>
+            <w:r>
+              <w:rPr>
+                <w:noProof/>
+                <w:webHidden/>
+              </w:rPr>
+              <w:instrText xml:space="preserve"> PAGEREF _Toc421698832 \h </w:instrText>
+            </w:r>
+            <w:r>
+              <w:rPr>
+                <w:noProof/>
+                <w:webHidden/>
+              </w:rPr>
+            </w:r>
+            <w:r>
+              <w:rPr>
+                <w:noProof/>
+                <w:webHidden/>
+              </w:rPr>
+              <w:fldChar w:fldCharType="separate"/>
+            </w:r>
+            <w:r>
+              <w:rPr>
+                <w:noProof/>
+                <w:webHidden/>
+              </w:rPr>
+              <w:t>2</w:t>
+            </w:r>
+            <w:r>
+              <w:rPr>
+                <w:noProof/>
+                <w:webHidden/>
+              </w:rPr>
+              <w:fldChar w:fldCharType="end"/>
+            </w:r>
+          </w:hyperlink>
+        </w:p>
+        <w:p>
+          <w:pPr>
+            <w:pStyle w:val="TDC3"/>
+            <w:tabs>
+              <w:tab w:val="right" w:leader="dot" w:pos="8494"/>
+            </w:tabs>
+            <w:rPr>
+              <w:noProof/>
+            </w:rPr>
+          </w:pPr>
+          <w:hyperlink w:anchor="_Toc421698833" w:history="1">
+            <w:r>
+              <w:rPr>
+                <w:rStyle w:val="Hipervnculo"/>
+                <w:noProof/>
+              </w:rPr>
+              <w:t>Librería(s) de encriptación</w:t>
+            </w:r>
+            <w:r>
+              <w:rPr>
+                <w:noProof/>
+                <w:webHidden/>
+              </w:rPr>
+              <w:tab/>
+            </w:r>
+            <w:r>
+              <w:rPr>
+                <w:noProof/>
+                <w:webHidden/>
+              </w:rPr>
+              <w:fldChar w:fldCharType="begin"/>
+            </w:r>
+            <w:r>
+              <w:rPr>
+                <w:noProof/>
+                <w:webHidden/>
+              </w:rPr>
+              <w:instrText xml:space="preserve"> PAGEREF _Toc421698833 \h </w:instrText>
+            </w:r>
+            <w:r>
+              <w:rPr>
+                <w:noProof/>
+                <w:webHidden/>
+              </w:rPr>
+            </w:r>
+            <w:r>
+              <w:rPr>
+                <w:noProof/>
+                <w:webHidden/>
+              </w:rPr>
+              <w:fldChar w:fldCharType="separate"/>
+            </w:r>
+            <w:r>
+              <w:rPr>
+                <w:noProof/>
+                <w:webHidden/>
+              </w:rPr>
+              <w:t>2</w:t>
+            </w:r>
+            <w:r>
+              <w:rPr>
+                <w:noProof/>
+                <w:webHidden/>
+              </w:rPr>
+              <w:fldChar w:fldCharType="end"/>
+            </w:r>
+          </w:hyperlink>
+        </w:p>
+        <w:p>
+          <w:pPr>
+            <w:pStyle w:val="TDC2"/>
+            <w:tabs>
+              <w:tab w:val="right" w:leader="dot" w:pos="8494"/>
+            </w:tabs>
+            <w:rPr>
+              <w:noProof/>
+            </w:rPr>
+          </w:pPr>
+          <w:hyperlink w:anchor="_Toc421698834" w:history="1">
+            <w:r>
+              <w:rPr>
+                <w:rStyle w:val="Hipervnculo"/>
+                <w:noProof/>
+              </w:rPr>
+              <w:t>¿Para qué sirve esta encriptación? ¿Ante qué protege?</w:t>
+            </w:r>
+            <w:r>
+              <w:rPr>
+                <w:noProof/>
+                <w:webHidden/>
+              </w:rPr>
+              <w:tab/>
+            </w:r>
+            <w:r>
+              <w:rPr>
+                <w:noProof/>
+                <w:webHidden/>
+              </w:rPr>
+              <w:fldChar w:fldCharType="begin"/>
+            </w:r>
+            <w:r>
+              <w:rPr>
+                <w:noProof/>
+                <w:webHidden/>
+              </w:rPr>
+              <w:instrText xml:space="preserve"> PAGEREF _Toc421698834 \h </w:instrText>
+            </w:r>
+            <w:r>
+              <w:rPr>
+                <w:noProof/>
+                <w:webHidden/>
+              </w:rPr>
+            </w:r>
+            <w:r>
+              <w:rPr>
+                <w:noProof/>
+                <w:webHidden/>
+              </w:rPr>
+              <w:fldChar w:fldCharType="separate"/>
+            </w:r>
+            <w:r>
+              <w:rPr>
+                <w:noProof/>
+                <w:webHidden/>
+              </w:rPr>
+              <w:t>2</w:t>
+            </w:r>
+            <w:r>
+              <w:rPr>
+                <w:noProof/>
+                <w:webHidden/>
+              </w:rPr>
+              <w:fldChar w:fldCharType="end"/>
+            </w:r>
+          </w:hyperlink>
+        </w:p>
+        <w:p>
+          <w:pPr>
+            <w:pStyle w:val="TDC2"/>
+            <w:tabs>
+              <w:tab w:val="right" w:leader="dot" w:pos="8494"/>
+            </w:tabs>
+            <w:rPr>
+              <w:noProof/>
+            </w:rPr>
+          </w:pPr>
+          <w:hyperlink w:anchor="_Toc421698835" w:history="1">
+            <w:r>
+              <w:rPr>
+                <w:rStyle w:val="Hipervnculo"/>
+                <w:noProof/>
+              </w:rPr>
+              <w:t>Debilidades - ¿Ante qué NO protege?</w:t>
+            </w:r>
+            <w:r>
+              <w:rPr>
+                <w:noProof/>
+                <w:webHidden/>
+              </w:rPr>
+              <w:tab/>
+            </w:r>
+            <w:r>
+              <w:rPr>
+                <w:noProof/>
+                <w:webHidden/>
+              </w:rPr>
+              <w:fldChar w:fldCharType="begin"/>
+            </w:r>
+            <w:r>
+              <w:rPr>
+                <w:noProof/>
+                <w:webHidden/>
+              </w:rPr>
+              <w:instrText xml:space="preserve"> PAGEREF _Toc421698835 \h </w:instrText>
             </w:r>
             <w:r>
               <w:rPr>
@@ -733,7 +1551,7 @@
               <w:lang w:eastAsia="es-ES"/>
             </w:rPr>
           </w:pPr>
-          <w:hyperlink w:anchor="_Toc421698769" w:history="1">
+          <w:hyperlink w:anchor="_Toc421698836" w:history="1">
             <w:r>
               <w:rPr>
                 <w:rStyle w:val="Hipervnculo"/>
@@ -760,7 +1578,279 @@
                 <w:noProof/>
                 <w:webHidden/>
               </w:rPr>
-              <w:instrText xml:space="preserve"> PAGEREF _Toc421698769 \h </w:instrText>
+              <w:instrText xml:space="preserve"> PAGEREF _Toc421698836 \h </w:instrText>
+            </w:r>
+            <w:r>
+              <w:rPr>
+                <w:noProof/>
+                <w:webHidden/>
+              </w:rPr>
+            </w:r>
+            <w:r>
+              <w:rPr>
+                <w:noProof/>
+                <w:webHidden/>
+              </w:rPr>
+              <w:fldChar w:fldCharType="separate"/>
+            </w:r>
+            <w:r>
+              <w:rPr>
+                <w:noProof/>
+                <w:webHidden/>
+              </w:rPr>
+              <w:t>2</w:t>
+            </w:r>
+            <w:r>
+              <w:rPr>
+                <w:noProof/>
+                <w:webHidden/>
+              </w:rPr>
+              <w:fldChar w:fldCharType="end"/>
+            </w:r>
+          </w:hyperlink>
+        </w:p>
+        <w:p>
+          <w:pPr>
+            <w:pStyle w:val="TDC2"/>
+            <w:tabs>
+              <w:tab w:val="right" w:leader="dot" w:pos="8494"/>
+            </w:tabs>
+            <w:rPr>
+              <w:noProof/>
+            </w:rPr>
+          </w:pPr>
+          <w:hyperlink w:anchor="_Toc421698837" w:history="1">
+            <w:r>
+              <w:rPr>
+                <w:rStyle w:val="Hipervnculo"/>
+                <w:noProof/>
+              </w:rPr>
+              <w:t>Uso normal – 1 pc</w:t>
+            </w:r>
+            <w:r>
+              <w:rPr>
+                <w:noProof/>
+                <w:webHidden/>
+              </w:rPr>
+              <w:tab/>
+            </w:r>
+            <w:r>
+              <w:rPr>
+                <w:noProof/>
+                <w:webHidden/>
+              </w:rPr>
+              <w:fldChar w:fldCharType="begin"/>
+            </w:r>
+            <w:r>
+              <w:rPr>
+                <w:noProof/>
+                <w:webHidden/>
+              </w:rPr>
+              <w:instrText xml:space="preserve"> PAGEREF _Toc421698837 \h </w:instrText>
+            </w:r>
+            <w:r>
+              <w:rPr>
+                <w:noProof/>
+                <w:webHidden/>
+              </w:rPr>
+            </w:r>
+            <w:r>
+              <w:rPr>
+                <w:noProof/>
+                <w:webHidden/>
+              </w:rPr>
+              <w:fldChar w:fldCharType="separate"/>
+            </w:r>
+            <w:r>
+              <w:rPr>
+                <w:noProof/>
+                <w:webHidden/>
+              </w:rPr>
+              <w:t>2</w:t>
+            </w:r>
+            <w:r>
+              <w:rPr>
+                <w:noProof/>
+                <w:webHidden/>
+              </w:rPr>
+              <w:fldChar w:fldCharType="end"/>
+            </w:r>
+          </w:hyperlink>
+        </w:p>
+        <w:p>
+          <w:pPr>
+            <w:pStyle w:val="TDC2"/>
+            <w:tabs>
+              <w:tab w:val="right" w:leader="dot" w:pos="8494"/>
+            </w:tabs>
+            <w:rPr>
+              <w:noProof/>
+            </w:rPr>
+          </w:pPr>
+          <w:hyperlink w:anchor="_Toc421698838" w:history="1">
+            <w:r>
+              <w:rPr>
+                <w:rStyle w:val="Hipervnculo"/>
+                <w:noProof/>
+              </w:rPr>
+              <w:t>Uso normal – 2 pc’s</w:t>
+            </w:r>
+            <w:r>
+              <w:rPr>
+                <w:noProof/>
+                <w:webHidden/>
+              </w:rPr>
+              <w:tab/>
+            </w:r>
+            <w:r>
+              <w:rPr>
+                <w:noProof/>
+                <w:webHidden/>
+              </w:rPr>
+              <w:fldChar w:fldCharType="begin"/>
+            </w:r>
+            <w:r>
+              <w:rPr>
+                <w:noProof/>
+                <w:webHidden/>
+              </w:rPr>
+              <w:instrText xml:space="preserve"> PAGEREF _Toc421698838 \h </w:instrText>
+            </w:r>
+            <w:r>
+              <w:rPr>
+                <w:noProof/>
+                <w:webHidden/>
+              </w:rPr>
+            </w:r>
+            <w:r>
+              <w:rPr>
+                <w:noProof/>
+                <w:webHidden/>
+              </w:rPr>
+              <w:fldChar w:fldCharType="separate"/>
+            </w:r>
+            <w:r>
+              <w:rPr>
+                <w:noProof/>
+                <w:webHidden/>
+              </w:rPr>
+              <w:t>2</w:t>
+            </w:r>
+            <w:r>
+              <w:rPr>
+                <w:noProof/>
+                <w:webHidden/>
+              </w:rPr>
+              <w:fldChar w:fldCharType="end"/>
+            </w:r>
+          </w:hyperlink>
+        </w:p>
+        <w:p>
+          <w:pPr>
+            <w:pStyle w:val="TDC2"/>
+            <w:tabs>
+              <w:tab w:val="right" w:leader="dot" w:pos="8494"/>
+            </w:tabs>
+            <w:rPr>
+              <w:noProof/>
+            </w:rPr>
+          </w:pPr>
+          <w:hyperlink w:anchor="_Toc421698839" w:history="1">
+            <w:r>
+              <w:rPr>
+                <w:rStyle w:val="Hipervnculo"/>
+                <w:noProof/>
+              </w:rPr>
+              <w:t>Uso esporádico – cio.exe</w:t>
+            </w:r>
+            <w:r>
+              <w:rPr>
+                <w:noProof/>
+                <w:webHidden/>
+              </w:rPr>
+              <w:tab/>
+            </w:r>
+            <w:r>
+              <w:rPr>
+                <w:noProof/>
+                <w:webHidden/>
+              </w:rPr>
+              <w:fldChar w:fldCharType="begin"/>
+            </w:r>
+            <w:r>
+              <w:rPr>
+                <w:noProof/>
+                <w:webHidden/>
+              </w:rPr>
+              <w:instrText xml:space="preserve"> PAGEREF _Toc421698839 \h </w:instrText>
+            </w:r>
+            <w:r>
+              <w:rPr>
+                <w:noProof/>
+                <w:webHidden/>
+              </w:rPr>
+            </w:r>
+            <w:r>
+              <w:rPr>
+                <w:noProof/>
+                <w:webHidden/>
+              </w:rPr>
+              <w:fldChar w:fldCharType="separate"/>
+            </w:r>
+            <w:r>
+              <w:rPr>
+                <w:noProof/>
+                <w:webHidden/>
+              </w:rPr>
+              <w:t>2</w:t>
+            </w:r>
+            <w:r>
+              <w:rPr>
+                <w:noProof/>
+                <w:webHidden/>
+              </w:rPr>
+              <w:fldChar w:fldCharType="end"/>
+            </w:r>
+          </w:hyperlink>
+        </w:p>
+        <w:p>
+          <w:pPr>
+            <w:pStyle w:val="TDC2"/>
+            <w:tabs>
+              <w:tab w:val="right" w:leader="dot" w:pos="8494"/>
+            </w:tabs>
+            <w:rPr>
+              <w:noProof/>
+            </w:rPr>
+          </w:pPr>
+          <w:hyperlink w:anchor="_Toc421698840" w:history="1">
+            <w:r>
+              <w:rPr>
+                <w:rStyle w:val="Hipervnculo"/>
+                <w:noProof/>
+              </w:rPr>
+              <w:t>Uso esporádico – cio-crypt.exe</w:t>
+            </w:r>
+            <w:r>
+              <w:rPr>
+                <w:noProof/>
+                <w:webHidden/>
+              </w:rPr>
+              <w:tab/>
+            </w:r>
+            <w:r>
+              <w:rPr>
+                <w:noProof/>
+                <w:webHidden/>
+              </w:rPr>
+              <w:fldChar w:fldCharType="begin"/>
+            </w:r>
+            <w:r>
+              <w:rPr>
+                <w:noProof/>
+                <w:webHidden/>
+              </w:rPr>
+              <w:instrText xml:space="preserve"> PAGEREF _Toc421698840 \h </w:instrText>
             </w:r>
             <w:r>
               <w:rPr>
@@ -803,7 +1893,7 @@
               <w:lang w:eastAsia="es-ES"/>
             </w:rPr>
           </w:pPr>
-          <w:hyperlink w:anchor="_Toc421698770" w:history="1">
+          <w:hyperlink w:anchor="_Toc421698841" w:history="1">
             <w:r>
               <w:rPr>
                 <w:rStyle w:val="Hipervnculo"/>
@@ -830,7 +1920,7 @@
                 <w:noProof/>
                 <w:webHidden/>
               </w:rPr>
-              <w:instrText xml:space="preserve"> PAGEREF _Toc421698770 \h </w:instrText>
+              <w:instrText xml:space="preserve"> PAGEREF _Toc421698841 \h </w:instrText>
             </w:r>
             <w:r>
               <w:rPr>
@@ -873,7 +1963,7 @@
               <w:lang w:eastAsia="es-ES"/>
             </w:rPr>
           </w:pPr>
-          <w:hyperlink w:anchor="_Toc421698771" w:history="1">
+          <w:hyperlink w:anchor="_Toc421698842" w:history="1">
             <w:r>
               <w:rPr>
                 <w:rStyle w:val="Hipervnculo"/>
@@ -900,7 +1990,7 @@
                 <w:noProof/>
                 <w:webHidden/>
               </w:rPr>
-              <w:instrText xml:space="preserve"> PAGEREF _Toc421698771 \h </w:instrText>
+              <w:instrText xml:space="preserve"> PAGEREF _Toc421698842 \h </w:instrText>
             </w:r>
             <w:r>
               <w:rPr>
@@ -974,35 +2064,41 @@
       <w:pPr>
         <w:pStyle w:val="Ttulo1"/>
       </w:pPr>
-      <w:bookmarkStart w:id="0" w:name="_Toc421698764"/>
+      <w:bookmarkStart w:id="1" w:name="_Toc421698819"/>
       <w:r>
         <w:t>Introducción</w:t>
       </w:r>
-      <w:bookmarkEnd w:id="0"/>
+      <w:bookmarkEnd w:id="1"/>
     </w:p>
     <w:p>
       <w:pPr>
         <w:pStyle w:val="Ttulo2"/>
       </w:pPr>
+      <w:bookmarkStart w:id="2" w:name="_Toc421698820"/>
       <w:r>
         <w:t>¿Qué es?</w:t>
       </w:r>
+      <w:bookmarkEnd w:id="2"/>
     </w:p>
     <w:p>
       <w:pPr>
         <w:pStyle w:val="Ttulo2"/>
       </w:pPr>
+      <w:bookmarkStart w:id="3" w:name="_Toc421698821"/>
       <w:r>
         <w:t>¿Por qué hacerlo?</w:t>
       </w:r>
+      <w:bookmarkEnd w:id="3"/>
     </w:p>
     <w:p>
       <w:pPr>
         <w:pStyle w:val="Ttulo2"/>
       </w:pPr>
+      <w:bookmarkStart w:id="4" w:name="_Toc421698822"/>
       <w:r>
         <w:t>Diferencias con otros servicios similares</w:t>
       </w:r>
+      <w:bookmarkEnd w:id="4"/>
     </w:p>
     <w:p>
       <w:pPr>
@@ -1017,11 +2113,11 @@
       <w:pPr>
         <w:pStyle w:val="Ttulo1"/>
       </w:pPr>
-      <w:bookmarkStart w:id="1" w:name="_Toc421698765"/>
+      <w:bookmarkStart w:id="5" w:name="_Toc421698823"/>
       <w:r>
         <w:t>Justificación</w:t>
       </w:r>
-      <w:bookmarkEnd w:id="1"/>
+      <w:bookmarkEnd w:id="5"/>
     </w:p>
     <w:p>
       <w:proofErr w:type="spellStart"/>
@@ -1039,51 +2135,58 @@
       <w:pPr>
         <w:pStyle w:val="Ttulo1"/>
       </w:pPr>
-      <w:bookmarkStart w:id="2" w:name="_Toc421698766"/>
+      <w:bookmarkStart w:id="6" w:name="_Toc421698824"/>
       <w:r>
         <w:lastRenderedPageBreak/>
         <w:t>Estructura del código</w:t>
       </w:r>
-      <w:bookmarkEnd w:id="2"/>
+      <w:bookmarkEnd w:id="6"/>
     </w:p>
     <w:p>
       <w:pPr>
         <w:pStyle w:val="Ttulo2"/>
       </w:pPr>
+      <w:bookmarkStart w:id="7" w:name="_Toc421698825"/>
       <w:r>
         <w:t>UML</w:t>
       </w:r>
+      <w:bookmarkEnd w:id="7"/>
     </w:p>
     <w:p>
       <w:pPr>
         <w:pStyle w:val="Ttulo2"/>
       </w:pPr>
+      <w:bookmarkStart w:id="8" w:name="_Toc421698826"/>
       <w:r>
         <w:t>…</w:t>
       </w:r>
+      <w:bookmarkEnd w:id="8"/>
     </w:p>
     <w:p>
       <w:pPr>
         <w:pStyle w:val="Ttulo1"/>
       </w:pPr>
-      <w:bookmarkStart w:id="3" w:name="_Toc421698767"/>
+      <w:bookmarkStart w:id="9" w:name="_Toc421698827"/>
       <w:r>
         <w:t>Algoritmo de aplicación de cambios</w:t>
       </w:r>
-      <w:bookmarkEnd w:id="3"/>
+      <w:bookmarkEnd w:id="9"/>
     </w:p>
     <w:p>
       <w:pPr>
         <w:pStyle w:val="Ttulo2"/>
       </w:pPr>
+      <w:bookmarkStart w:id="10" w:name="_Toc421698828"/>
       <w:r>
         <w:t>Explicación básica</w:t>
       </w:r>
+      <w:bookmarkEnd w:id="10"/>
     </w:p>
     <w:p>
       <w:pPr>
         <w:pStyle w:val="Ttulo2"/>
       </w:pPr>
+      <w:bookmarkStart w:id="11" w:name="_Toc421698829"/>
       <w:r>
         <w:t>Pseudocódigo</w:t>
       </w:r>
@@ -1091,82 +2194,95 @@
       <w:r>
         <w:t>?</w:t>
       </w:r>
+      <w:bookmarkEnd w:id="11"/>
       <w:proofErr w:type="gramEnd"/>
     </w:p>
     <w:p>
       <w:pPr>
         <w:pStyle w:val="Ttulo1"/>
       </w:pPr>
-      <w:bookmarkStart w:id="4" w:name="_Toc421698768"/>
+      <w:bookmarkStart w:id="12" w:name="_Toc421698830"/>
       <w:r>
         <w:t>Encriptación</w:t>
       </w:r>
-      <w:bookmarkEnd w:id="4"/>
+      <w:bookmarkEnd w:id="12"/>
     </w:p>
     <w:p>
       <w:pPr>
         <w:pStyle w:val="Ttulo2"/>
       </w:pPr>
+      <w:bookmarkStart w:id="13" w:name="_Toc421698831"/>
       <w:r>
         <w:t>Explicación básica</w:t>
       </w:r>
+      <w:bookmarkEnd w:id="13"/>
     </w:p>
     <w:p>
       <w:pPr>
         <w:pStyle w:val="Ttulo3"/>
       </w:pPr>
+      <w:bookmarkStart w:id="14" w:name="_Toc421698832"/>
       <w:r>
         <w:t>Algoritmo de encriptación</w:t>
       </w:r>
+      <w:bookmarkEnd w:id="14"/>
     </w:p>
     <w:p>
       <w:pPr>
         <w:pStyle w:val="Ttulo3"/>
       </w:pPr>
+      <w:bookmarkStart w:id="15" w:name="_Toc421698833"/>
       <w:r>
         <w:t>Librería(s) de encriptación</w:t>
       </w:r>
+      <w:bookmarkEnd w:id="15"/>
     </w:p>
     <w:p>
       <w:pPr>
         <w:pStyle w:val="Ttulo2"/>
       </w:pPr>
+      <w:bookmarkStart w:id="16" w:name="_Toc421698834"/>
       <w:r>
         <w:t>¿Para qué sirve esta encriptación? ¿Ante qué protege?</w:t>
       </w:r>
+      <w:bookmarkEnd w:id="16"/>
     </w:p>
     <w:p>
       <w:pPr>
         <w:pStyle w:val="Ttulo2"/>
       </w:pPr>
+      <w:bookmarkStart w:id="17" w:name="_Toc421698835"/>
       <w:r>
         <w:t>Debilidades - ¿Ante qué NO protege?</w:t>
       </w:r>
+      <w:bookmarkEnd w:id="17"/>
     </w:p>
     <w:p/>
     <w:p>
       <w:pPr>
         <w:pStyle w:val="Ttulo1"/>
       </w:pPr>
-      <w:bookmarkStart w:id="5" w:name="_Toc421698769"/>
+      <w:bookmarkStart w:id="18" w:name="_Toc421698836"/>
       <w:r>
         <w:t>Casos de uso</w:t>
       </w:r>
-      <w:bookmarkEnd w:id="5"/>
+      <w:bookmarkEnd w:id="18"/>
     </w:p>
     <w:p>
       <w:pPr>
         <w:pStyle w:val="Ttulo2"/>
       </w:pPr>
-      <w:bookmarkStart w:id="6" w:name="_GoBack"/>
+      <w:bookmarkStart w:id="19" w:name="_Toc421698837"/>
       <w:r>
         <w:t>Uso normal – 1 pc</w:t>
       </w:r>
+      <w:bookmarkEnd w:id="19"/>
     </w:p>
     <w:p>
       <w:pPr>
         <w:pStyle w:val="Ttulo2"/>
       </w:pPr>
+      <w:bookmarkStart w:id="20" w:name="_Toc421698838"/>
       <w:r>
         <w:t xml:space="preserve">Uso normal – 2 </w:t>
       </w:r>
@@ -1174,25 +2290,29 @@
       <w:r>
         <w:t>pc’s</w:t>
       </w:r>
+      <w:bookmarkEnd w:id="20"/>
       <w:proofErr w:type="spellEnd"/>
     </w:p>
     <w:p>
       <w:pPr>
         <w:pStyle w:val="Ttulo2"/>
       </w:pPr>
+      <w:bookmarkStart w:id="21" w:name="_Toc421698839"/>
       <w:r>
         <w:t>Uso esporádico – cio.exe</w:t>
       </w:r>
+      <w:bookmarkEnd w:id="21"/>
     </w:p>
     <w:p>
       <w:pPr>
         <w:pStyle w:val="Ttulo2"/>
       </w:pPr>
+      <w:bookmarkStart w:id="22" w:name="_Toc421698840"/>
       <w:r>
         <w:t>Uso esporádico – cio-crypt.exe</w:t>
       </w:r>
-    </w:p>
-    <w:bookmarkEnd w:id="6"/>
+      <w:bookmarkEnd w:id="22"/>
+    </w:p>
     <w:p/>
     <w:p>
       <w:pPr>
@@ -1222,12 +2342,12 @@
       <w:pPr>
         <w:pStyle w:val="Ttulo1"/>
       </w:pPr>
-      <w:bookmarkStart w:id="7" w:name="_Toc421698770"/>
+      <w:bookmarkStart w:id="23" w:name="_Toc421698841"/>
       <w:r>
         <w:lastRenderedPageBreak/>
         <w:t>Resultados y conclusiones</w:t>
       </w:r>
-      <w:bookmarkEnd w:id="7"/>
+      <w:bookmarkEnd w:id="23"/>
     </w:p>
     <w:p>
       <w:proofErr w:type="spellStart"/>
@@ -1260,12 +2380,12 @@
       <w:pPr>
         <w:pStyle w:val="Ttulo1"/>
       </w:pPr>
-      <w:bookmarkStart w:id="8" w:name="_Toc421698771"/>
+      <w:bookmarkStart w:id="24" w:name="_Toc421698842"/>
       <w:r>
         <w:lastRenderedPageBreak/>
         <w:t>Bibliografía y enlaces de interés</w:t>
       </w:r>
-      <w:bookmarkEnd w:id="8"/>
+      <w:bookmarkEnd w:id="24"/>
     </w:p>
     <w:p>
       <w:proofErr w:type="spellStart"/>
@@ -1341,7 +2461,7 @@
           <w:rPr>
             <w:noProof/>
           </w:rPr>
-          <w:t>3</w:t>
+          <w:t>1</w:t>
         </w:r>
         <w:r>
           <w:fldChar w:fldCharType="end"/>
@@ -2266,6 +3386,32 @@
       <w:szCs w:val="24"/>
     </w:rPr>
   </w:style>
+  <w:style w:type="paragraph" w:styleId="TDC2">
+    <w:name w:val="toc 2"/>
+    <w:basedOn w:val="Normal"/>
+    <w:next w:val="Normal"/>
+    <w:autoRedefine/>
+    <w:uiPriority w:val="39"/>
+    <w:unhideWhenUsed/>
+    <w:rsid w:val="00822C3A"/>
+    <w:pPr>
+      <w:spacing w:after="100"/>
+      <w:ind w:left="220"/>
+    </w:pPr>
+  </w:style>
+  <w:style w:type="paragraph" w:styleId="TDC3">
+    <w:name w:val="toc 3"/>
+    <w:basedOn w:val="Normal"/>
+    <w:next w:val="Normal"/>
+    <w:autoRedefine/>
+    <w:uiPriority w:val="39"/>
+    <w:unhideWhenUsed/>
+    <w:rsid w:val="00822C3A"/>
+    <w:pPr>
+      <w:spacing w:after="100"/>
+      <w:ind w:left="440"/>
+    </w:pPr>
+  </w:style>
 </w:styles>
 </file>
 
@@ -2535,7 +3681,7 @@
 </file>
 
 <file path=customXml/itemProps1.xml><?xml version="1.0" encoding="utf-8"?>
-<ds:datastoreItem xmlns:ds="http://schemas.openxmlformats.org/officeDocument/2006/customXml" ds:itemID="{F1448A8D-1F84-49EC-87ED-30CC60BC0F8D}">
+<ds:datastoreItem xmlns:ds="http://schemas.openxmlformats.org/officeDocument/2006/customXml" ds:itemID="{01580253-FEFB-452F-9B14-C21F1D782AC7}">
   <ds:schemaRefs>
     <ds:schemaRef ds:uri="http://schemas.openxmlformats.org/officeDocument/2006/bibliography"/>
   </ds:schemaRefs>

</xml_diff>

<commit_message>
added UML diagrams and explanations to the report
</commit_message>
<xml_diff>
--- a/Informe.docx
+++ b/Informe.docx
@@ -95,15 +95,7 @@
           <w:sz w:val="24"/>
           <w:szCs w:val="24"/>
         </w:rPr>
-        <w:t xml:space="preserve">GUZMÁN PEDRAJAS, </w:t>
-      </w:r>
-      <w:r>
-        <w:rPr>
-          <w:rFonts w:ascii="Arial" w:hAnsi="Arial" w:cs="Arial"/>
-          <w:sz w:val="24"/>
-          <w:szCs w:val="24"/>
-        </w:rPr>
-        <w:t>VÍCTOR</w:t>
+        <w:t>GUZMÁN PEDRAJAS, VÍCTOR</w:t>
       </w:r>
     </w:p>
     <w:p>
@@ -333,6 +325,13 @@
     </w:p>
     <w:sdt>
       <w:sdtPr>
+        <w:rPr>
+          <w:rFonts w:asciiTheme="minorHAnsi" w:eastAsiaTheme="minorHAnsi" w:hAnsiTheme="minorHAnsi" w:cstheme="minorBidi"/>
+          <w:color w:val="auto"/>
+          <w:sz w:val="22"/>
+          <w:szCs w:val="22"/>
+          <w:lang w:eastAsia="en-US"/>
+        </w:rPr>
         <w:id w:val="1837186020"/>
         <w:docPartObj>
           <w:docPartGallery w:val="Table of Contents"/>
@@ -341,13 +340,8 @@
       </w:sdtPr>
       <w:sdtEndPr>
         <w:rPr>
-          <w:rFonts w:asciiTheme="minorHAnsi" w:eastAsiaTheme="minorHAnsi" w:hAnsiTheme="minorHAnsi" w:cstheme="minorBidi"/>
           <w:b/>
           <w:bCs/>
-          <w:color w:val="auto"/>
-          <w:sz w:val="22"/>
-          <w:szCs w:val="22"/>
-          <w:lang w:eastAsia="en-US"/>
         </w:rPr>
       </w:sdtEndPr>
       <w:sdtContent>
@@ -383,7 +377,7 @@
           <w:r>
             <w:fldChar w:fldCharType="separate"/>
           </w:r>
-          <w:hyperlink w:anchor="_Toc421698819" w:history="1">
+          <w:hyperlink w:anchor="_Toc423259596" w:history="1">
             <w:r>
               <w:rPr>
                 <w:rStyle w:val="Hipervnculo"/>
@@ -410,7 +404,7 @@
                 <w:noProof/>
                 <w:webHidden/>
               </w:rPr>
-              <w:instrText xml:space="preserve"> PAGEREF _Toc421698819 \h </w:instrText>
+              <w:instrText xml:space="preserve"> PAGEREF _Toc423259596 \h </w:instrText>
             </w:r>
             <w:r>
               <w:rPr>
@@ -448,10 +442,12 @@
               <w:tab w:val="right" w:leader="dot" w:pos="8494"/>
             </w:tabs>
             <w:rPr>
+              <w:rFonts w:eastAsiaTheme="minorEastAsia"/>
               <w:noProof/>
+              <w:lang w:eastAsia="es-ES"/>
             </w:rPr>
           </w:pPr>
-          <w:hyperlink w:anchor="_Toc421698820" w:history="1">
+          <w:hyperlink w:anchor="_Toc423259597" w:history="1">
             <w:r>
               <w:rPr>
                 <w:rStyle w:val="Hipervnculo"/>
@@ -478,7 +474,7 @@
                 <w:noProof/>
                 <w:webHidden/>
               </w:rPr>
-              <w:instrText xml:space="preserve"> PAGEREF _Toc421698820 \h </w:instrText>
+              <w:instrText xml:space="preserve"> PAGEREF _Toc423259597 \h </w:instrText>
             </w:r>
             <w:r>
               <w:rPr>
@@ -516,10 +512,12 @@
               <w:tab w:val="right" w:leader="dot" w:pos="8494"/>
             </w:tabs>
             <w:rPr>
+              <w:rFonts w:eastAsiaTheme="minorEastAsia"/>
               <w:noProof/>
+              <w:lang w:eastAsia="es-ES"/>
             </w:rPr>
           </w:pPr>
-          <w:hyperlink w:anchor="_Toc421698821" w:history="1">
+          <w:hyperlink w:anchor="_Toc423259598" w:history="1">
             <w:r>
               <w:rPr>
                 <w:rStyle w:val="Hipervnculo"/>
@@ -546,7 +544,7 @@
                 <w:noProof/>
                 <w:webHidden/>
               </w:rPr>
-              <w:instrText xml:space="preserve"> PAGEREF _Toc421698821 \h </w:instrText>
+              <w:instrText xml:space="preserve"> PAGEREF _Toc423259598 \h </w:instrText>
             </w:r>
             <w:r>
               <w:rPr>
@@ -584,10 +582,12 @@
               <w:tab w:val="right" w:leader="dot" w:pos="8494"/>
             </w:tabs>
             <w:rPr>
+              <w:rFonts w:eastAsiaTheme="minorEastAsia"/>
               <w:noProof/>
+              <w:lang w:eastAsia="es-ES"/>
             </w:rPr>
           </w:pPr>
-          <w:hyperlink w:anchor="_Toc421698822" w:history="1">
+          <w:hyperlink w:anchor="_Toc423259599" w:history="1">
             <w:r>
               <w:rPr>
                 <w:rStyle w:val="Hipervnculo"/>
@@ -614,7 +614,7 @@
                 <w:noProof/>
                 <w:webHidden/>
               </w:rPr>
-              <w:instrText xml:space="preserve"> PAGEREF _Toc421698822 \h </w:instrText>
+              <w:instrText xml:space="preserve"> PAGEREF _Toc423259599 \h </w:instrText>
             </w:r>
             <w:r>
               <w:rPr>
@@ -657,7 +657,7 @@
               <w:lang w:eastAsia="es-ES"/>
             </w:rPr>
           </w:pPr>
-          <w:hyperlink w:anchor="_Toc421698823" w:history="1">
+          <w:hyperlink w:anchor="_Toc423259600" w:history="1">
             <w:r>
               <w:rPr>
                 <w:rStyle w:val="Hipervnculo"/>
@@ -684,7 +684,7 @@
                 <w:noProof/>
                 <w:webHidden/>
               </w:rPr>
-              <w:instrText xml:space="preserve"> PAGEREF _Toc421698823 \h </w:instrText>
+              <w:instrText xml:space="preserve"> PAGEREF _Toc423259600 \h </w:instrText>
             </w:r>
             <w:r>
               <w:rPr>
@@ -727,7 +727,7 @@
               <w:lang w:eastAsia="es-ES"/>
             </w:rPr>
           </w:pPr>
-          <w:hyperlink w:anchor="_Toc421698824" w:history="1">
+          <w:hyperlink w:anchor="_Toc423259601" w:history="1">
             <w:r>
               <w:rPr>
                 <w:rStyle w:val="Hipervnculo"/>
@@ -754,7 +754,7 @@
                 <w:noProof/>
                 <w:webHidden/>
               </w:rPr>
-              <w:instrText xml:space="preserve"> PAGEREF _Toc421698824 \h </w:instrText>
+              <w:instrText xml:space="preserve"> PAGEREF _Toc423259601 \h </w:instrText>
             </w:r>
             <w:r>
               <w:rPr>
@@ -792,16 +792,32 @@
               <w:tab w:val="right" w:leader="dot" w:pos="8494"/>
             </w:tabs>
             <w:rPr>
+              <w:rFonts w:eastAsiaTheme="minorEastAsia"/>
               <w:noProof/>
+              <w:lang w:eastAsia="es-ES"/>
             </w:rPr>
           </w:pPr>
-          <w:hyperlink w:anchor="_Toc421698825" w:history="1">
+          <w:hyperlink w:anchor="_Toc423259602" w:history="1">
             <w:r>
               <w:rPr>
                 <w:rStyle w:val="Hipervnculo"/>
                 <w:noProof/>
               </w:rPr>
-              <w:t>UML</w:t>
+              <w:t>U</w:t>
+            </w:r>
+            <w:r>
+              <w:rPr>
+                <w:rStyle w:val="Hipervnculo"/>
+                <w:noProof/>
+              </w:rPr>
+              <w:t>M</w:t>
+            </w:r>
+            <w:r>
+              <w:rPr>
+                <w:rStyle w:val="Hipervnculo"/>
+                <w:noProof/>
+              </w:rPr>
+              <w:t>L</w:t>
             </w:r>
             <w:r>
               <w:rPr>
@@ -822,7 +838,7 @@
                 <w:noProof/>
                 <w:webHidden/>
               </w:rPr>
-              <w:instrText xml:space="preserve"> PAGEREF _Toc421698825 \h </w:instrText>
+              <w:instrText xml:space="preserve"> PAGEREF _Toc423259602 \h </w:instrText>
             </w:r>
             <w:r>
               <w:rPr>
@@ -860,16 +876,18 @@
               <w:tab w:val="right" w:leader="dot" w:pos="8494"/>
             </w:tabs>
             <w:rPr>
+              <w:rFonts w:eastAsiaTheme="minorEastAsia"/>
               <w:noProof/>
+              <w:lang w:eastAsia="es-ES"/>
             </w:rPr>
           </w:pPr>
-          <w:hyperlink w:anchor="_Toc421698826" w:history="1">
+          <w:hyperlink w:anchor="_Toc423259603" w:history="1">
             <w:r>
               <w:rPr>
                 <w:rStyle w:val="Hipervnculo"/>
                 <w:noProof/>
               </w:rPr>
-              <w:t>…</w:t>
+              <w:t>Patrones de diseño usados</w:t>
             </w:r>
             <w:r>
               <w:rPr>
@@ -890,7 +908,7 @@
                 <w:noProof/>
                 <w:webHidden/>
               </w:rPr>
-              <w:instrText xml:space="preserve"> PAGEREF _Toc421698826 \h </w:instrText>
+              <w:instrText xml:space="preserve"> PAGEREF _Toc423259603 \h </w:instrText>
             </w:r>
             <w:r>
               <w:rPr>
@@ -933,7 +951,7 @@
               <w:lang w:eastAsia="es-ES"/>
             </w:rPr>
           </w:pPr>
-          <w:hyperlink w:anchor="_Toc421698827" w:history="1">
+          <w:hyperlink w:anchor="_Toc423259604" w:history="1">
             <w:r>
               <w:rPr>
                 <w:rStyle w:val="Hipervnculo"/>
@@ -960,7 +978,7 @@
                 <w:noProof/>
                 <w:webHidden/>
               </w:rPr>
-              <w:instrText xml:space="preserve"> PAGEREF _Toc421698827 \h </w:instrText>
+              <w:instrText xml:space="preserve"> PAGEREF _Toc423259604 \h </w:instrText>
             </w:r>
             <w:r>
               <w:rPr>
@@ -980,7 +998,7 @@
                 <w:noProof/>
                 <w:webHidden/>
               </w:rPr>
-              <w:t>2</w:t>
+              <w:t>3</w:t>
             </w:r>
             <w:r>
               <w:rPr>
@@ -998,10 +1016,12 @@
               <w:tab w:val="right" w:leader="dot" w:pos="8494"/>
             </w:tabs>
             <w:rPr>
+              <w:rFonts w:eastAsiaTheme="minorEastAsia"/>
               <w:noProof/>
+              <w:lang w:eastAsia="es-ES"/>
             </w:rPr>
           </w:pPr>
-          <w:hyperlink w:anchor="_Toc421698828" w:history="1">
+          <w:hyperlink w:anchor="_Toc423259605" w:history="1">
             <w:r>
               <w:rPr>
                 <w:rStyle w:val="Hipervnculo"/>
@@ -1028,7 +1048,7 @@
                 <w:noProof/>
                 <w:webHidden/>
               </w:rPr>
-              <w:instrText xml:space="preserve"> PAGEREF _Toc421698828 \h </w:instrText>
+              <w:instrText xml:space="preserve"> PAGEREF _Toc423259605 \h </w:instrText>
             </w:r>
             <w:r>
               <w:rPr>
@@ -1048,7 +1068,7 @@
                 <w:noProof/>
                 <w:webHidden/>
               </w:rPr>
-              <w:t>2</w:t>
+              <w:t>3</w:t>
             </w:r>
             <w:r>
               <w:rPr>
@@ -1058,8 +1078,6 @@
               <w:fldChar w:fldCharType="end"/>
             </w:r>
           </w:hyperlink>
-          <w:bookmarkStart w:id="0" w:name="_GoBack"/>
-          <w:bookmarkEnd w:id="0"/>
         </w:p>
         <w:p>
           <w:pPr>
@@ -1068,10 +1086,12 @@
               <w:tab w:val="right" w:leader="dot" w:pos="8494"/>
             </w:tabs>
             <w:rPr>
+              <w:rFonts w:eastAsiaTheme="minorEastAsia"/>
               <w:noProof/>
+              <w:lang w:eastAsia="es-ES"/>
             </w:rPr>
           </w:pPr>
-          <w:hyperlink w:anchor="_Toc421698829" w:history="1">
+          <w:hyperlink w:anchor="_Toc423259606" w:history="1">
             <w:r>
               <w:rPr>
                 <w:rStyle w:val="Hipervnculo"/>
@@ -1098,7 +1118,7 @@
                 <w:noProof/>
                 <w:webHidden/>
               </w:rPr>
-              <w:instrText xml:space="preserve"> PAGEREF _Toc421698829 \h </w:instrText>
+              <w:instrText xml:space="preserve"> PAGEREF _Toc423259606 \h </w:instrText>
             </w:r>
             <w:r>
               <w:rPr>
@@ -1118,7 +1138,7 @@
                 <w:noProof/>
                 <w:webHidden/>
               </w:rPr>
-              <w:t>2</w:t>
+              <w:t>3</w:t>
             </w:r>
             <w:r>
               <w:rPr>
@@ -1141,7 +1161,7 @@
               <w:lang w:eastAsia="es-ES"/>
             </w:rPr>
           </w:pPr>
-          <w:hyperlink w:anchor="_Toc421698830" w:history="1">
+          <w:hyperlink w:anchor="_Toc423259607" w:history="1">
             <w:r>
               <w:rPr>
                 <w:rStyle w:val="Hipervnculo"/>
@@ -1168,7 +1188,7 @@
                 <w:noProof/>
                 <w:webHidden/>
               </w:rPr>
-              <w:instrText xml:space="preserve"> PAGEREF _Toc421698830 \h </w:instrText>
+              <w:instrText xml:space="preserve"> PAGEREF _Toc423259607 \h </w:instrText>
             </w:r>
             <w:r>
               <w:rPr>
@@ -1188,7 +1208,7 @@
                 <w:noProof/>
                 <w:webHidden/>
               </w:rPr>
-              <w:t>2</w:t>
+              <w:t>3</w:t>
             </w:r>
             <w:r>
               <w:rPr>
@@ -1206,10 +1226,12 @@
               <w:tab w:val="right" w:leader="dot" w:pos="8494"/>
             </w:tabs>
             <w:rPr>
+              <w:rFonts w:eastAsiaTheme="minorEastAsia"/>
               <w:noProof/>
+              <w:lang w:eastAsia="es-ES"/>
             </w:rPr>
           </w:pPr>
-          <w:hyperlink w:anchor="_Toc421698831" w:history="1">
+          <w:hyperlink w:anchor="_Toc423259608" w:history="1">
             <w:r>
               <w:rPr>
                 <w:rStyle w:val="Hipervnculo"/>
@@ -1236,7 +1258,7 @@
                 <w:noProof/>
                 <w:webHidden/>
               </w:rPr>
-              <w:instrText xml:space="preserve"> PAGEREF _Toc421698831 \h </w:instrText>
+              <w:instrText xml:space="preserve"> PAGEREF _Toc423259608 \h </w:instrText>
             </w:r>
             <w:r>
               <w:rPr>
@@ -1256,7 +1278,7 @@
                 <w:noProof/>
                 <w:webHidden/>
               </w:rPr>
-              <w:t>2</w:t>
+              <w:t>3</w:t>
             </w:r>
             <w:r>
               <w:rPr>
@@ -1274,10 +1296,12 @@
               <w:tab w:val="right" w:leader="dot" w:pos="8494"/>
             </w:tabs>
             <w:rPr>
+              <w:rFonts w:eastAsiaTheme="minorEastAsia"/>
               <w:noProof/>
+              <w:lang w:eastAsia="es-ES"/>
             </w:rPr>
           </w:pPr>
-          <w:hyperlink w:anchor="_Toc421698832" w:history="1">
+          <w:hyperlink w:anchor="_Toc423259609" w:history="1">
             <w:r>
               <w:rPr>
                 <w:rStyle w:val="Hipervnculo"/>
@@ -1304,7 +1328,7 @@
                 <w:noProof/>
                 <w:webHidden/>
               </w:rPr>
-              <w:instrText xml:space="preserve"> PAGEREF _Toc421698832 \h </w:instrText>
+              <w:instrText xml:space="preserve"> PAGEREF _Toc423259609 \h </w:instrText>
             </w:r>
             <w:r>
               <w:rPr>
@@ -1324,7 +1348,7 @@
                 <w:noProof/>
                 <w:webHidden/>
               </w:rPr>
-              <w:t>2</w:t>
+              <w:t>3</w:t>
             </w:r>
             <w:r>
               <w:rPr>
@@ -1342,10 +1366,12 @@
               <w:tab w:val="right" w:leader="dot" w:pos="8494"/>
             </w:tabs>
             <w:rPr>
+              <w:rFonts w:eastAsiaTheme="minorEastAsia"/>
               <w:noProof/>
+              <w:lang w:eastAsia="es-ES"/>
             </w:rPr>
           </w:pPr>
-          <w:hyperlink w:anchor="_Toc421698833" w:history="1">
+          <w:hyperlink w:anchor="_Toc423259610" w:history="1">
             <w:r>
               <w:rPr>
                 <w:rStyle w:val="Hipervnculo"/>
@@ -1372,7 +1398,7 @@
                 <w:noProof/>
                 <w:webHidden/>
               </w:rPr>
-              <w:instrText xml:space="preserve"> PAGEREF _Toc421698833 \h </w:instrText>
+              <w:instrText xml:space="preserve"> PAGEREF _Toc423259610 \h </w:instrText>
             </w:r>
             <w:r>
               <w:rPr>
@@ -1392,7 +1418,7 @@
                 <w:noProof/>
                 <w:webHidden/>
               </w:rPr>
-              <w:t>2</w:t>
+              <w:t>3</w:t>
             </w:r>
             <w:r>
               <w:rPr>
@@ -1410,10 +1436,12 @@
               <w:tab w:val="right" w:leader="dot" w:pos="8494"/>
             </w:tabs>
             <w:rPr>
+              <w:rFonts w:eastAsiaTheme="minorEastAsia"/>
               <w:noProof/>
+              <w:lang w:eastAsia="es-ES"/>
             </w:rPr>
           </w:pPr>
-          <w:hyperlink w:anchor="_Toc421698834" w:history="1">
+          <w:hyperlink w:anchor="_Toc423259611" w:history="1">
             <w:r>
               <w:rPr>
                 <w:rStyle w:val="Hipervnculo"/>
@@ -1440,7 +1468,7 @@
                 <w:noProof/>
                 <w:webHidden/>
               </w:rPr>
-              <w:instrText xml:space="preserve"> PAGEREF _Toc421698834 \h </w:instrText>
+              <w:instrText xml:space="preserve"> PAGEREF _Toc423259611 \h </w:instrText>
             </w:r>
             <w:r>
               <w:rPr>
@@ -1460,7 +1488,7 @@
                 <w:noProof/>
                 <w:webHidden/>
               </w:rPr>
-              <w:t>2</w:t>
+              <w:t>3</w:t>
             </w:r>
             <w:r>
               <w:rPr>
@@ -1478,10 +1506,12 @@
               <w:tab w:val="right" w:leader="dot" w:pos="8494"/>
             </w:tabs>
             <w:rPr>
+              <w:rFonts w:eastAsiaTheme="minorEastAsia"/>
               <w:noProof/>
+              <w:lang w:eastAsia="es-ES"/>
             </w:rPr>
           </w:pPr>
-          <w:hyperlink w:anchor="_Toc421698835" w:history="1">
+          <w:hyperlink w:anchor="_Toc423259612" w:history="1">
             <w:r>
               <w:rPr>
                 <w:rStyle w:val="Hipervnculo"/>
@@ -1508,7 +1538,7 @@
                 <w:noProof/>
                 <w:webHidden/>
               </w:rPr>
-              <w:instrText xml:space="preserve"> PAGEREF _Toc421698835 \h </w:instrText>
+              <w:instrText xml:space="preserve"> PAGEREF _Toc423259612 \h </w:instrText>
             </w:r>
             <w:r>
               <w:rPr>
@@ -1528,7 +1558,7 @@
                 <w:noProof/>
                 <w:webHidden/>
               </w:rPr>
-              <w:t>2</w:t>
+              <w:t>3</w:t>
             </w:r>
             <w:r>
               <w:rPr>
@@ -1551,7 +1581,7 @@
               <w:lang w:eastAsia="es-ES"/>
             </w:rPr>
           </w:pPr>
-          <w:hyperlink w:anchor="_Toc421698836" w:history="1">
+          <w:hyperlink w:anchor="_Toc423259613" w:history="1">
             <w:r>
               <w:rPr>
                 <w:rStyle w:val="Hipervnculo"/>
@@ -1578,7 +1608,7 @@
                 <w:noProof/>
                 <w:webHidden/>
               </w:rPr>
-              <w:instrText xml:space="preserve"> PAGEREF _Toc421698836 \h </w:instrText>
+              <w:instrText xml:space="preserve"> PAGEREF _Toc423259613 \h </w:instrText>
             </w:r>
             <w:r>
               <w:rPr>
@@ -1598,7 +1628,7 @@
                 <w:noProof/>
                 <w:webHidden/>
               </w:rPr>
-              <w:t>2</w:t>
+              <w:t>3</w:t>
             </w:r>
             <w:r>
               <w:rPr>
@@ -1616,10 +1646,12 @@
               <w:tab w:val="right" w:leader="dot" w:pos="8494"/>
             </w:tabs>
             <w:rPr>
+              <w:rFonts w:eastAsiaTheme="minorEastAsia"/>
               <w:noProof/>
+              <w:lang w:eastAsia="es-ES"/>
             </w:rPr>
           </w:pPr>
-          <w:hyperlink w:anchor="_Toc421698837" w:history="1">
+          <w:hyperlink w:anchor="_Toc423259614" w:history="1">
             <w:r>
               <w:rPr>
                 <w:rStyle w:val="Hipervnculo"/>
@@ -1646,7 +1678,7 @@
                 <w:noProof/>
                 <w:webHidden/>
               </w:rPr>
-              <w:instrText xml:space="preserve"> PAGEREF _Toc421698837 \h </w:instrText>
+              <w:instrText xml:space="preserve"> PAGEREF _Toc423259614 \h </w:instrText>
             </w:r>
             <w:r>
               <w:rPr>
@@ -1666,7 +1698,7 @@
                 <w:noProof/>
                 <w:webHidden/>
               </w:rPr>
-              <w:t>2</w:t>
+              <w:t>3</w:t>
             </w:r>
             <w:r>
               <w:rPr>
@@ -1684,10 +1716,12 @@
               <w:tab w:val="right" w:leader="dot" w:pos="8494"/>
             </w:tabs>
             <w:rPr>
+              <w:rFonts w:eastAsiaTheme="minorEastAsia"/>
               <w:noProof/>
+              <w:lang w:eastAsia="es-ES"/>
             </w:rPr>
           </w:pPr>
-          <w:hyperlink w:anchor="_Toc421698838" w:history="1">
+          <w:hyperlink w:anchor="_Toc423259615" w:history="1">
             <w:r>
               <w:rPr>
                 <w:rStyle w:val="Hipervnculo"/>
@@ -1714,7 +1748,7 @@
                 <w:noProof/>
                 <w:webHidden/>
               </w:rPr>
-              <w:instrText xml:space="preserve"> PAGEREF _Toc421698838 \h </w:instrText>
+              <w:instrText xml:space="preserve"> PAGEREF _Toc423259615 \h </w:instrText>
             </w:r>
             <w:r>
               <w:rPr>
@@ -1734,7 +1768,7 @@
                 <w:noProof/>
                 <w:webHidden/>
               </w:rPr>
-              <w:t>2</w:t>
+              <w:t>3</w:t>
             </w:r>
             <w:r>
               <w:rPr>
@@ -1752,10 +1786,12 @@
               <w:tab w:val="right" w:leader="dot" w:pos="8494"/>
             </w:tabs>
             <w:rPr>
+              <w:rFonts w:eastAsiaTheme="minorEastAsia"/>
               <w:noProof/>
+              <w:lang w:eastAsia="es-ES"/>
             </w:rPr>
           </w:pPr>
-          <w:hyperlink w:anchor="_Toc421698839" w:history="1">
+          <w:hyperlink w:anchor="_Toc423259616" w:history="1">
             <w:r>
               <w:rPr>
                 <w:rStyle w:val="Hipervnculo"/>
@@ -1782,7 +1818,7 @@
                 <w:noProof/>
                 <w:webHidden/>
               </w:rPr>
-              <w:instrText xml:space="preserve"> PAGEREF _Toc421698839 \h </w:instrText>
+              <w:instrText xml:space="preserve"> PAGEREF _Toc423259616 \h </w:instrText>
             </w:r>
             <w:r>
               <w:rPr>
@@ -1802,7 +1838,7 @@
                 <w:noProof/>
                 <w:webHidden/>
               </w:rPr>
-              <w:t>2</w:t>
+              <w:t>3</w:t>
             </w:r>
             <w:r>
               <w:rPr>
@@ -1820,10 +1856,12 @@
               <w:tab w:val="right" w:leader="dot" w:pos="8494"/>
             </w:tabs>
             <w:rPr>
+              <w:rFonts w:eastAsiaTheme="minorEastAsia"/>
               <w:noProof/>
+              <w:lang w:eastAsia="es-ES"/>
             </w:rPr>
           </w:pPr>
-          <w:hyperlink w:anchor="_Toc421698840" w:history="1">
+          <w:hyperlink w:anchor="_Toc423259617" w:history="1">
             <w:r>
               <w:rPr>
                 <w:rStyle w:val="Hipervnculo"/>
@@ -1850,7 +1888,7 @@
                 <w:noProof/>
                 <w:webHidden/>
               </w:rPr>
-              <w:instrText xml:space="preserve"> PAGEREF _Toc421698840 \h </w:instrText>
+              <w:instrText xml:space="preserve"> PAGEREF _Toc423259617 \h </w:instrText>
             </w:r>
             <w:r>
               <w:rPr>
@@ -1870,7 +1908,7 @@
                 <w:noProof/>
                 <w:webHidden/>
               </w:rPr>
-              <w:t>2</w:t>
+              <w:t>3</w:t>
             </w:r>
             <w:r>
               <w:rPr>
@@ -1893,7 +1931,7 @@
               <w:lang w:eastAsia="es-ES"/>
             </w:rPr>
           </w:pPr>
-          <w:hyperlink w:anchor="_Toc421698841" w:history="1">
+          <w:hyperlink w:anchor="_Toc423259618" w:history="1">
             <w:r>
               <w:rPr>
                 <w:rStyle w:val="Hipervnculo"/>
@@ -1920,7 +1958,7 @@
                 <w:noProof/>
                 <w:webHidden/>
               </w:rPr>
-              <w:instrText xml:space="preserve"> PAGEREF _Toc421698841 \h </w:instrText>
+              <w:instrText xml:space="preserve"> PAGEREF _Toc423259618 \h </w:instrText>
             </w:r>
             <w:r>
               <w:rPr>
@@ -1940,7 +1978,7 @@
                 <w:noProof/>
                 <w:webHidden/>
               </w:rPr>
-              <w:t>3</w:t>
+              <w:t>4</w:t>
             </w:r>
             <w:r>
               <w:rPr>
@@ -1963,7 +2001,7 @@
               <w:lang w:eastAsia="es-ES"/>
             </w:rPr>
           </w:pPr>
-          <w:hyperlink w:anchor="_Toc421698842" w:history="1">
+          <w:hyperlink w:anchor="_Toc423259619" w:history="1">
             <w:r>
               <w:rPr>
                 <w:rStyle w:val="Hipervnculo"/>
@@ -1990,7 +2028,7 @@
                 <w:noProof/>
                 <w:webHidden/>
               </w:rPr>
-              <w:instrText xml:space="preserve"> PAGEREF _Toc421698842 \h </w:instrText>
+              <w:instrText xml:space="preserve"> PAGEREF _Toc423259619 \h </w:instrText>
             </w:r>
             <w:r>
               <w:rPr>
@@ -2010,7 +2048,7 @@
                 <w:noProof/>
                 <w:webHidden/>
               </w:rPr>
-              <w:t>4</w:t>
+              <w:t>5</w:t>
             </w:r>
             <w:r>
               <w:rPr>
@@ -2064,19 +2102,29 @@
       <w:pPr>
         <w:pStyle w:val="Ttulo1"/>
       </w:pPr>
-      <w:bookmarkStart w:id="1" w:name="_Toc421698819"/>
+      <w:bookmarkStart w:id="0" w:name="_Toc423259596"/>
       <w:r>
         <w:t>Introducción</w:t>
       </w:r>
+      <w:bookmarkEnd w:id="0"/>
+    </w:p>
+    <w:p>
+      <w:pPr>
+        <w:pStyle w:val="Ttulo2"/>
+      </w:pPr>
+      <w:bookmarkStart w:id="1" w:name="_Toc423259597"/>
+      <w:r>
+        <w:t>¿Qué es?</w:t>
+      </w:r>
       <w:bookmarkEnd w:id="1"/>
     </w:p>
     <w:p>
       <w:pPr>
         <w:pStyle w:val="Ttulo2"/>
       </w:pPr>
-      <w:bookmarkStart w:id="2" w:name="_Toc421698820"/>
-      <w:r>
-        <w:t>¿Qué es?</w:t>
+      <w:bookmarkStart w:id="2" w:name="_Toc423259598"/>
+      <w:r>
+        <w:t>¿Por qué hacerlo?</w:t>
       </w:r>
       <w:bookmarkEnd w:id="2"/>
     </w:p>
@@ -2084,21 +2132,11 @@
       <w:pPr>
         <w:pStyle w:val="Ttulo2"/>
       </w:pPr>
-      <w:bookmarkStart w:id="3" w:name="_Toc421698821"/>
-      <w:r>
-        <w:t>¿Por qué hacerlo?</w:t>
+      <w:bookmarkStart w:id="3" w:name="_Toc423259599"/>
+      <w:r>
+        <w:t>Diferencias con otros servicios similares</w:t>
       </w:r>
       <w:bookmarkEnd w:id="3"/>
-    </w:p>
-    <w:p>
-      <w:pPr>
-        <w:pStyle w:val="Ttulo2"/>
-      </w:pPr>
-      <w:bookmarkStart w:id="4" w:name="_Toc421698822"/>
-      <w:r>
-        <w:t>Diferencias con otros servicios similares</w:t>
-      </w:r>
-      <w:bookmarkEnd w:id="4"/>
     </w:p>
     <w:p>
       <w:pPr>
@@ -2113,11 +2151,11 @@
       <w:pPr>
         <w:pStyle w:val="Ttulo1"/>
       </w:pPr>
-      <w:bookmarkStart w:id="5" w:name="_Toc421698823"/>
+      <w:bookmarkStart w:id="4" w:name="_Toc423259600"/>
       <w:r>
         <w:t>Justificación</w:t>
       </w:r>
-      <w:bookmarkEnd w:id="5"/>
+      <w:bookmarkEnd w:id="4"/>
     </w:p>
     <w:p>
       <w:proofErr w:type="spellStart"/>
@@ -2135,39 +2173,262 @@
       <w:pPr>
         <w:pStyle w:val="Ttulo1"/>
       </w:pPr>
-      <w:bookmarkStart w:id="6" w:name="_Toc421698824"/>
+      <w:bookmarkStart w:id="5" w:name="_Toc423259601"/>
       <w:r>
         <w:lastRenderedPageBreak/>
         <w:t>Estructura del código</w:t>
       </w:r>
+      <w:bookmarkEnd w:id="5"/>
+    </w:p>
+    <w:p>
+      <w:r>
+        <w:t xml:space="preserve">CLOUD-IN-ONE se ha programado en Python </w:t>
+      </w:r>
+      <w:r>
+        <w:t>usando</w:t>
+      </w:r>
+      <w:r>
+        <w:t xml:space="preserve"> un paradigma orientado a objetos.</w:t>
+      </w:r>
+      <w:bookmarkStart w:id="6" w:name="_GoBack"/>
       <w:bookmarkEnd w:id="6"/>
     </w:p>
     <w:p>
       <w:pPr>
         <w:pStyle w:val="Ttulo2"/>
       </w:pPr>
-      <w:bookmarkStart w:id="7" w:name="_Toc421698825"/>
+      <w:bookmarkStart w:id="7" w:name="_Toc423259602"/>
       <w:r>
         <w:t>UML</w:t>
       </w:r>
       <w:bookmarkEnd w:id="7"/>
     </w:p>
     <w:p>
+      <w:r>
+        <w:t>El siguiente diagrama representa las clases de la aplicación:</w:t>
+      </w:r>
+    </w:p>
+    <w:p>
+      <w:r>
+        <w:rPr>
+          <w:noProof/>
+          <w:lang w:eastAsia="es-ES"/>
+        </w:rPr>
+        <w:drawing>
+          <wp:inline distT="0" distB="0" distL="0" distR="0">
+            <wp:extent cx="5400040" cy="2359660"/>
+            <wp:effectExtent l="0" t="0" r="0" b="2540"/>
+            <wp:docPr id="1" name="Imagen 1"/>
+            <wp:cNvGraphicFramePr>
+              <a:graphicFrameLocks xmlns:a="http://schemas.openxmlformats.org/drawingml/2006/main" noChangeAspect="1"/>
+            </wp:cNvGraphicFramePr>
+            <a:graphic xmlns:a="http://schemas.openxmlformats.org/drawingml/2006/main">
+              <a:graphicData uri="http://schemas.openxmlformats.org/drawingml/2006/picture">
+                <pic:pic xmlns:pic="http://schemas.openxmlformats.org/drawingml/2006/picture">
+                  <pic:nvPicPr>
+                    <pic:cNvPr id="1" name="UML.png"/>
+                    <pic:cNvPicPr/>
+                  </pic:nvPicPr>
+                  <pic:blipFill>
+                    <a:blip r:embed="rId9">
+                      <a:extLst>
+                        <a:ext uri="{28A0092B-C50C-407E-A947-70E740481C1C}">
+                          <a14:useLocalDpi xmlns:a14="http://schemas.microsoft.com/office/drawing/2010/main" val="0"/>
+                        </a:ext>
+                      </a:extLst>
+                    </a:blip>
+                    <a:stretch>
+                      <a:fillRect/>
+                    </a:stretch>
+                  </pic:blipFill>
+                  <pic:spPr>
+                    <a:xfrm>
+                      <a:off x="0" y="0"/>
+                      <a:ext cx="5400040" cy="2359660"/>
+                    </a:xfrm>
+                    <a:prstGeom prst="rect">
+                      <a:avLst/>
+                    </a:prstGeom>
+                  </pic:spPr>
+                </pic:pic>
+              </a:graphicData>
+            </a:graphic>
+          </wp:inline>
+        </w:drawing>
+      </w:r>
+    </w:p>
+    <w:p>
+      <w:r>
+        <w:t xml:space="preserve">En este diagrama se ha omitido la clase </w:t>
+      </w:r>
+      <w:proofErr w:type="spellStart"/>
+      <w:r>
+        <w:rPr>
+          <w:i/>
+        </w:rPr>
+        <w:t>Logger</w:t>
+      </w:r>
+      <w:proofErr w:type="spellEnd"/>
+      <w:r>
+        <w:t>, que se encarga de gestionar la escritura de un fichero de Log tanto por consola como a un fichero. Esta clase está vinculada a todas las demás clases, que crean una instancia en su constructor.</w:t>
+      </w:r>
+    </w:p>
+    <w:p>
       <w:pPr>
         <w:pStyle w:val="Ttulo2"/>
       </w:pPr>
-      <w:bookmarkStart w:id="8" w:name="_Toc421698826"/>
-      <w:r>
-        <w:t>…</w:t>
+      <w:bookmarkStart w:id="8" w:name="_Toc423259603"/>
+      <w:r>
+        <w:t>Patrones de diseño usados</w:t>
       </w:r>
       <w:bookmarkEnd w:id="8"/>
     </w:p>
     <w:p>
+      <w:r>
+        <w:t xml:space="preserve">La sección que controla </w:t>
+      </w:r>
+      <w:r>
+        <w:t xml:space="preserve">el acceso a las cuentas implementa un patrón </w:t>
+      </w:r>
+      <w:proofErr w:type="spellStart"/>
+      <w:r>
+        <w:rPr>
+          <w:b/>
+        </w:rPr>
+        <w:t>Strategy</w:t>
+      </w:r>
+      <w:proofErr w:type="spellEnd"/>
+      <w:r>
+        <w:t xml:space="preserve">, lo que permite añadir fácilmente nuevos servidores remotos, haciendo que implementen la interfaz </w:t>
+      </w:r>
+      <w:proofErr w:type="spellStart"/>
+      <w:r>
+        <w:rPr>
+          <w:i/>
+        </w:rPr>
+        <w:t>Account</w:t>
+      </w:r>
+      <w:proofErr w:type="spellEnd"/>
+      <w:r>
+        <w:t>.</w:t>
+      </w:r>
+    </w:p>
+    <w:p>
+      <w:pPr>
+        <w:keepNext/>
+      </w:pPr>
+      <w:r>
+        <w:rPr>
+          <w:noProof/>
+          <w:lang w:eastAsia="es-ES"/>
+        </w:rPr>
+        <w:drawing>
+          <wp:inline distT="0" distB="0" distL="0" distR="0" wp14:anchorId="703D0EB9" wp14:editId="716AC9F0">
+            <wp:extent cx="5400040" cy="2565400"/>
+            <wp:effectExtent l="0" t="0" r="0" b="6350"/>
+            <wp:docPr id="2" name="Imagen 2"/>
+            <wp:cNvGraphicFramePr>
+              <a:graphicFrameLocks xmlns:a="http://schemas.openxmlformats.org/drawingml/2006/main" noChangeAspect="1"/>
+            </wp:cNvGraphicFramePr>
+            <a:graphic xmlns:a="http://schemas.openxmlformats.org/drawingml/2006/main">
+              <a:graphicData uri="http://schemas.openxmlformats.org/drawingml/2006/picture">
+                <pic:pic xmlns:pic="http://schemas.openxmlformats.org/drawingml/2006/picture">
+                  <pic:nvPicPr>
+                    <pic:cNvPr id="2" name="strategy.png"/>
+                    <pic:cNvPicPr/>
+                  </pic:nvPicPr>
+                  <pic:blipFill>
+                    <a:blip r:embed="rId10">
+                      <a:extLst>
+                        <a:ext uri="{28A0092B-C50C-407E-A947-70E740481C1C}">
+                          <a14:useLocalDpi xmlns:a14="http://schemas.microsoft.com/office/drawing/2010/main" val="0"/>
+                        </a:ext>
+                      </a:extLst>
+                    </a:blip>
+                    <a:stretch>
+                      <a:fillRect/>
+                    </a:stretch>
+                  </pic:blipFill>
+                  <pic:spPr>
+                    <a:xfrm>
+                      <a:off x="0" y="0"/>
+                      <a:ext cx="5400040" cy="2565400"/>
+                    </a:xfrm>
+                    <a:prstGeom prst="rect">
+                      <a:avLst/>
+                    </a:prstGeom>
+                  </pic:spPr>
+                </pic:pic>
+              </a:graphicData>
+            </a:graphic>
+          </wp:inline>
+        </w:drawing>
+      </w:r>
+    </w:p>
+    <w:p>
+      <w:pPr>
+        <w:pStyle w:val="Descripcin"/>
+        <w:jc w:val="center"/>
+      </w:pPr>
+      <w:r>
+        <w:t xml:space="preserve">Ilustración </w:t>
+      </w:r>
+      <w:fldSimple w:instr=" SEQ Ilustración \* ARABIC ">
+        <w:r>
+          <w:rPr>
+            <w:noProof/>
+          </w:rPr>
+          <w:t>1</w:t>
+        </w:r>
+      </w:fldSimple>
+      <w:r>
+        <w:t xml:space="preserve"> - Ejemplo del patrón con el método </w:t>
+      </w:r>
+      <w:proofErr w:type="spellStart"/>
+      <w:proofErr w:type="gramStart"/>
+      <w:r>
+        <w:t>getFile</w:t>
+      </w:r>
+      <w:proofErr w:type="spellEnd"/>
+      <w:r>
+        <w:t>()</w:t>
+      </w:r>
+      <w:proofErr w:type="gramEnd"/>
+    </w:p>
+    <w:p>
+      <w:r>
+        <w:t xml:space="preserve">A su vez, las clases que llaman a los servidores remotos implementan un patrón </w:t>
+      </w:r>
+      <w:proofErr w:type="spellStart"/>
+      <w:r>
+        <w:rPr>
+          <w:b/>
+        </w:rPr>
+        <w:t>Façade</w:t>
+      </w:r>
+      <w:proofErr w:type="spellEnd"/>
+      <w:r>
+        <w:t xml:space="preserve">, que simplifica </w:t>
+      </w:r>
+      <w:r>
+        <w:t xml:space="preserve">el uso de las </w:t>
+      </w:r>
+      <w:proofErr w:type="spellStart"/>
+      <w:r>
+        <w:t>APIs</w:t>
+      </w:r>
+      <w:proofErr w:type="spellEnd"/>
+      <w:r>
+        <w:t xml:space="preserve"> remotas por parte del resto de la aplicación.</w:t>
+      </w:r>
+    </w:p>
+    <w:p>
       <w:pPr>
         <w:pStyle w:val="Ttulo1"/>
       </w:pPr>
-      <w:bookmarkStart w:id="9" w:name="_Toc421698827"/>
-      <w:r>
+      <w:bookmarkStart w:id="9" w:name="_Toc423259604"/>
+      <w:r>
+        <w:lastRenderedPageBreak/>
         <w:t>Algoritmo de aplicación de cambios</w:t>
       </w:r>
       <w:bookmarkEnd w:id="9"/>
@@ -2176,7 +2437,7 @@
       <w:pPr>
         <w:pStyle w:val="Ttulo2"/>
       </w:pPr>
-      <w:bookmarkStart w:id="10" w:name="_Toc421698828"/>
+      <w:bookmarkStart w:id="10" w:name="_Toc423259605"/>
       <w:r>
         <w:t>Explicación básica</w:t>
       </w:r>
@@ -2186,7 +2447,7 @@
       <w:pPr>
         <w:pStyle w:val="Ttulo2"/>
       </w:pPr>
-      <w:bookmarkStart w:id="11" w:name="_Toc421698829"/>
+      <w:bookmarkStart w:id="11" w:name="_Toc423259606"/>
       <w:r>
         <w:t>Pseudocódigo</w:t>
       </w:r>
@@ -2201,7 +2462,7 @@
       <w:pPr>
         <w:pStyle w:val="Ttulo1"/>
       </w:pPr>
-      <w:bookmarkStart w:id="12" w:name="_Toc421698830"/>
+      <w:bookmarkStart w:id="12" w:name="_Toc423259607"/>
       <w:r>
         <w:t>Encriptación</w:t>
       </w:r>
@@ -2211,7 +2472,7 @@
       <w:pPr>
         <w:pStyle w:val="Ttulo2"/>
       </w:pPr>
-      <w:bookmarkStart w:id="13" w:name="_Toc421698831"/>
+      <w:bookmarkStart w:id="13" w:name="_Toc423259608"/>
       <w:r>
         <w:t>Explicación básica</w:t>
       </w:r>
@@ -2221,7 +2482,7 @@
       <w:pPr>
         <w:pStyle w:val="Ttulo3"/>
       </w:pPr>
-      <w:bookmarkStart w:id="14" w:name="_Toc421698832"/>
+      <w:bookmarkStart w:id="14" w:name="_Toc423259609"/>
       <w:r>
         <w:t>Algoritmo de encriptación</w:t>
       </w:r>
@@ -2231,7 +2492,7 @@
       <w:pPr>
         <w:pStyle w:val="Ttulo3"/>
       </w:pPr>
-      <w:bookmarkStart w:id="15" w:name="_Toc421698833"/>
+      <w:bookmarkStart w:id="15" w:name="_Toc423259610"/>
       <w:r>
         <w:t>Librería(s) de encriptación</w:t>
       </w:r>
@@ -2241,7 +2502,7 @@
       <w:pPr>
         <w:pStyle w:val="Ttulo2"/>
       </w:pPr>
-      <w:bookmarkStart w:id="16" w:name="_Toc421698834"/>
+      <w:bookmarkStart w:id="16" w:name="_Toc423259611"/>
       <w:r>
         <w:t>¿Para qué sirve esta encriptación? ¿Ante qué protege?</w:t>
       </w:r>
@@ -2251,7 +2512,7 @@
       <w:pPr>
         <w:pStyle w:val="Ttulo2"/>
       </w:pPr>
-      <w:bookmarkStart w:id="17" w:name="_Toc421698835"/>
+      <w:bookmarkStart w:id="17" w:name="_Toc423259612"/>
       <w:r>
         <w:t>Debilidades - ¿Ante qué NO protege?</w:t>
       </w:r>
@@ -2262,7 +2523,7 @@
       <w:pPr>
         <w:pStyle w:val="Ttulo1"/>
       </w:pPr>
-      <w:bookmarkStart w:id="18" w:name="_Toc421698836"/>
+      <w:bookmarkStart w:id="18" w:name="_Toc423259613"/>
       <w:r>
         <w:t>Casos de uso</w:t>
       </w:r>
@@ -2272,7 +2533,7 @@
       <w:pPr>
         <w:pStyle w:val="Ttulo2"/>
       </w:pPr>
-      <w:bookmarkStart w:id="19" w:name="_Toc421698837"/>
+      <w:bookmarkStart w:id="19" w:name="_Toc423259614"/>
       <w:r>
         <w:t>Uso normal – 1 pc</w:t>
       </w:r>
@@ -2282,7 +2543,7 @@
       <w:pPr>
         <w:pStyle w:val="Ttulo2"/>
       </w:pPr>
-      <w:bookmarkStart w:id="20" w:name="_Toc421698838"/>
+      <w:bookmarkStart w:id="20" w:name="_Toc423259615"/>
       <w:r>
         <w:t xml:space="preserve">Uso normal – 2 </w:t>
       </w:r>
@@ -2297,7 +2558,7 @@
       <w:pPr>
         <w:pStyle w:val="Ttulo2"/>
       </w:pPr>
-      <w:bookmarkStart w:id="21" w:name="_Toc421698839"/>
+      <w:bookmarkStart w:id="21" w:name="_Toc423259616"/>
       <w:r>
         <w:t>Uso esporádico – cio.exe</w:t>
       </w:r>
@@ -2307,7 +2568,7 @@
       <w:pPr>
         <w:pStyle w:val="Ttulo2"/>
       </w:pPr>
-      <w:bookmarkStart w:id="22" w:name="_Toc421698840"/>
+      <w:bookmarkStart w:id="22" w:name="_Toc423259617"/>
       <w:r>
         <w:t>Uso esporádico – cio-crypt.exe</w:t>
       </w:r>
@@ -2342,7 +2603,7 @@
       <w:pPr>
         <w:pStyle w:val="Ttulo1"/>
       </w:pPr>
-      <w:bookmarkStart w:id="23" w:name="_Toc421698841"/>
+      <w:bookmarkStart w:id="23" w:name="_Toc423259618"/>
       <w:r>
         <w:lastRenderedPageBreak/>
         <w:t>Resultados y conclusiones</w:t>
@@ -2380,7 +2641,7 @@
       <w:pPr>
         <w:pStyle w:val="Ttulo1"/>
       </w:pPr>
-      <w:bookmarkStart w:id="24" w:name="_Toc421698842"/>
+      <w:bookmarkStart w:id="24" w:name="_Toc423259619"/>
       <w:r>
         <w:lastRenderedPageBreak/>
         <w:t>Bibliografía y enlaces de interés</w:t>
@@ -2442,6 +2703,7 @@
         <w:docPartUnique/>
       </w:docPartObj>
     </w:sdtPr>
+    <w:sdtEndPr/>
     <w:sdtContent>
       <w:p>
         <w:pPr>
@@ -2461,7 +2723,7 @@
           <w:rPr>
             <w:noProof/>
           </w:rPr>
-          <w:t>1</w:t>
+          <w:t>5</w:t>
         </w:r>
         <w:r>
           <w:fldChar w:fldCharType="end"/>
@@ -3412,6 +3674,25 @@
       <w:ind w:left="440"/>
     </w:pPr>
   </w:style>
+  <w:style w:type="paragraph" w:styleId="Descripcin">
+    <w:name w:val="caption"/>
+    <w:basedOn w:val="Normal"/>
+    <w:next w:val="Normal"/>
+    <w:uiPriority w:val="35"/>
+    <w:unhideWhenUsed/>
+    <w:qFormat/>
+    <w:rsid w:val="006E04BA"/>
+    <w:pPr>
+      <w:spacing w:after="200" w:line="240" w:lineRule="auto"/>
+    </w:pPr>
+    <w:rPr>
+      <w:i/>
+      <w:iCs/>
+      <w:color w:val="44546A" w:themeColor="text2"/>
+      <w:sz w:val="18"/>
+      <w:szCs w:val="18"/>
+    </w:rPr>
+  </w:style>
 </w:styles>
 </file>
 
@@ -3681,7 +3962,7 @@
 </file>
 
 <file path=customXml/itemProps1.xml><?xml version="1.0" encoding="utf-8"?>
-<ds:datastoreItem xmlns:ds="http://schemas.openxmlformats.org/officeDocument/2006/customXml" ds:itemID="{01580253-FEFB-452F-9B14-C21F1D782AC7}">
+<ds:datastoreItem xmlns:ds="http://schemas.openxmlformats.org/officeDocument/2006/customXml" ds:itemID="{C61ABBC1-6416-4FB4-BEF8-E1D867F56F32}">
   <ds:schemaRefs>
     <ds:schemaRef ds:uri="http://schemas.openxmlformats.org/officeDocument/2006/bibliography"/>
   </ds:schemaRefs>

</xml_diff>

<commit_message>
fixed UML in the report - modified picture texts
</commit_message>
<xml_diff>
--- a/Informe.docx
+++ b/Informe.docx
@@ -2190,6 +2190,13 @@
       <w:r>
         <w:t xml:space="preserve"> un paradigma orientado a objetos.</w:t>
       </w:r>
+    </w:p>
+    <w:p>
+      <w:r>
+        <w:t>#TODO: explicación…</w:t>
+      </w:r>
+    </w:p>
+    <w:p>
       <w:bookmarkStart w:id="6" w:name="_GoBack"/>
       <w:bookmarkEnd w:id="6"/>
     </w:p>
@@ -2209,15 +2216,18 @@
       </w:r>
     </w:p>
     <w:p>
+      <w:pPr>
+        <w:keepNext/>
+      </w:pPr>
       <w:r>
         <w:rPr>
           <w:noProof/>
           <w:lang w:eastAsia="es-ES"/>
         </w:rPr>
         <w:drawing>
-          <wp:inline distT="0" distB="0" distL="0" distR="0">
-            <wp:extent cx="5400040" cy="2359660"/>
-            <wp:effectExtent l="0" t="0" r="0" b="2540"/>
+          <wp:inline distT="0" distB="0" distL="0" distR="0" wp14:anchorId="407A0C45" wp14:editId="25358437">
+            <wp:extent cx="5238750" cy="2698423"/>
+            <wp:effectExtent l="0" t="0" r="0" b="6985"/>
             <wp:docPr id="1" name="Imagen 1"/>
             <wp:cNvGraphicFramePr>
               <a:graphicFrameLocks xmlns:a="http://schemas.openxmlformats.org/drawingml/2006/main" noChangeAspect="1"/>
@@ -2229,7 +2239,7 @@
                     <pic:cNvPr id="1" name="UML.png"/>
                     <pic:cNvPicPr/>
                   </pic:nvPicPr>
-                  <pic:blipFill>
+                  <pic:blipFill rotWithShape="1">
                     <a:blip r:embed="rId9">
                       <a:extLst>
                         <a:ext uri="{28A0092B-C50C-407E-A947-70E740481C1C}">
@@ -2237,18 +2247,25 @@
                         </a:ext>
                       </a:extLst>
                     </a:blip>
-                    <a:stretch>
-                      <a:fillRect/>
-                    </a:stretch>
+                    <a:srcRect r="15155"/>
+                    <a:stretch/>
                   </pic:blipFill>
-                  <pic:spPr>
+                  <pic:spPr bwMode="auto">
                     <a:xfrm>
                       <a:off x="0" y="0"/>
-                      <a:ext cx="5400040" cy="2359660"/>
+                      <a:ext cx="5251947" cy="2705221"/>
                     </a:xfrm>
                     <a:prstGeom prst="rect">
                       <a:avLst/>
                     </a:prstGeom>
+                    <a:ln>
+                      <a:noFill/>
+                    </a:ln>
+                    <a:extLst>
+                      <a:ext uri="{53640926-AAD7-44D8-BBD7-CCE9431645EC}">
+                        <a14:shadowObscured xmlns:a14="http://schemas.microsoft.com/office/drawing/2010/main"/>
+                      </a:ext>
+                    </a:extLst>
                   </pic:spPr>
                 </pic:pic>
               </a:graphicData>
@@ -2258,6 +2275,37 @@
       </w:r>
     </w:p>
     <w:p>
+      <w:pPr>
+        <w:pStyle w:val="Descripcin"/>
+        <w:jc w:val="center"/>
+      </w:pPr>
+      <w:r>
+        <w:t xml:space="preserve">Ilustración </w:t>
+      </w:r>
+      <w:fldSimple w:instr=" SEQ Ilustración \* ARABIC ">
+        <w:r>
+          <w:rPr>
+            <w:noProof/>
+          </w:rPr>
+          <w:t>1</w:t>
+        </w:r>
+      </w:fldSimple>
+      <w:r>
+        <w:t xml:space="preserve"> - </w:t>
+      </w:r>
+      <w:r>
+        <w:rPr>
+          <w:noProof/>
+        </w:rPr>
+        <w:t xml:space="preserve"> Diagrama UML general</w:t>
+      </w:r>
+    </w:p>
+    <w:p>
+      <w:r>
+        <w:t>#TODO: explicación…</w:t>
+      </w:r>
+    </w:p>
+    <w:p>
       <w:r>
         <w:t xml:space="preserve">En este diagrama se ha omitido la clase </w:t>
       </w:r>
@@ -2322,6 +2370,7 @@
           <w:noProof/>
           <w:lang w:eastAsia="es-ES"/>
         </w:rPr>
+        <w:lastRenderedPageBreak/>
         <w:drawing>
           <wp:inline distT="0" distB="0" distL="0" distR="0" wp14:anchorId="703D0EB9" wp14:editId="716AC9F0">
             <wp:extent cx="5400040" cy="2565400"/>
@@ -2378,11 +2427,22 @@
           <w:rPr>
             <w:noProof/>
           </w:rPr>
-          <w:t>1</w:t>
+          <w:t>2</w:t>
         </w:r>
       </w:fldSimple>
       <w:r>
-        <w:t xml:space="preserve"> - Ejemplo del patrón con el método </w:t>
+        <w:t xml:space="preserve"> - Ejemplo del patrón</w:t>
+      </w:r>
+      <w:r>
+        <w:t xml:space="preserve"> </w:t>
+      </w:r>
+      <w:proofErr w:type="spellStart"/>
+      <w:r>
+        <w:t>Strategy</w:t>
+      </w:r>
+      <w:proofErr w:type="spellEnd"/>
+      <w:r>
+        <w:t xml:space="preserve"> con el método </w:t>
       </w:r>
       <w:proofErr w:type="spellStart"/>
       <w:proofErr w:type="gramStart"/>
@@ -2428,7 +2488,6 @@
       </w:pPr>
       <w:bookmarkStart w:id="9" w:name="_Toc423259604"/>
       <w:r>
-        <w:lastRenderedPageBreak/>
         <w:t>Algoritmo de aplicación de cambios</w:t>
       </w:r>
       <w:bookmarkEnd w:id="9"/>
@@ -3962,7 +4021,7 @@
 </file>
 
 <file path=customXml/itemProps1.xml><?xml version="1.0" encoding="utf-8"?>
-<ds:datastoreItem xmlns:ds="http://schemas.openxmlformats.org/officeDocument/2006/customXml" ds:itemID="{C61ABBC1-6416-4FB4-BEF8-E1D867F56F32}">
+<ds:datastoreItem xmlns:ds="http://schemas.openxmlformats.org/officeDocument/2006/customXml" ds:itemID="{F95D26CA-71A1-48CF-B971-BC13247C61E3}">
   <ds:schemaRefs>
     <ds:schemaRef ds:uri="http://schemas.openxmlformats.org/officeDocument/2006/bibliography"/>
   </ds:schemaRefs>

</xml_diff>

<commit_message>
small update in report
</commit_message>
<xml_diff>
--- a/Informe.docx
+++ b/Informe.docx
@@ -803,21 +803,7 @@
                 <w:rStyle w:val="Hipervnculo"/>
                 <w:noProof/>
               </w:rPr>
-              <w:t>U</w:t>
-            </w:r>
-            <w:r>
-              <w:rPr>
-                <w:rStyle w:val="Hipervnculo"/>
-                <w:noProof/>
-              </w:rPr>
-              <w:t>M</w:t>
-            </w:r>
-            <w:r>
-              <w:rPr>
-                <w:rStyle w:val="Hipervnculo"/>
-                <w:noProof/>
-              </w:rPr>
-              <w:t>L</w:t>
+              <w:t>UML</w:t>
             </w:r>
             <w:r>
               <w:rPr>
@@ -2158,13 +2144,13 @@
       <w:bookmarkEnd w:id="4"/>
     </w:p>
     <w:p>
-      <w:proofErr w:type="spellStart"/>
-      <w:proofErr w:type="gramStart"/>
-      <w:r>
-        <w:t>blablabla</w:t>
-      </w:r>
-      <w:proofErr w:type="spellEnd"/>
-      <w:proofErr w:type="gramEnd"/>
+      <w:r>
+        <w:t>Blablablá</w:t>
+      </w:r>
+    </w:p>
+    <w:p/>
+    <w:p/>
+    <w:p>
       <w:r>
         <w:br w:type="page"/>
       </w:r>
@@ -2192,14 +2178,13 @@
       </w:r>
     </w:p>
     <w:p>
-      <w:r>
-        <w:t>#TODO: explicación…</w:t>
-      </w:r>
-    </w:p>
-    <w:p>
       <w:bookmarkStart w:id="6" w:name="_GoBack"/>
       <w:bookmarkEnd w:id="6"/>
-    </w:p>
+      <w:r>
+        <w:t>#TODO: explicación…</w:t>
+      </w:r>
+    </w:p>
+    <w:p/>
     <w:p>
       <w:pPr>
         <w:pStyle w:val="Ttulo2"/>
@@ -2282,14 +2267,27 @@
       <w:r>
         <w:t xml:space="preserve">Ilustración </w:t>
       </w:r>
-      <w:fldSimple w:instr=" SEQ Ilustración \* ARABIC ">
-        <w:r>
-          <w:rPr>
-            <w:noProof/>
-          </w:rPr>
-          <w:t>1</w:t>
-        </w:r>
-      </w:fldSimple>
+      <w:r>
+        <w:fldChar w:fldCharType="begin"/>
+      </w:r>
+      <w:r>
+        <w:instrText xml:space="preserve"> SEQ Ilustración \* ARABIC </w:instrText>
+      </w:r>
+      <w:r>
+        <w:fldChar w:fldCharType="separate"/>
+      </w:r>
+      <w:r>
+        <w:rPr>
+          <w:noProof/>
+        </w:rPr>
+        <w:t>1</w:t>
+      </w:r>
+      <w:r>
+        <w:rPr>
+          <w:noProof/>
+        </w:rPr>
+        <w:fldChar w:fldCharType="end"/>
+      </w:r>
       <w:r>
         <w:t xml:space="preserve"> - </w:t>
       </w:r>
@@ -2422,14 +2420,27 @@
       <w:r>
         <w:t xml:space="preserve">Ilustración </w:t>
       </w:r>
-      <w:fldSimple w:instr=" SEQ Ilustración \* ARABIC ">
-        <w:r>
-          <w:rPr>
-            <w:noProof/>
-          </w:rPr>
-          <w:t>2</w:t>
-        </w:r>
-      </w:fldSimple>
+      <w:r>
+        <w:fldChar w:fldCharType="begin"/>
+      </w:r>
+      <w:r>
+        <w:instrText xml:space="preserve"> SEQ Ilustración \* ARABIC </w:instrText>
+      </w:r>
+      <w:r>
+        <w:fldChar w:fldCharType="separate"/>
+      </w:r>
+      <w:r>
+        <w:rPr>
+          <w:noProof/>
+        </w:rPr>
+        <w:t>2</w:t>
+      </w:r>
+      <w:r>
+        <w:rPr>
+          <w:noProof/>
+        </w:rPr>
+        <w:fldChar w:fldCharType="end"/>
+      </w:r>
       <w:r>
         <w:t xml:space="preserve"> - Ejemplo del patrón</w:t>
       </w:r>
@@ -2670,13 +2681,25 @@
       <w:bookmarkEnd w:id="23"/>
     </w:p>
     <w:p>
-      <w:proofErr w:type="spellStart"/>
-      <w:r>
-        <w:t>Blablabla</w:t>
-      </w:r>
-      <w:proofErr w:type="spellEnd"/>
-    </w:p>
-    <w:p/>
+      <w:r>
+        <w:t>- Que pensaba hacer</w:t>
+      </w:r>
+    </w:p>
+    <w:p>
+      <w:r>
+        <w:t>- que dificultades he encontrado</w:t>
+      </w:r>
+    </w:p>
+    <w:p>
+      <w:r>
+        <w:t>- cómo lo he arreglado</w:t>
+      </w:r>
+    </w:p>
+    <w:p>
+      <w:r>
+        <w:t>- qué he conseguido hacer</w:t>
+      </w:r>
+    </w:p>
     <w:p>
       <w:pPr>
         <w:rPr>
@@ -4021,7 +4044,7 @@
 </file>
 
 <file path=customXml/itemProps1.xml><?xml version="1.0" encoding="utf-8"?>
-<ds:datastoreItem xmlns:ds="http://schemas.openxmlformats.org/officeDocument/2006/customXml" ds:itemID="{F95D26CA-71A1-48CF-B971-BC13247C61E3}">
+<ds:datastoreItem xmlns:ds="http://schemas.openxmlformats.org/officeDocument/2006/customXml" ds:itemID="{AC38A14E-E423-424C-AD6A-2FCE72396E56}">
   <ds:schemaRefs>
     <ds:schemaRef ds:uri="http://schemas.openxmlformats.org/officeDocument/2006/bibliography"/>
   </ds:schemaRefs>

</xml_diff>

<commit_message>
more documentation on the algorithm
</commit_message>
<xml_diff>
--- a/Informe.docx
+++ b/Informe.docx
@@ -2057,13 +2057,8 @@
     </w:p>
     <w:p/>
     <w:p>
-      <w:proofErr w:type="gramStart"/>
-      <w:r>
-        <w:t>[ Diagrama</w:t>
-      </w:r>
-      <w:proofErr w:type="gramEnd"/>
-      <w:r>
-        <w:t xml:space="preserve"> de cómo es el programa ]</w:t>
+      <w:r>
+        <w:t>[ Diagrama de cómo es el programa ]</w:t>
       </w:r>
     </w:p>
     <w:p>
@@ -2176,36 +2171,30 @@
       <w:r>
         <w:t xml:space="preserve">CLOUD-IN-ONE se integra con el sistema operativo: el usuario solo se tiene que preocupar de guardar sus ficheros en una carpeta local, y la aplicación se encargará de monitorizarla y subirla a un servicio remoto. Otras aplicaciones como </w:t>
       </w:r>
-      <w:proofErr w:type="spellStart"/>
       <w:r>
         <w:rPr>
           <w:rStyle w:val="nfasis"/>
         </w:rPr>
         <w:t>Jolicloud</w:t>
       </w:r>
-      <w:proofErr w:type="spellEnd"/>
       <w:r>
         <w:t xml:space="preserve">, </w:t>
       </w:r>
-      <w:proofErr w:type="spellStart"/>
       <w:r>
         <w:rPr>
           <w:rStyle w:val="nfasis"/>
         </w:rPr>
         <w:t>CloudKafé</w:t>
       </w:r>
-      <w:proofErr w:type="spellEnd"/>
       <w:r>
         <w:t xml:space="preserve"> o </w:t>
       </w:r>
-      <w:proofErr w:type="spellStart"/>
       <w:r>
         <w:rPr>
           <w:rStyle w:val="nfasis"/>
         </w:rPr>
         <w:t>MultCloud</w:t>
       </w:r>
-      <w:proofErr w:type="spellEnd"/>
       <w:r>
         <w:t xml:space="preserve"> se basan en web, con lo que el usuario se ve obligado a trabajar desde el navegador y no desde el propio sistema.</w:t>
       </w:r>
@@ -2226,25 +2215,21 @@
       <w:r>
         <w:t xml:space="preserve">Servicios como </w:t>
       </w:r>
-      <w:proofErr w:type="spellStart"/>
       <w:r>
         <w:rPr>
           <w:i/>
         </w:rPr>
         <w:t>Gladinet</w:t>
       </w:r>
-      <w:proofErr w:type="spellEnd"/>
       <w:r>
         <w:t xml:space="preserve">, </w:t>
       </w:r>
-      <w:proofErr w:type="spellStart"/>
       <w:r>
         <w:rPr>
           <w:i/>
         </w:rPr>
         <w:t>odrive</w:t>
       </w:r>
-      <w:proofErr w:type="spellEnd"/>
       <w:r>
         <w:t xml:space="preserve"> </w:t>
       </w:r>
@@ -2254,14 +2239,12 @@
       <w:r>
         <w:t xml:space="preserve"> </w:t>
       </w:r>
-      <w:proofErr w:type="spellStart"/>
       <w:r>
         <w:rPr>
           <w:i/>
         </w:rPr>
         <w:t>otixo</w:t>
       </w:r>
-      <w:proofErr w:type="spellEnd"/>
       <w:r>
         <w:t xml:space="preserve"> separan los servicios en distintas carpetas, CLOUD-IN-ONE agrega todas las cuentas en una misma carpeta. De esta manera el usuario guarda sus ficheros en la carpeta, y CLOUD-IN-ONE organizará los ficheros entre los servicios.</w:t>
       </w:r>
@@ -2299,13 +2282,99 @@
       <w:pPr>
         <w:pStyle w:val="Ttulo1"/>
       </w:pPr>
-      <w:bookmarkStart w:id="4" w:name="_Toc424317276"/>
-      <w:bookmarkStart w:id="5" w:name="_Toc424317279"/>
+      <w:bookmarkStart w:id="4" w:name="_Toc424317279"/>
+      <w:bookmarkStart w:id="5" w:name="_Toc424317276"/>
       <w:r>
         <w:lastRenderedPageBreak/>
+        <w:t>Uso de la aplicación</w:t>
+      </w:r>
+    </w:p>
+    <w:p>
+      <w:pPr>
+        <w:pStyle w:val="Ttulo2"/>
+      </w:pPr>
+      <w:r>
+        <w:t>Menú</w:t>
+      </w:r>
+    </w:p>
+    <w:p>
+      <w:pPr>
+        <w:pStyle w:val="Ttulo3"/>
+      </w:pPr>
+      <w:r>
+        <w:t>New account</w:t>
+      </w:r>
+    </w:p>
+    <w:p>
+      <w:pPr>
+        <w:pStyle w:val="Ttulo3"/>
+      </w:pPr>
+      <w:r>
+        <w:t>List accounts</w:t>
+      </w:r>
+    </w:p>
+    <w:p>
+      <w:pPr>
+        <w:pStyle w:val="Ttulo3"/>
+      </w:pPr>
+      <w:r>
+        <w:t>Delete accounts</w:t>
+      </w:r>
+    </w:p>
+    <w:p>
+      <w:pPr>
+        <w:pStyle w:val="Ttulo3"/>
+      </w:pPr>
+      <w:r>
+        <w:t>Force start sync</w:t>
+      </w:r>
+    </w:p>
+    <w:p>
+      <w:pPr>
+        <w:pStyle w:val="Ttulo3"/>
+      </w:pPr>
+      <w:r>
+        <w:t>Select encrypt</w:t>
+      </w:r>
+    </w:p>
+    <w:p>
+      <w:pPr>
+        <w:pStyle w:val="Ttulo3"/>
+      </w:pPr>
+      <w:r>
+        <w:t>Download one</w:t>
+      </w:r>
+    </w:p>
+    <w:p>
+      <w:pPr>
+        <w:pStyle w:val="Ttulo3"/>
+      </w:pPr>
+      <w:r>
+        <w:t>Export</w:t>
+      </w:r>
+    </w:p>
+    <w:p>
+      <w:pPr>
+        <w:pStyle w:val="Ttulo3"/>
+      </w:pPr>
+      <w:r>
+        <w:t>Import</w:t>
+      </w:r>
+    </w:p>
+    <w:p/>
+    <w:p>
+      <w:pPr>
+        <w:pStyle w:val="Ttulo2"/>
+      </w:pPr>
+    </w:p>
+    <w:p>
+      <w:pPr>
+        <w:pStyle w:val="Ttulo1"/>
+      </w:pPr>
+      <w:r>
         <w:t xml:space="preserve">Algoritmo </w:t>
       </w:r>
-      <w:bookmarkEnd w:id="5"/>
+      <w:bookmarkEnd w:id="4"/>
       <w:r>
         <w:t>de sincronización</w:t>
       </w:r>
@@ -2354,21 +2423,14 @@
         <w:t>Las cuentas remotas devuelven</w:t>
       </w:r>
       <w:r>
-        <w:t xml:space="preserve">, a través de sus respectivas </w:t>
-      </w:r>
-      <w:proofErr w:type="spellStart"/>
-      <w:r>
-        <w:t>APIs</w:t>
-      </w:r>
-      <w:proofErr w:type="spellEnd"/>
-      <w:r>
-        <w:t>, una lista de creaciones, modificaciones y borrados de ficheros.</w:t>
+        <w:t>, a través de sus respectivas APIs, una lista de creaciones, modificaciones y borrados de ficheros.</w:t>
       </w:r>
       <w:r>
         <w:t xml:space="preserve"> A su vez, recorre la carpeta de sincronización local y, para cada fichero, calcula un</w:t>
       </w:r>
-      <w:bookmarkStart w:id="6" w:name="_GoBack"/>
-      <w:bookmarkEnd w:id="6"/>
+      <w:r>
+        <w:t xml:space="preserve"> hash y lo compara con el hash almacenado anteriormente. Si son diferentes se añade el archivo a la lista de cambios locales.</w:t>
+      </w:r>
     </w:p>
     <w:p>
       <w:pPr>
@@ -2383,13 +2445,382 @@
       </w:r>
     </w:p>
     <w:p>
-      <w:proofErr w:type="spellStart"/>
-      <w:proofErr w:type="gramStart"/>
-      <w:r>
-        <w:t>bla</w:t>
-      </w:r>
-      <w:proofErr w:type="spellEnd"/>
-      <w:proofErr w:type="gramEnd"/>
+      <w:pPr>
+        <w:ind w:firstLine="360"/>
+      </w:pPr>
+      <w:r>
+        <w:t>Una vez recibidos los cambios remotos y locales, el algoritmo los analiza para evitar que cambios que se refieran a un mismo archivo puedan sobrescribirse entre ellos.</w:t>
+      </w:r>
+    </w:p>
+    <w:p>
+      <w:pPr>
+        <w:ind w:firstLine="360"/>
+      </w:pPr>
+      <w:r>
+        <w:t>Por ejemplo: un archivo, subido a la cuenta A, ha sido borrado en el servidor remoto; mientras que el mismo archivo, en la copia local, ha sido modificado. En este caso, al analizar los cambios, el sistema detectaría que, para evitar pérdidas de datos, el archivo no debe borrarse, sino que debe ser la modificación la que prevalezca.</w:t>
+      </w:r>
+    </w:p>
+    <w:p>
+      <w:pPr>
+        <w:ind w:firstLine="360"/>
+      </w:pPr>
+      <w:r>
+        <w:t>Cuando el algoritmo no es capaz de resolver un conflicto automáticamente, crea una copia conflictiva para que el usuario pueda decidir qué versión quiere mantener.</w:t>
+      </w:r>
+    </w:p>
+    <w:p>
+      <w:pPr>
+        <w:ind w:firstLine="360"/>
+      </w:pPr>
+      <w:r>
+        <w:t xml:space="preserve">La siguiente tabla muestra los posibles casos a la hora de detectar conflictos entre cambios de un mismo fichero. </w:t>
+      </w:r>
+    </w:p>
+    <w:p>
+      <w:pPr>
+        <w:pStyle w:val="Prrafodelista"/>
+        <w:numPr>
+          <w:ilvl w:val="0"/>
+          <w:numId w:val="6"/>
+        </w:numPr>
+      </w:pPr>
+      <w:r>
+        <w:t xml:space="preserve">Los casos sin color son aquellos que el algoritmo puede decidir por sí mismo, ya que su única acción posible es eliminar uno de los dos cambios (el cambio destructivo). </w:t>
+      </w:r>
+    </w:p>
+    <w:p>
+      <w:pPr>
+        <w:pStyle w:val="Prrafodelista"/>
+        <w:numPr>
+          <w:ilvl w:val="0"/>
+          <w:numId w:val="6"/>
+        </w:numPr>
+      </w:pPr>
+      <w:r>
+        <w:lastRenderedPageBreak/>
+        <w:t>Los casos en amarillo indican que el algoritmo crea una copia conflictiva para que el usuario decida.</w:t>
+      </w:r>
+    </w:p>
+    <w:p>
+      <w:pPr>
+        <w:pStyle w:val="Prrafodelista"/>
+        <w:numPr>
+          <w:ilvl w:val="0"/>
+          <w:numId w:val="6"/>
+        </w:numPr>
+      </w:pPr>
+      <w:r>
+        <w:t xml:space="preserve">El caso en naranja indica que el algoritmo evalúa si la modificación en los dos cambios es exactamente la misma. Si es así, el algoritmo </w:t>
+      </w:r>
+      <w:r>
+        <w:t>considerará solo una de ellas; si no, creará una copia conflictiva como en el caso anterior.</w:t>
+      </w:r>
+    </w:p>
+    <w:tbl>
+      <w:tblPr>
+        <w:tblStyle w:val="Tablanormal3"/>
+        <w:tblpPr w:leftFromText="142" w:rightFromText="142" w:vertAnchor="text" w:horzAnchor="margin" w:tblpY="1"/>
+        <w:tblOverlap w:val="never"/>
+        <w:tblW w:w="8612" w:type="dxa"/>
+        <w:tblLook w:val="04A0" w:firstRow="1" w:lastRow="0" w:firstColumn="1" w:lastColumn="0" w:noHBand="0" w:noVBand="1"/>
+      </w:tblPr>
+      <w:tblGrid>
+        <w:gridCol w:w="2123"/>
+        <w:gridCol w:w="2123"/>
+        <w:gridCol w:w="2365"/>
+        <w:gridCol w:w="2001"/>
+      </w:tblGrid>
+      <w:tr>
+        <w:trPr>
+          <w:cnfStyle w:val="100000000000" w:firstRow="1" w:lastRow="0" w:firstColumn="0" w:lastColumn="0" w:oddVBand="0" w:evenVBand="0" w:oddHBand="0" w:evenHBand="0" w:firstRowFirstColumn="0" w:firstRowLastColumn="0" w:lastRowFirstColumn="0" w:lastRowLastColumn="0"/>
+        </w:trPr>
+        <w:tc>
+          <w:tcPr>
+            <w:cnfStyle w:val="001000000100" w:firstRow="0" w:lastRow="0" w:firstColumn="1" w:lastColumn="0" w:oddVBand="0" w:evenVBand="0" w:oddHBand="0" w:evenHBand="0" w:firstRowFirstColumn="1" w:firstRowLastColumn="0" w:lastRowFirstColumn="0" w:lastRowLastColumn="0"/>
+            <w:tcW w:w="2123" w:type="dxa"/>
+          </w:tcPr>
+          <w:p/>
+        </w:tc>
+        <w:tc>
+          <w:tcPr>
+            <w:tcW w:w="2123" w:type="dxa"/>
+          </w:tcPr>
+          <w:p>
+            <w:pPr>
+              <w:cnfStyle w:val="100000000000" w:firstRow="1" w:lastRow="0" w:firstColumn="0" w:lastColumn="0" w:oddVBand="0" w:evenVBand="0" w:oddHBand="0" w:evenHBand="0" w:firstRowFirstColumn="0" w:firstRowLastColumn="0" w:lastRowFirstColumn="0" w:lastRowLastColumn="0"/>
+            </w:pPr>
+            <w:r>
+              <w:t>Creación</w:t>
+            </w:r>
+          </w:p>
+        </w:tc>
+        <w:tc>
+          <w:tcPr>
+            <w:tcW w:w="2365" w:type="dxa"/>
+          </w:tcPr>
+          <w:p>
+            <w:pPr>
+              <w:cnfStyle w:val="100000000000" w:firstRow="1" w:lastRow="0" w:firstColumn="0" w:lastColumn="0" w:oddVBand="0" w:evenVBand="0" w:oddHBand="0" w:evenHBand="0" w:firstRowFirstColumn="0" w:firstRowLastColumn="0" w:lastRowFirstColumn="0" w:lastRowLastColumn="0"/>
+            </w:pPr>
+            <w:r>
+              <w:t>Modificación</w:t>
+            </w:r>
+          </w:p>
+        </w:tc>
+        <w:tc>
+          <w:tcPr>
+            <w:tcW w:w="2001" w:type="dxa"/>
+          </w:tcPr>
+          <w:p>
+            <w:pPr>
+              <w:cnfStyle w:val="100000000000" w:firstRow="1" w:lastRow="0" w:firstColumn="0" w:lastColumn="0" w:oddVBand="0" w:evenVBand="0" w:oddHBand="0" w:evenHBand="0" w:firstRowFirstColumn="0" w:firstRowLastColumn="0" w:lastRowFirstColumn="0" w:lastRowLastColumn="0"/>
+            </w:pPr>
+            <w:r>
+              <w:t>Borrado</w:t>
+            </w:r>
+          </w:p>
+        </w:tc>
+      </w:tr>
+      <w:tr>
+        <w:trPr>
+          <w:cnfStyle w:val="000000100000" w:firstRow="0" w:lastRow="0" w:firstColumn="0" w:lastColumn="0" w:oddVBand="0" w:evenVBand="0" w:oddHBand="1" w:evenHBand="0" w:firstRowFirstColumn="0" w:firstRowLastColumn="0" w:lastRowFirstColumn="0" w:lastRowLastColumn="0"/>
+        </w:trPr>
+        <w:tc>
+          <w:tcPr>
+            <w:cnfStyle w:val="001000000000" w:firstRow="0" w:lastRow="0" w:firstColumn="1" w:lastColumn="0" w:oddVBand="0" w:evenVBand="0" w:oddHBand="0" w:evenHBand="0" w:firstRowFirstColumn="0" w:firstRowLastColumn="0" w:lastRowFirstColumn="0" w:lastRowLastColumn="0"/>
+            <w:tcW w:w="2123" w:type="dxa"/>
+          </w:tcPr>
+          <w:p>
+            <w:r>
+              <w:t>Creación</w:t>
+            </w:r>
+          </w:p>
+        </w:tc>
+        <w:tc>
+          <w:tcPr>
+            <w:tcW w:w="2123" w:type="dxa"/>
+            <w:shd w:val="clear" w:color="auto" w:fill="FFFF00"/>
+          </w:tcPr>
+          <w:p>
+            <w:pPr>
+              <w:cnfStyle w:val="000000100000" w:firstRow="0" w:lastRow="0" w:firstColumn="0" w:lastColumn="0" w:oddVBand="0" w:evenVBand="0" w:oddHBand="1" w:evenHBand="0" w:firstRowFirstColumn="0" w:firstRowLastColumn="0" w:lastRowFirstColumn="0" w:lastRowLastColumn="0"/>
+            </w:pPr>
+            <w:r>
+              <w:t>Conflicto</w:t>
+            </w:r>
+          </w:p>
+        </w:tc>
+        <w:tc>
+          <w:tcPr>
+            <w:tcW w:w="2365" w:type="dxa"/>
+            <w:shd w:val="clear" w:color="auto" w:fill="FFFF00"/>
+          </w:tcPr>
+          <w:p>
+            <w:pPr>
+              <w:cnfStyle w:val="000000100000" w:firstRow="0" w:lastRow="0" w:firstColumn="0" w:lastColumn="0" w:oddVBand="0" w:evenVBand="0" w:oddHBand="1" w:evenHBand="0" w:firstRowFirstColumn="0" w:firstRowLastColumn="0" w:lastRowFirstColumn="0" w:lastRowLastColumn="0"/>
+            </w:pPr>
+            <w:r>
+              <w:t>Conflicto</w:t>
+            </w:r>
+          </w:p>
+        </w:tc>
+        <w:tc>
+          <w:tcPr>
+            <w:tcW w:w="2001" w:type="dxa"/>
+          </w:tcPr>
+          <w:p>
+            <w:pPr>
+              <w:cnfStyle w:val="000000100000" w:firstRow="0" w:lastRow="0" w:firstColumn="0" w:lastColumn="0" w:oddVBand="0" w:evenVBand="0" w:oddHBand="1" w:evenHBand="0" w:firstRowFirstColumn="0" w:firstRowLastColumn="0" w:lastRowFirstColumn="0" w:lastRowLastColumn="0"/>
+            </w:pPr>
+            <w:r>
+              <w:t>Creación</w:t>
+            </w:r>
+          </w:p>
+        </w:tc>
+      </w:tr>
+      <w:tr>
+        <w:tc>
+          <w:tcPr>
+            <w:cnfStyle w:val="001000000000" w:firstRow="0" w:lastRow="0" w:firstColumn="1" w:lastColumn="0" w:oddVBand="0" w:evenVBand="0" w:oddHBand="0" w:evenHBand="0" w:firstRowFirstColumn="0" w:firstRowLastColumn="0" w:lastRowFirstColumn="0" w:lastRowLastColumn="0"/>
+            <w:tcW w:w="2123" w:type="dxa"/>
+          </w:tcPr>
+          <w:p>
+            <w:r>
+              <w:t>Modificación</w:t>
+            </w:r>
+          </w:p>
+        </w:tc>
+        <w:tc>
+          <w:tcPr>
+            <w:tcW w:w="2123" w:type="dxa"/>
+            <w:shd w:val="clear" w:color="auto" w:fill="FFFF00"/>
+          </w:tcPr>
+          <w:p>
+            <w:pPr>
+              <w:cnfStyle w:val="000000000000" w:firstRow="0" w:lastRow="0" w:firstColumn="0" w:lastColumn="0" w:oddVBand="0" w:evenVBand="0" w:oddHBand="0" w:evenHBand="0" w:firstRowFirstColumn="0" w:firstRowLastColumn="0" w:lastRowFirstColumn="0" w:lastRowLastColumn="0"/>
+            </w:pPr>
+            <w:r>
+              <w:t>Conflicto</w:t>
+            </w:r>
+          </w:p>
+        </w:tc>
+        <w:tc>
+          <w:tcPr>
+            <w:tcW w:w="2365" w:type="dxa"/>
+            <w:shd w:val="clear" w:color="auto" w:fill="FFC000" w:themeFill="accent4"/>
+          </w:tcPr>
+          <w:p>
+            <w:pPr>
+              <w:cnfStyle w:val="000000000000" w:firstRow="0" w:lastRow="0" w:firstColumn="0" w:lastColumn="0" w:oddVBand="0" w:evenVBand="0" w:oddHBand="0" w:evenHBand="0" w:firstRowFirstColumn="0" w:firstRowLastColumn="0" w:lastRowFirstColumn="0" w:lastRowLastColumn="0"/>
+            </w:pPr>
+            <w:r>
+              <w:t>Conflicto / Modificación</w:t>
+            </w:r>
+          </w:p>
+        </w:tc>
+        <w:tc>
+          <w:tcPr>
+            <w:tcW w:w="2001" w:type="dxa"/>
+          </w:tcPr>
+          <w:p>
+            <w:pPr>
+              <w:cnfStyle w:val="000000000000" w:firstRow="0" w:lastRow="0" w:firstColumn="0" w:lastColumn="0" w:oddVBand="0" w:evenVBand="0" w:oddHBand="0" w:evenHBand="0" w:firstRowFirstColumn="0" w:firstRowLastColumn="0" w:lastRowFirstColumn="0" w:lastRowLastColumn="0"/>
+            </w:pPr>
+            <w:r>
+              <w:t>Modificación</w:t>
+            </w:r>
+          </w:p>
+        </w:tc>
+      </w:tr>
+      <w:tr>
+        <w:trPr>
+          <w:cnfStyle w:val="000000100000" w:firstRow="0" w:lastRow="0" w:firstColumn="0" w:lastColumn="0" w:oddVBand="0" w:evenVBand="0" w:oddHBand="1" w:evenHBand="0" w:firstRowFirstColumn="0" w:firstRowLastColumn="0" w:lastRowFirstColumn="0" w:lastRowLastColumn="0"/>
+        </w:trPr>
+        <w:tc>
+          <w:tcPr>
+            <w:cnfStyle w:val="001000000000" w:firstRow="0" w:lastRow="0" w:firstColumn="1" w:lastColumn="0" w:oddVBand="0" w:evenVBand="0" w:oddHBand="0" w:evenHBand="0" w:firstRowFirstColumn="0" w:firstRowLastColumn="0" w:lastRowFirstColumn="0" w:lastRowLastColumn="0"/>
+            <w:tcW w:w="2123" w:type="dxa"/>
+          </w:tcPr>
+          <w:p>
+            <w:r>
+              <w:t>Borrado</w:t>
+            </w:r>
+          </w:p>
+        </w:tc>
+        <w:tc>
+          <w:tcPr>
+            <w:tcW w:w="2123" w:type="dxa"/>
+          </w:tcPr>
+          <w:p>
+            <w:pPr>
+              <w:cnfStyle w:val="000000100000" w:firstRow="0" w:lastRow="0" w:firstColumn="0" w:lastColumn="0" w:oddVBand="0" w:evenVBand="0" w:oddHBand="1" w:evenHBand="0" w:firstRowFirstColumn="0" w:firstRowLastColumn="0" w:lastRowFirstColumn="0" w:lastRowLastColumn="0"/>
+            </w:pPr>
+            <w:r>
+              <w:t>Creación</w:t>
+            </w:r>
+          </w:p>
+        </w:tc>
+        <w:tc>
+          <w:tcPr>
+            <w:tcW w:w="2365" w:type="dxa"/>
+          </w:tcPr>
+          <w:p>
+            <w:pPr>
+              <w:cnfStyle w:val="000000100000" w:firstRow="0" w:lastRow="0" w:firstColumn="0" w:lastColumn="0" w:oddVBand="0" w:evenVBand="0" w:oddHBand="1" w:evenHBand="0" w:firstRowFirstColumn="0" w:firstRowLastColumn="0" w:lastRowFirstColumn="0" w:lastRowLastColumn="0"/>
+            </w:pPr>
+            <w:r>
+              <w:t>Modificación</w:t>
+            </w:r>
+          </w:p>
+        </w:tc>
+        <w:tc>
+          <w:tcPr>
+            <w:tcW w:w="2001" w:type="dxa"/>
+          </w:tcPr>
+          <w:p>
+            <w:pPr>
+              <w:cnfStyle w:val="000000100000" w:firstRow="0" w:lastRow="0" w:firstColumn="0" w:lastColumn="0" w:oddVBand="0" w:evenVBand="0" w:oddHBand="1" w:evenHBand="0" w:firstRowFirstColumn="0" w:firstRowLastColumn="0" w:lastRowFirstColumn="0" w:lastRowLastColumn="0"/>
+            </w:pPr>
+            <w:r>
+              <w:t>Borrado</w:t>
+            </w:r>
+          </w:p>
+        </w:tc>
+      </w:tr>
+    </w:tbl>
+    <w:p>
+      <w:pPr>
+        <w:jc w:val="center"/>
+      </w:pPr>
+      <w:r>
+        <w:rPr>
+          <w:i/>
+          <w:iCs/>
+          <w:color w:val="44546A" w:themeColor="text2"/>
+          <w:sz w:val="18"/>
+          <w:szCs w:val="18"/>
+        </w:rPr>
+        <w:br/>
+        <w:t>Casos posibles en el algoritmo de detección de conflictos</w:t>
+      </w:r>
+    </w:p>
+    <w:p>
+      <w:pPr>
+        <w:ind w:firstLine="360"/>
+      </w:pPr>
+      <w:r>
+        <w:t xml:space="preserve">Hay dos tipos de copia conflictiva: </w:t>
+      </w:r>
+      <w:r>
+        <w:t>entre un archivo local y un archivo remoto, y entre dos remotos al mismo tiempo. Estos dos tipos funcionan de la misma manera, pero el nombre del archivo conflictivo será diferente.</w:t>
+      </w:r>
+    </w:p>
+    <w:p>
+      <w:pPr>
+        <w:pStyle w:val="Prrafodelista"/>
+        <w:numPr>
+          <w:ilvl w:val="0"/>
+          <w:numId w:val="7"/>
+        </w:numPr>
+      </w:pPr>
+      <w:r>
+        <w:t>Local ↔ Remoto. Es el caso clásico de la aplicación de Dropbox. Si se modifica el mismo archivo en la carpeta local y en el servidor remoto, CLOUD-IN-ONE creará una copia con el nombre “&lt;archivo&gt;</w:t>
+      </w:r>
+      <w:r>
+        <w:t>__CONFLICTED_COPY__</w:t>
+      </w:r>
+      <w:r>
+        <w:t>&lt;fecha&gt;”.</w:t>
+      </w:r>
+    </w:p>
+    <w:p>
+      <w:pPr>
+        <w:pStyle w:val="Prrafodelista"/>
+        <w:numPr>
+          <w:ilvl w:val="0"/>
+          <w:numId w:val="7"/>
+        </w:numPr>
+      </w:pPr>
+      <w:r>
+        <w:t xml:space="preserve">Remoto </w:t>
+      </w:r>
+      <w:r>
+        <w:t>↔ Remoto.</w:t>
+      </w:r>
+      <w:r>
+        <w:t xml:space="preserve"> Este caso es único de CLOUD-IN-ONE. El caso más común es crear un archivo, con el mismo nombre, de forma remota en dos servidores al mismo tiempo. Al sincronizar, CLOUD-IN-ONE creará una copia con el nombre “&lt;archivo&gt;</w:t>
+      </w:r>
+      <w:r>
+        <w:t>__CONFLICTED_COPY__FROM_</w:t>
+      </w:r>
+      <w:r>
+        <w:t>&lt;cuenta&gt;_&lt;fecha&gt;”, donde cuenta es el nombre que se le ha dado a la cuenta remota en el sistema.</w:t>
+      </w:r>
+    </w:p>
+    <w:p>
+      <w:pPr>
+        <w:ind w:left="360"/>
+      </w:pPr>
     </w:p>
     <w:p>
       <w:pPr>
@@ -2404,13 +2835,28 @@
       </w:r>
     </w:p>
     <w:p>
-      <w:proofErr w:type="spellStart"/>
-      <w:proofErr w:type="gramStart"/>
-      <w:r>
-        <w:t>bla</w:t>
-      </w:r>
-      <w:proofErr w:type="spellEnd"/>
-      <w:proofErr w:type="gramEnd"/>
+      <w:pPr>
+        <w:ind w:firstLine="360"/>
+      </w:pPr>
+      <w:r>
+        <w:t>Finalmente, el algoritmo aplica los resultados del paso anterior. Esto implica enviar los cambios definitivos a cada uno de los servidores remotos, escribirlos a la carpeta de sincronización local y almacenarlos en la base de datos.</w:t>
+      </w:r>
+    </w:p>
+    <w:p>
+      <w:pPr>
+        <w:ind w:firstLine="360"/>
+      </w:pPr>
+      <w:r>
+        <w:t xml:space="preserve">En el caso de las creaciones </w:t>
+      </w:r>
+      <w:r>
+        <w:sym w:font="Wingdings" w:char="F0E0"/>
+      </w:r>
+      <w:r>
+        <w:t xml:space="preserve"> si no cabe, etc</w:t>
+      </w:r>
+      <w:bookmarkStart w:id="6" w:name="_GoBack"/>
+      <w:bookmarkEnd w:id="6"/>
     </w:p>
     <w:p>
       <w:pPr>
@@ -2419,7 +2865,7 @@
       <w:r>
         <w:t>Estructura del código</w:t>
       </w:r>
-      <w:bookmarkEnd w:id="4"/>
+      <w:bookmarkEnd w:id="5"/>
     </w:p>
     <w:p>
       <w:r>
@@ -2462,6 +2908,7 @@
           <w:noProof/>
           <w:lang w:eastAsia="es-ES"/>
         </w:rPr>
+        <w:lastRenderedPageBreak/>
         <w:drawing>
           <wp:inline distT="0" distB="0" distL="0" distR="0" wp14:anchorId="407A0C45" wp14:editId="25358437">
             <wp:extent cx="5238750" cy="2698423"/>
@@ -2520,14 +2967,27 @@
       <w:r>
         <w:t xml:space="preserve">Ilustración </w:t>
       </w:r>
-      <w:fldSimple w:instr=" SEQ Ilustración \* ARABIC ">
-        <w:r>
-          <w:rPr>
-            <w:noProof/>
-          </w:rPr>
-          <w:t>1</w:t>
-        </w:r>
-      </w:fldSimple>
+      <w:r>
+        <w:fldChar w:fldCharType="begin"/>
+      </w:r>
+      <w:r>
+        <w:instrText xml:space="preserve"> SEQ Ilustración \* ARABIC </w:instrText>
+      </w:r>
+      <w:r>
+        <w:fldChar w:fldCharType="separate"/>
+      </w:r>
+      <w:r>
+        <w:rPr>
+          <w:noProof/>
+        </w:rPr>
+        <w:t>1</w:t>
+      </w:r>
+      <w:r>
+        <w:rPr>
+          <w:noProof/>
+        </w:rPr>
+        <w:fldChar w:fldCharType="end"/>
+      </w:r>
       <w:r>
         <w:t xml:space="preserve"> - </w:t>
       </w:r>
@@ -2540,78 +3000,32 @@
     </w:p>
     <w:p>
       <w:r>
-        <w:t xml:space="preserve">Se puede ver que la clase Manager está relacionada con prácticamente todas las demás del código. Esto es así porque esta es la clase encargada de ejecutar el algoritmo de detección y </w:t>
-      </w:r>
-      <w:r>
-        <w:lastRenderedPageBreak/>
-        <w:t>aplicación de cambios. Esta clase se encarga también de gestionar la lista de cuentas, además de crear e inicializar otras clases, como</w:t>
+        <w:t>Se puede ver que la clase Manager está relacionada con prácticamente todas las demás del código. Esto es así porque esta es la clase encargada de ejecutar el algoritmo de detección y aplicación de cambios. Esta clase se encarga también de gestionar la lista de cuentas, además de crear e inicializar otras clases, como</w:t>
       </w:r>
       <w:r>
         <w:t xml:space="preserve"> </w:t>
       </w:r>
-      <w:proofErr w:type="spellStart"/>
-      <w:r>
-        <w:t>Database</w:t>
-      </w:r>
-      <w:r>
-        <w:t>Manager</w:t>
-      </w:r>
-      <w:proofErr w:type="spellEnd"/>
+      <w:r>
+        <w:t>DatabaseManager</w:t>
+      </w:r>
       <w:r>
         <w:t xml:space="preserve">, </w:t>
       </w:r>
-      <w:proofErr w:type="spellStart"/>
-      <w:r>
-        <w:t>SecurityModule</w:t>
-      </w:r>
-      <w:proofErr w:type="spellEnd"/>
-      <w:r>
-        <w:t xml:space="preserve"> o </w:t>
-      </w:r>
-      <w:proofErr w:type="spellStart"/>
-      <w:r>
-        <w:t>FileSystem</w:t>
-      </w:r>
-      <w:r>
-        <w:t>Module</w:t>
-      </w:r>
-      <w:proofErr w:type="spellEnd"/>
-      <w:r>
-        <w:t>.</w:t>
-      </w:r>
-    </w:p>
-    <w:p>
-      <w:proofErr w:type="spellStart"/>
-      <w:r>
-        <w:t>Database</w:t>
-      </w:r>
-      <w:r>
-        <w:t>Manager</w:t>
-      </w:r>
-      <w:proofErr w:type="spellEnd"/>
-      <w:r>
-        <w:t xml:space="preserve"> es una clase </w:t>
-      </w:r>
-      <w:r>
-        <w:t xml:space="preserve">que engloba todas las funciones relacionadas con la Base de Datos. </w:t>
-      </w:r>
-    </w:p>
-    <w:p>
-      <w:proofErr w:type="spellStart"/>
-      <w:r>
-        <w:t>SecurityModule</w:t>
-      </w:r>
-      <w:proofErr w:type="spellEnd"/>
-      <w:r>
-        <w:t xml:space="preserve"> es la clase encargada de encriptar y </w:t>
-      </w:r>
-      <w:proofErr w:type="spellStart"/>
-      <w:r>
-        <w:t>desencriptar</w:t>
-      </w:r>
-      <w:proofErr w:type="spellEnd"/>
-      <w:r>
-        <w:t xml:space="preserve"> los ficheros</w:t>
+      <w:r>
+        <w:t>SecurityModule o FileSystem</w:t>
+      </w:r>
+      <w:r>
+        <w:t>Module.</w:t>
+      </w:r>
+    </w:p>
+    <w:p>
+      <w:r>
+        <w:t xml:space="preserve">DatabaseManager es una clase que engloba todas las funciones relacionadas con la Base de Datos. </w:t>
+      </w:r>
+    </w:p>
+    <w:p>
+      <w:r>
+        <w:t>SecurityModule es la clase encargada de encriptar y desencriptar los ficheros</w:t>
       </w:r>
       <w:r>
         <w:t>, y de autenticar al usuario.</w:t>
@@ -2621,14 +3035,12 @@
       <w:r>
         <w:t xml:space="preserve">En este diagrama se ha omitido la clase </w:t>
       </w:r>
-      <w:proofErr w:type="spellStart"/>
       <w:r>
         <w:rPr>
           <w:i/>
         </w:rPr>
         <w:t>Logger</w:t>
       </w:r>
-      <w:proofErr w:type="spellEnd"/>
       <w:r>
         <w:t>, que se encarga de gestionar la escritura de un fichero de Log tanto por consola como a un fichero. Esta clase está vinculada a todas las demás clases, que crean una instancia en su constructor.</w:t>
       </w:r>
@@ -2650,25 +3062,21 @@
       <w:r>
         <w:t xml:space="preserve">el acceso a las cuentas implementa un patrón </w:t>
       </w:r>
-      <w:proofErr w:type="spellStart"/>
       <w:r>
         <w:rPr>
           <w:b/>
         </w:rPr>
         <w:t>Strategy</w:t>
       </w:r>
-      <w:proofErr w:type="spellEnd"/>
       <w:r>
         <w:t xml:space="preserve">, lo que permite añadir fácilmente nuevos servidores remotos, haciendo que implementen la interfaz </w:t>
       </w:r>
-      <w:proofErr w:type="spellStart"/>
       <w:r>
         <w:rPr>
           <w:i/>
         </w:rPr>
         <w:t>Account</w:t>
       </w:r>
-      <w:proofErr w:type="spellEnd"/>
       <w:r>
         <w:t>.</w:t>
       </w:r>
@@ -2682,6 +3090,7 @@
           <w:noProof/>
           <w:lang w:eastAsia="es-ES"/>
         </w:rPr>
+        <w:lastRenderedPageBreak/>
         <w:drawing>
           <wp:inline distT="0" distB="0" distL="0" distR="0" wp14:anchorId="703D0EB9" wp14:editId="716AC9F0">
             <wp:extent cx="5400040" cy="2565400"/>
@@ -2733,77 +3142,57 @@
       <w:r>
         <w:t xml:space="preserve">Ilustración </w:t>
       </w:r>
-      <w:fldSimple w:instr=" SEQ Ilustración \* ARABIC ">
-        <w:r>
-          <w:rPr>
-            <w:noProof/>
-          </w:rPr>
-          <w:t>2</w:t>
-        </w:r>
-      </w:fldSimple>
+      <w:r>
+        <w:fldChar w:fldCharType="begin"/>
+      </w:r>
+      <w:r>
+        <w:instrText xml:space="preserve"> SEQ Ilustración \* ARABIC </w:instrText>
+      </w:r>
+      <w:r>
+        <w:fldChar w:fldCharType="separate"/>
+      </w:r>
+      <w:r>
+        <w:rPr>
+          <w:noProof/>
+        </w:rPr>
+        <w:t>2</w:t>
+      </w:r>
+      <w:r>
+        <w:rPr>
+          <w:noProof/>
+        </w:rPr>
+        <w:fldChar w:fldCharType="end"/>
+      </w:r>
       <w:r>
         <w:t xml:space="preserve"> - Ejemplo del patrón</w:t>
       </w:r>
       <w:r>
-        <w:t xml:space="preserve"> </w:t>
-      </w:r>
-      <w:proofErr w:type="spellStart"/>
-      <w:r>
-        <w:t>Strategy</w:t>
-      </w:r>
-      <w:proofErr w:type="spellEnd"/>
-      <w:r>
-        <w:t xml:space="preserve"> con el método </w:t>
-      </w:r>
-      <w:proofErr w:type="spellStart"/>
-      <w:proofErr w:type="gramStart"/>
-      <w:r>
-        <w:t>getFile</w:t>
-      </w:r>
-      <w:proofErr w:type="spellEnd"/>
-      <w:r>
-        <w:t>()</w:t>
-      </w:r>
-      <w:proofErr w:type="gramEnd"/>
+        <w:t xml:space="preserve"> Strategy</w:t>
+      </w:r>
+      <w:r>
+        <w:t xml:space="preserve"> con el método getFile()</w:t>
+      </w:r>
     </w:p>
     <w:p>
       <w:r>
         <w:t xml:space="preserve">A su vez, las clases que llaman a los servidores remotos implementan un patrón </w:t>
       </w:r>
-      <w:proofErr w:type="spellStart"/>
       <w:r>
         <w:rPr>
           <w:b/>
         </w:rPr>
         <w:t>Façade</w:t>
       </w:r>
-      <w:proofErr w:type="spellEnd"/>
       <w:r>
         <w:t xml:space="preserve">, que simplifica </w:t>
       </w:r>
       <w:r>
-        <w:t xml:space="preserve">el uso de las </w:t>
-      </w:r>
-      <w:proofErr w:type="spellStart"/>
-      <w:r>
-        <w:t>APIs</w:t>
-      </w:r>
-      <w:proofErr w:type="spellEnd"/>
-      <w:r>
-        <w:t xml:space="preserve"> remotas por parte del resto de la aplicación.</w:t>
-      </w:r>
-    </w:p>
-    <w:p>
-      <w:r>
-        <w:t xml:space="preserve">El patrón </w:t>
-      </w:r>
-      <w:proofErr w:type="spellStart"/>
-      <w:r>
-        <w:t>Façade</w:t>
-      </w:r>
-      <w:proofErr w:type="spellEnd"/>
-      <w:r>
-        <w:t xml:space="preserve"> también se utiliza </w:t>
+        <w:t>el uso de las APIs remotas por parte del resto de la aplicación.</w:t>
+      </w:r>
+    </w:p>
+    <w:p>
+      <w:r>
+        <w:t xml:space="preserve">El patrón Façade también se utiliza </w:t>
       </w:r>
     </w:p>
     <w:p>
@@ -2873,7 +3262,6 @@
       </w:pPr>
       <w:bookmarkStart w:id="15" w:name="_Toc424317288"/>
       <w:r>
-        <w:lastRenderedPageBreak/>
         <w:t>Casos de uso</w:t>
       </w:r>
       <w:bookmarkEnd w:id="15"/>
@@ -2894,14 +3282,9 @@
       </w:pPr>
       <w:bookmarkStart w:id="17" w:name="_Toc424317290"/>
       <w:r>
-        <w:t xml:space="preserve">Uso normal – 2 </w:t>
-      </w:r>
-      <w:proofErr w:type="spellStart"/>
-      <w:r>
-        <w:t>pc’s</w:t>
+        <w:t>Uso normal – 2 pc’s</w:t>
       </w:r>
       <w:bookmarkEnd w:id="17"/>
-      <w:proofErr w:type="spellEnd"/>
     </w:p>
     <w:p>
       <w:pPr>
@@ -3010,13 +3393,9 @@
       <w:bookmarkEnd w:id="21"/>
     </w:p>
     <w:p>
-      <w:proofErr w:type="spellStart"/>
-      <w:proofErr w:type="gramStart"/>
       <w:r>
         <w:t>blablabla</w:t>
       </w:r>
-      <w:proofErr w:type="spellEnd"/>
-      <w:proofErr w:type="gramEnd"/>
     </w:p>
     <w:sectPr>
       <w:pgSz w:w="11906" w:h="16838"/>
@@ -3084,7 +3463,7 @@
           <w:rPr>
             <w:noProof/>
           </w:rPr>
-          <w:t>7</w:t>
+          <w:t>8</w:t>
         </w:r>
         <w:r>
           <w:fldChar w:fldCharType="end"/>
@@ -3128,6 +3507,119 @@
 <file path=word/numbering.xml><?xml version="1.0" encoding="utf-8"?>
 <w:numbering xmlns:wpc="http://schemas.microsoft.com/office/word/2010/wordprocessingCanvas" xmlns:mc="http://schemas.openxmlformats.org/markup-compatibility/2006" xmlns:o="urn:schemas-microsoft-com:office:office" xmlns:r="http://schemas.openxmlformats.org/officeDocument/2006/relationships" xmlns:m="http://schemas.openxmlformats.org/officeDocument/2006/math" xmlns:v="urn:schemas-microsoft-com:vml" xmlns:wp14="http://schemas.microsoft.com/office/word/2010/wordprocessingDrawing" xmlns:wp="http://schemas.openxmlformats.org/drawingml/2006/wordprocessingDrawing" xmlns:w10="urn:schemas-microsoft-com:office:word" xmlns:w="http://schemas.openxmlformats.org/wordprocessingml/2006/main" xmlns:w14="http://schemas.microsoft.com/office/word/2010/wordml" xmlns:w15="http://schemas.microsoft.com/office/word/2012/wordml" xmlns:wpg="http://schemas.microsoft.com/office/word/2010/wordprocessingGroup" xmlns:wpi="http://schemas.microsoft.com/office/word/2010/wordprocessingInk" xmlns:wne="http://schemas.microsoft.com/office/word/2006/wordml" xmlns:wps="http://schemas.microsoft.com/office/word/2010/wordprocessingShape" mc:Ignorable="w14 w15 wp14">
   <w:abstractNum w:abstractNumId="0" w15:restartNumberingAfterBreak="0">
+    <w:nsid w:val="0EC431E5"/>
+    <w:multiLevelType w:val="hybridMultilevel"/>
+    <w:tmpl w:val="C13EF940"/>
+    <w:lvl w:ilvl="0" w:tplc="0C0A0001">
+      <w:start w:val="1"/>
+      <w:numFmt w:val="bullet"/>
+      <w:lvlText w:val=""/>
+      <w:lvlJc w:val="left"/>
+      <w:pPr>
+        <w:ind w:left="1080" w:hanging="360"/>
+      </w:pPr>
+      <w:rPr>
+        <w:rFonts w:ascii="Symbol" w:hAnsi="Symbol" w:hint="default"/>
+      </w:rPr>
+    </w:lvl>
+    <w:lvl w:ilvl="1" w:tplc="0C0A0003" w:tentative="1">
+      <w:start w:val="1"/>
+      <w:numFmt w:val="bullet"/>
+      <w:lvlText w:val="o"/>
+      <w:lvlJc w:val="left"/>
+      <w:pPr>
+        <w:ind w:left="1800" w:hanging="360"/>
+      </w:pPr>
+      <w:rPr>
+        <w:rFonts w:ascii="Courier New" w:hAnsi="Courier New" w:cs="Courier New" w:hint="default"/>
+      </w:rPr>
+    </w:lvl>
+    <w:lvl w:ilvl="2" w:tplc="0C0A0005" w:tentative="1">
+      <w:start w:val="1"/>
+      <w:numFmt w:val="bullet"/>
+      <w:lvlText w:val=""/>
+      <w:lvlJc w:val="left"/>
+      <w:pPr>
+        <w:ind w:left="2520" w:hanging="360"/>
+      </w:pPr>
+      <w:rPr>
+        <w:rFonts w:ascii="Wingdings" w:hAnsi="Wingdings" w:hint="default"/>
+      </w:rPr>
+    </w:lvl>
+    <w:lvl w:ilvl="3" w:tplc="0C0A0001" w:tentative="1">
+      <w:start w:val="1"/>
+      <w:numFmt w:val="bullet"/>
+      <w:lvlText w:val=""/>
+      <w:lvlJc w:val="left"/>
+      <w:pPr>
+        <w:ind w:left="3240" w:hanging="360"/>
+      </w:pPr>
+      <w:rPr>
+        <w:rFonts w:ascii="Symbol" w:hAnsi="Symbol" w:hint="default"/>
+      </w:rPr>
+    </w:lvl>
+    <w:lvl w:ilvl="4" w:tplc="0C0A0003" w:tentative="1">
+      <w:start w:val="1"/>
+      <w:numFmt w:val="bullet"/>
+      <w:lvlText w:val="o"/>
+      <w:lvlJc w:val="left"/>
+      <w:pPr>
+        <w:ind w:left="3960" w:hanging="360"/>
+      </w:pPr>
+      <w:rPr>
+        <w:rFonts w:ascii="Courier New" w:hAnsi="Courier New" w:cs="Courier New" w:hint="default"/>
+      </w:rPr>
+    </w:lvl>
+    <w:lvl w:ilvl="5" w:tplc="0C0A0005" w:tentative="1">
+      <w:start w:val="1"/>
+      <w:numFmt w:val="bullet"/>
+      <w:lvlText w:val=""/>
+      <w:lvlJc w:val="left"/>
+      <w:pPr>
+        <w:ind w:left="4680" w:hanging="360"/>
+      </w:pPr>
+      <w:rPr>
+        <w:rFonts w:ascii="Wingdings" w:hAnsi="Wingdings" w:hint="default"/>
+      </w:rPr>
+    </w:lvl>
+    <w:lvl w:ilvl="6" w:tplc="0C0A0001" w:tentative="1">
+      <w:start w:val="1"/>
+      <w:numFmt w:val="bullet"/>
+      <w:lvlText w:val=""/>
+      <w:lvlJc w:val="left"/>
+      <w:pPr>
+        <w:ind w:left="5400" w:hanging="360"/>
+      </w:pPr>
+      <w:rPr>
+        <w:rFonts w:ascii="Symbol" w:hAnsi="Symbol" w:hint="default"/>
+      </w:rPr>
+    </w:lvl>
+    <w:lvl w:ilvl="7" w:tplc="0C0A0003" w:tentative="1">
+      <w:start w:val="1"/>
+      <w:numFmt w:val="bullet"/>
+      <w:lvlText w:val="o"/>
+      <w:lvlJc w:val="left"/>
+      <w:pPr>
+        <w:ind w:left="6120" w:hanging="360"/>
+      </w:pPr>
+      <w:rPr>
+        <w:rFonts w:ascii="Courier New" w:hAnsi="Courier New" w:cs="Courier New" w:hint="default"/>
+      </w:rPr>
+    </w:lvl>
+    <w:lvl w:ilvl="8" w:tplc="0C0A0005" w:tentative="1">
+      <w:start w:val="1"/>
+      <w:numFmt w:val="bullet"/>
+      <w:lvlText w:val=""/>
+      <w:lvlJc w:val="left"/>
+      <w:pPr>
+        <w:ind w:left="6840" w:hanging="360"/>
+      </w:pPr>
+      <w:rPr>
+        <w:rFonts w:ascii="Wingdings" w:hAnsi="Wingdings" w:hint="default"/>
+      </w:rPr>
+    </w:lvl>
+  </w:abstractNum>
+  <w:abstractNum w:abstractNumId="1" w15:restartNumberingAfterBreak="0">
     <w:nsid w:val="2FB166D3"/>
     <w:multiLevelType w:val="hybridMultilevel"/>
     <w:tmpl w:val="8FBC99FA"/>
@@ -3216,7 +3708,120 @@
       </w:pPr>
     </w:lvl>
   </w:abstractNum>
-  <w:abstractNum w:abstractNumId="1" w15:restartNumberingAfterBreak="0">
+  <w:abstractNum w:abstractNumId="2" w15:restartNumberingAfterBreak="0">
+    <w:nsid w:val="3826482E"/>
+    <w:multiLevelType w:val="hybridMultilevel"/>
+    <w:tmpl w:val="8F6CA506"/>
+    <w:lvl w:ilvl="0" w:tplc="0C0A0001">
+      <w:start w:val="1"/>
+      <w:numFmt w:val="bullet"/>
+      <w:lvlText w:val=""/>
+      <w:lvlJc w:val="left"/>
+      <w:pPr>
+        <w:ind w:left="1080" w:hanging="360"/>
+      </w:pPr>
+      <w:rPr>
+        <w:rFonts w:ascii="Symbol" w:hAnsi="Symbol" w:hint="default"/>
+      </w:rPr>
+    </w:lvl>
+    <w:lvl w:ilvl="1" w:tplc="0C0A0003" w:tentative="1">
+      <w:start w:val="1"/>
+      <w:numFmt w:val="bullet"/>
+      <w:lvlText w:val="o"/>
+      <w:lvlJc w:val="left"/>
+      <w:pPr>
+        <w:ind w:left="1800" w:hanging="360"/>
+      </w:pPr>
+      <w:rPr>
+        <w:rFonts w:ascii="Courier New" w:hAnsi="Courier New" w:cs="Courier New" w:hint="default"/>
+      </w:rPr>
+    </w:lvl>
+    <w:lvl w:ilvl="2" w:tplc="0C0A0005" w:tentative="1">
+      <w:start w:val="1"/>
+      <w:numFmt w:val="bullet"/>
+      <w:lvlText w:val=""/>
+      <w:lvlJc w:val="left"/>
+      <w:pPr>
+        <w:ind w:left="2520" w:hanging="360"/>
+      </w:pPr>
+      <w:rPr>
+        <w:rFonts w:ascii="Wingdings" w:hAnsi="Wingdings" w:hint="default"/>
+      </w:rPr>
+    </w:lvl>
+    <w:lvl w:ilvl="3" w:tplc="0C0A0001" w:tentative="1">
+      <w:start w:val="1"/>
+      <w:numFmt w:val="bullet"/>
+      <w:lvlText w:val=""/>
+      <w:lvlJc w:val="left"/>
+      <w:pPr>
+        <w:ind w:left="3240" w:hanging="360"/>
+      </w:pPr>
+      <w:rPr>
+        <w:rFonts w:ascii="Symbol" w:hAnsi="Symbol" w:hint="default"/>
+      </w:rPr>
+    </w:lvl>
+    <w:lvl w:ilvl="4" w:tplc="0C0A0003" w:tentative="1">
+      <w:start w:val="1"/>
+      <w:numFmt w:val="bullet"/>
+      <w:lvlText w:val="o"/>
+      <w:lvlJc w:val="left"/>
+      <w:pPr>
+        <w:ind w:left="3960" w:hanging="360"/>
+      </w:pPr>
+      <w:rPr>
+        <w:rFonts w:ascii="Courier New" w:hAnsi="Courier New" w:cs="Courier New" w:hint="default"/>
+      </w:rPr>
+    </w:lvl>
+    <w:lvl w:ilvl="5" w:tplc="0C0A0005" w:tentative="1">
+      <w:start w:val="1"/>
+      <w:numFmt w:val="bullet"/>
+      <w:lvlText w:val=""/>
+      <w:lvlJc w:val="left"/>
+      <w:pPr>
+        <w:ind w:left="4680" w:hanging="360"/>
+      </w:pPr>
+      <w:rPr>
+        <w:rFonts w:ascii="Wingdings" w:hAnsi="Wingdings" w:hint="default"/>
+      </w:rPr>
+    </w:lvl>
+    <w:lvl w:ilvl="6" w:tplc="0C0A0001" w:tentative="1">
+      <w:start w:val="1"/>
+      <w:numFmt w:val="bullet"/>
+      <w:lvlText w:val=""/>
+      <w:lvlJc w:val="left"/>
+      <w:pPr>
+        <w:ind w:left="5400" w:hanging="360"/>
+      </w:pPr>
+      <w:rPr>
+        <w:rFonts w:ascii="Symbol" w:hAnsi="Symbol" w:hint="default"/>
+      </w:rPr>
+    </w:lvl>
+    <w:lvl w:ilvl="7" w:tplc="0C0A0003" w:tentative="1">
+      <w:start w:val="1"/>
+      <w:numFmt w:val="bullet"/>
+      <w:lvlText w:val="o"/>
+      <w:lvlJc w:val="left"/>
+      <w:pPr>
+        <w:ind w:left="6120" w:hanging="360"/>
+      </w:pPr>
+      <w:rPr>
+        <w:rFonts w:ascii="Courier New" w:hAnsi="Courier New" w:cs="Courier New" w:hint="default"/>
+      </w:rPr>
+    </w:lvl>
+    <w:lvl w:ilvl="8" w:tplc="0C0A0005" w:tentative="1">
+      <w:start w:val="1"/>
+      <w:numFmt w:val="bullet"/>
+      <w:lvlText w:val=""/>
+      <w:lvlJc w:val="left"/>
+      <w:pPr>
+        <w:ind w:left="6840" w:hanging="360"/>
+      </w:pPr>
+      <w:rPr>
+        <w:rFonts w:ascii="Wingdings" w:hAnsi="Wingdings" w:hint="default"/>
+      </w:rPr>
+    </w:lvl>
+  </w:abstractNum>
+  <w:abstractNum w:abstractNumId="3" w15:restartNumberingAfterBreak="0">
     <w:nsid w:val="4D725830"/>
     <w:multiLevelType w:val="hybridMultilevel"/>
     <w:tmpl w:val="87B0CC58"/>
@@ -3331,7 +3936,7 @@
       </w:rPr>
     </w:lvl>
   </w:abstractNum>
-  <w:abstractNum w:abstractNumId="2" w15:restartNumberingAfterBreak="0">
+  <w:abstractNum w:abstractNumId="4" w15:restartNumberingAfterBreak="0">
     <w:nsid w:val="5B773602"/>
     <w:multiLevelType w:val="hybridMultilevel"/>
     <w:tmpl w:val="76B0A4A2"/>
@@ -3417,7 +4022,7 @@
       </w:pPr>
     </w:lvl>
   </w:abstractNum>
-  <w:abstractNum w:abstractNumId="3" w15:restartNumberingAfterBreak="0">
+  <w:abstractNum w:abstractNumId="5" w15:restartNumberingAfterBreak="0">
     <w:nsid w:val="778D3896"/>
     <w:multiLevelType w:val="hybridMultilevel"/>
     <w:tmpl w:val="390A8FCC"/>
@@ -3532,7 +4137,7 @@
       </w:rPr>
     </w:lvl>
   </w:abstractNum>
-  <w:abstractNum w:abstractNumId="4" w15:restartNumberingAfterBreak="0">
+  <w:abstractNum w:abstractNumId="6" w15:restartNumberingAfterBreak="0">
     <w:nsid w:val="7BAB2243"/>
     <w:multiLevelType w:val="hybridMultilevel"/>
     <w:tmpl w:val="13DAEF18"/>
@@ -3645,18 +4250,24 @@
     </w:lvl>
   </w:abstractNum>
   <w:num w:numId="1">
+    <w:abstractNumId w:val="3"/>
+  </w:num>
+  <w:num w:numId="2">
+    <w:abstractNumId w:val="5"/>
+  </w:num>
+  <w:num w:numId="3">
+    <w:abstractNumId w:val="6"/>
+  </w:num>
+  <w:num w:numId="4">
+    <w:abstractNumId w:val="4"/>
+  </w:num>
+  <w:num w:numId="5">
     <w:abstractNumId w:val="1"/>
   </w:num>
-  <w:num w:numId="2">
-    <w:abstractNumId w:val="3"/>
-  </w:num>
-  <w:num w:numId="3">
-    <w:abstractNumId w:val="4"/>
-  </w:num>
-  <w:num w:numId="4">
+  <w:num w:numId="6">
     <w:abstractNumId w:val="2"/>
   </w:num>
-  <w:num w:numId="5">
+  <w:num w:numId="7">
     <w:abstractNumId w:val="0"/>
   </w:num>
 </w:numbering>
@@ -4365,6 +4976,181 @@
       <w:iCs/>
     </w:rPr>
   </w:style>
+  <w:style w:type="table" w:styleId="Tablaconcuadrcula">
+    <w:name w:val="Table Grid"/>
+    <w:basedOn w:val="Tablanormal"/>
+    <w:uiPriority w:val="39"/>
+    <w:rsid w:val="00C31A09"/>
+    <w:pPr>
+      <w:spacing w:after="0" w:line="240" w:lineRule="auto"/>
+    </w:pPr>
+    <w:tblPr>
+      <w:tblBorders>
+        <w:top w:val="single" w:sz="4" w:space="0" w:color="auto"/>
+        <w:left w:val="single" w:sz="4" w:space="0" w:color="auto"/>
+        <w:bottom w:val="single" w:sz="4" w:space="0" w:color="auto"/>
+        <w:right w:val="single" w:sz="4" w:space="0" w:color="auto"/>
+        <w:insideH w:val="single" w:sz="4" w:space="0" w:color="auto"/>
+        <w:insideV w:val="single" w:sz="4" w:space="0" w:color="auto"/>
+      </w:tblBorders>
+    </w:tblPr>
+  </w:style>
+  <w:style w:type="table" w:styleId="Tablanormal1">
+    <w:name w:val="Plain Table 1"/>
+    <w:basedOn w:val="Tablanormal"/>
+    <w:uiPriority w:val="41"/>
+    <w:rsid w:val="00C31A09"/>
+    <w:pPr>
+      <w:spacing w:after="0" w:line="240" w:lineRule="auto"/>
+    </w:pPr>
+    <w:tblPr>
+      <w:tblStyleRowBandSize w:val="1"/>
+      <w:tblStyleColBandSize w:val="1"/>
+      <w:tblBorders>
+        <w:top w:val="single" w:sz="4" w:space="0" w:color="BFBFBF" w:themeColor="background1" w:themeShade="BF"/>
+        <w:left w:val="single" w:sz="4" w:space="0" w:color="BFBFBF" w:themeColor="background1" w:themeShade="BF"/>
+        <w:bottom w:val="single" w:sz="4" w:space="0" w:color="BFBFBF" w:themeColor="background1" w:themeShade="BF"/>
+        <w:right w:val="single" w:sz="4" w:space="0" w:color="BFBFBF" w:themeColor="background1" w:themeShade="BF"/>
+        <w:insideH w:val="single" w:sz="4" w:space="0" w:color="BFBFBF" w:themeColor="background1" w:themeShade="BF"/>
+        <w:insideV w:val="single" w:sz="4" w:space="0" w:color="BFBFBF" w:themeColor="background1" w:themeShade="BF"/>
+      </w:tblBorders>
+    </w:tblPr>
+    <w:tblStylePr w:type="firstRow">
+      <w:rPr>
+        <w:b/>
+        <w:bCs/>
+      </w:rPr>
+    </w:tblStylePr>
+    <w:tblStylePr w:type="lastRow">
+      <w:rPr>
+        <w:b/>
+        <w:bCs/>
+      </w:rPr>
+      <w:tblPr/>
+      <w:tcPr>
+        <w:tcBorders>
+          <w:top w:val="double" w:sz="4" w:space="0" w:color="BFBFBF" w:themeColor="background1" w:themeShade="BF"/>
+        </w:tcBorders>
+      </w:tcPr>
+    </w:tblStylePr>
+    <w:tblStylePr w:type="firstCol">
+      <w:rPr>
+        <w:b/>
+        <w:bCs/>
+      </w:rPr>
+    </w:tblStylePr>
+    <w:tblStylePr w:type="lastCol">
+      <w:rPr>
+        <w:b/>
+        <w:bCs/>
+      </w:rPr>
+    </w:tblStylePr>
+    <w:tblStylePr w:type="band1Vert">
+      <w:tblPr/>
+      <w:tcPr>
+        <w:shd w:val="clear" w:color="auto" w:fill="F2F2F2" w:themeFill="background1" w:themeFillShade="F2"/>
+      </w:tcPr>
+    </w:tblStylePr>
+    <w:tblStylePr w:type="band1Horz">
+      <w:tblPr/>
+      <w:tcPr>
+        <w:shd w:val="clear" w:color="auto" w:fill="F2F2F2" w:themeFill="background1" w:themeFillShade="F2"/>
+      </w:tcPr>
+    </w:tblStylePr>
+  </w:style>
+  <w:style w:type="table" w:styleId="Tablanormal3">
+    <w:name w:val="Plain Table 3"/>
+    <w:basedOn w:val="Tablanormal"/>
+    <w:uiPriority w:val="43"/>
+    <w:rsid w:val="00C31A09"/>
+    <w:pPr>
+      <w:spacing w:after="0" w:line="240" w:lineRule="auto"/>
+    </w:pPr>
+    <w:tblPr>
+      <w:tblStyleRowBandSize w:val="1"/>
+      <w:tblStyleColBandSize w:val="1"/>
+    </w:tblPr>
+    <w:tblStylePr w:type="firstRow">
+      <w:rPr>
+        <w:b/>
+        <w:bCs/>
+        <w:caps/>
+      </w:rPr>
+      <w:tblPr/>
+      <w:tcPr>
+        <w:tcBorders>
+          <w:bottom w:val="single" w:sz="4" w:space="0" w:color="7F7F7F" w:themeColor="text1" w:themeTint="80"/>
+        </w:tcBorders>
+      </w:tcPr>
+    </w:tblStylePr>
+    <w:tblStylePr w:type="lastRow">
+      <w:rPr>
+        <w:b/>
+        <w:bCs/>
+        <w:caps/>
+      </w:rPr>
+      <w:tblPr/>
+      <w:tcPr>
+        <w:tcBorders>
+          <w:top w:val="nil"/>
+        </w:tcBorders>
+      </w:tcPr>
+    </w:tblStylePr>
+    <w:tblStylePr w:type="firstCol">
+      <w:rPr>
+        <w:b/>
+        <w:bCs/>
+        <w:caps/>
+      </w:rPr>
+      <w:tblPr/>
+      <w:tcPr>
+        <w:tcBorders>
+          <w:right w:val="single" w:sz="4" w:space="0" w:color="7F7F7F" w:themeColor="text1" w:themeTint="80"/>
+        </w:tcBorders>
+      </w:tcPr>
+    </w:tblStylePr>
+    <w:tblStylePr w:type="lastCol">
+      <w:rPr>
+        <w:b/>
+        <w:bCs/>
+        <w:caps/>
+      </w:rPr>
+      <w:tblPr/>
+      <w:tcPr>
+        <w:tcBorders>
+          <w:left w:val="nil"/>
+        </w:tcBorders>
+      </w:tcPr>
+    </w:tblStylePr>
+    <w:tblStylePr w:type="band1Vert">
+      <w:tblPr/>
+      <w:tcPr>
+        <w:shd w:val="clear" w:color="auto" w:fill="F2F2F2" w:themeFill="background1" w:themeFillShade="F2"/>
+      </w:tcPr>
+    </w:tblStylePr>
+    <w:tblStylePr w:type="band1Horz">
+      <w:tblPr/>
+      <w:tcPr>
+        <w:shd w:val="clear" w:color="auto" w:fill="F2F2F2" w:themeFill="background1" w:themeFillShade="F2"/>
+      </w:tcPr>
+    </w:tblStylePr>
+    <w:tblStylePr w:type="neCell">
+      <w:tblPr/>
+      <w:tcPr>
+        <w:tcBorders>
+          <w:left w:val="nil"/>
+        </w:tcBorders>
+      </w:tcPr>
+    </w:tblStylePr>
+    <w:tblStylePr w:type="nwCell">
+      <w:tblPr/>
+      <w:tcPr>
+        <w:tcBorders>
+          <w:right w:val="nil"/>
+        </w:tcBorders>
+      </w:tcPr>
+    </w:tblStylePr>
+  </w:style>
 </w:styles>
 </file>
 
@@ -4634,7 +5420,7 @@
 </file>
 
 <file path=customXml/itemProps1.xml><?xml version="1.0" encoding="utf-8"?>
-<ds:datastoreItem xmlns:ds="http://schemas.openxmlformats.org/officeDocument/2006/customXml" ds:itemID="{53310FD6-7897-4174-9A90-62E13FB0F7F7}">
+<ds:datastoreItem xmlns:ds="http://schemas.openxmlformats.org/officeDocument/2006/customXml" ds:itemID="{6C8AF11A-B4DD-41D4-9EC8-B2E4AE4C313A}">
   <ds:schemaRefs>
     <ds:schemaRef ds:uri="http://schemas.openxmlformats.org/officeDocument/2006/bibliography"/>
   </ds:schemaRefs>

</xml_diff>

<commit_message>
final brushes to the report
</commit_message>
<xml_diff>
--- a/Informe.docx
+++ b/Informe.docx
@@ -350,7 +350,7 @@
           <w:r>
             <w:fldChar w:fldCharType="separate"/>
           </w:r>
-          <w:hyperlink w:anchor="_Toc424537513" w:history="1">
+          <w:hyperlink w:anchor="_Toc424681066" w:history="1">
             <w:r>
               <w:rPr>
                 <w:rStyle w:val="Hipervnculo"/>
@@ -377,7 +377,7 @@
                 <w:noProof/>
                 <w:webHidden/>
               </w:rPr>
-              <w:instrText xml:space="preserve"> PAGEREF _Toc424537513 \h </w:instrText>
+              <w:instrText xml:space="preserve"> PAGEREF _Toc424681066 \h </w:instrText>
             </w:r>
             <w:r>
               <w:rPr>
@@ -420,7 +420,7 @@
               <w:lang w:eastAsia="es-ES"/>
             </w:rPr>
           </w:pPr>
-          <w:hyperlink w:anchor="_Toc424537514" w:history="1">
+          <w:hyperlink w:anchor="_Toc424681067" w:history="1">
             <w:r>
               <w:rPr>
                 <w:rStyle w:val="Hipervnculo"/>
@@ -447,7 +447,7 @@
                 <w:noProof/>
                 <w:webHidden/>
               </w:rPr>
-              <w:instrText xml:space="preserve"> PAGEREF _Toc424537514 \h </w:instrText>
+              <w:instrText xml:space="preserve"> PAGEREF _Toc424681067 \h </w:instrText>
             </w:r>
             <w:r>
               <w:rPr>
@@ -490,7 +490,7 @@
               <w:lang w:eastAsia="es-ES"/>
             </w:rPr>
           </w:pPr>
-          <w:hyperlink w:anchor="_Toc424537515" w:history="1">
+          <w:hyperlink w:anchor="_Toc424681068" w:history="1">
             <w:r>
               <w:rPr>
                 <w:rStyle w:val="Hipervnculo"/>
@@ -517,7 +517,7 @@
                 <w:noProof/>
                 <w:webHidden/>
               </w:rPr>
-              <w:instrText xml:space="preserve"> PAGEREF _Toc424537515 \h </w:instrText>
+              <w:instrText xml:space="preserve"> PAGEREF _Toc424681068 \h </w:instrText>
             </w:r>
             <w:r>
               <w:rPr>
@@ -560,7 +560,7 @@
               <w:lang w:eastAsia="es-ES"/>
             </w:rPr>
           </w:pPr>
-          <w:hyperlink w:anchor="_Toc424537516" w:history="1">
+          <w:hyperlink w:anchor="_Toc424681069" w:history="1">
             <w:r>
               <w:rPr>
                 <w:rStyle w:val="Hipervnculo"/>
@@ -587,7 +587,7 @@
                 <w:noProof/>
                 <w:webHidden/>
               </w:rPr>
-              <w:instrText xml:space="preserve"> PAGEREF _Toc424537516 \h </w:instrText>
+              <w:instrText xml:space="preserve"> PAGEREF _Toc424681069 \h </w:instrText>
             </w:r>
             <w:r>
               <w:rPr>
@@ -607,7 +607,7 @@
                 <w:noProof/>
                 <w:webHidden/>
               </w:rPr>
-              <w:t>1</w:t>
+              <w:t>2</w:t>
             </w:r>
             <w:r>
               <w:rPr>
@@ -630,7 +630,7 @@
               <w:lang w:eastAsia="es-ES"/>
             </w:rPr>
           </w:pPr>
-          <w:hyperlink w:anchor="_Toc424537517" w:history="1">
+          <w:hyperlink w:anchor="_Toc424681070" w:history="1">
             <w:r>
               <w:rPr>
                 <w:rStyle w:val="Hipervnculo"/>
@@ -657,7 +657,7 @@
                 <w:noProof/>
                 <w:webHidden/>
               </w:rPr>
-              <w:instrText xml:space="preserve"> PAGEREF _Toc424537517 \h </w:instrText>
+              <w:instrText xml:space="preserve"> PAGEREF _Toc424681070 \h </w:instrText>
             </w:r>
             <w:r>
               <w:rPr>
@@ -700,13 +700,13 @@
               <w:lang w:eastAsia="es-ES"/>
             </w:rPr>
           </w:pPr>
-          <w:hyperlink w:anchor="_Toc424537518" w:history="1">
+          <w:hyperlink w:anchor="_Toc424681071" w:history="1">
             <w:r>
               <w:rPr>
                 <w:rStyle w:val="Hipervnculo"/>
                 <w:noProof/>
               </w:rPr>
-              <w:t>Menú</w:t>
+              <w:t>Cio-crypt.exe</w:t>
             </w:r>
             <w:r>
               <w:rPr>
@@ -727,7 +727,7 @@
                 <w:noProof/>
                 <w:webHidden/>
               </w:rPr>
-              <w:instrText xml:space="preserve"> PAGEREF _Toc424537518 \h </w:instrText>
+              <w:instrText xml:space="preserve"> PAGEREF _Toc424681071 \h </w:instrText>
             </w:r>
             <w:r>
               <w:rPr>
@@ -747,637 +747,7 @@
                 <w:noProof/>
                 <w:webHidden/>
               </w:rPr>
-              <w:t>3</w:t>
-            </w:r>
-            <w:r>
-              <w:rPr>
-                <w:noProof/>
-                <w:webHidden/>
-              </w:rPr>
-              <w:fldChar w:fldCharType="end"/>
-            </w:r>
-          </w:hyperlink>
-        </w:p>
-        <w:p>
-          <w:pPr>
-            <w:pStyle w:val="TDC3"/>
-            <w:tabs>
-              <w:tab w:val="right" w:leader="dot" w:pos="8494"/>
-            </w:tabs>
-            <w:rPr>
-              <w:rFonts w:eastAsiaTheme="minorEastAsia"/>
-              <w:noProof/>
-              <w:lang w:eastAsia="es-ES"/>
-            </w:rPr>
-          </w:pPr>
-          <w:hyperlink w:anchor="_Toc424537519" w:history="1">
-            <w:r>
-              <w:rPr>
-                <w:rStyle w:val="Hipervnculo"/>
-                <w:noProof/>
-              </w:rPr>
-              <w:t>New account</w:t>
-            </w:r>
-            <w:r>
-              <w:rPr>
-                <w:noProof/>
-                <w:webHidden/>
-              </w:rPr>
-              <w:tab/>
-            </w:r>
-            <w:r>
-              <w:rPr>
-                <w:noProof/>
-                <w:webHidden/>
-              </w:rPr>
-              <w:fldChar w:fldCharType="begin"/>
-            </w:r>
-            <w:r>
-              <w:rPr>
-                <w:noProof/>
-                <w:webHidden/>
-              </w:rPr>
-              <w:instrText xml:space="preserve"> PAGEREF _Toc424537519 \h </w:instrText>
-            </w:r>
-            <w:r>
-              <w:rPr>
-                <w:noProof/>
-                <w:webHidden/>
-              </w:rPr>
-            </w:r>
-            <w:r>
-              <w:rPr>
-                <w:noProof/>
-                <w:webHidden/>
-              </w:rPr>
-              <w:fldChar w:fldCharType="separate"/>
-            </w:r>
-            <w:r>
-              <w:rPr>
-                <w:noProof/>
-                <w:webHidden/>
-              </w:rPr>
-              <w:t>3</w:t>
-            </w:r>
-            <w:r>
-              <w:rPr>
-                <w:noProof/>
-                <w:webHidden/>
-              </w:rPr>
-              <w:fldChar w:fldCharType="end"/>
-            </w:r>
-          </w:hyperlink>
-        </w:p>
-        <w:p>
-          <w:pPr>
-            <w:pStyle w:val="TDC3"/>
-            <w:tabs>
-              <w:tab w:val="right" w:leader="dot" w:pos="8494"/>
-            </w:tabs>
-            <w:rPr>
-              <w:rFonts w:eastAsiaTheme="minorEastAsia"/>
-              <w:noProof/>
-              <w:lang w:eastAsia="es-ES"/>
-            </w:rPr>
-          </w:pPr>
-          <w:hyperlink w:anchor="_Toc424537520" w:history="1">
-            <w:r>
-              <w:rPr>
-                <w:rStyle w:val="Hipervnculo"/>
-                <w:noProof/>
-              </w:rPr>
-              <w:t>List accounts</w:t>
-            </w:r>
-            <w:r>
-              <w:rPr>
-                <w:noProof/>
-                <w:webHidden/>
-              </w:rPr>
-              <w:tab/>
-            </w:r>
-            <w:r>
-              <w:rPr>
-                <w:noProof/>
-                <w:webHidden/>
-              </w:rPr>
-              <w:fldChar w:fldCharType="begin"/>
-            </w:r>
-            <w:r>
-              <w:rPr>
-                <w:noProof/>
-                <w:webHidden/>
-              </w:rPr>
-              <w:instrText xml:space="preserve"> PAGEREF _Toc424537520 \h </w:instrText>
-            </w:r>
-            <w:r>
-              <w:rPr>
-                <w:noProof/>
-                <w:webHidden/>
-              </w:rPr>
-            </w:r>
-            <w:r>
-              <w:rPr>
-                <w:noProof/>
-                <w:webHidden/>
-              </w:rPr>
-              <w:fldChar w:fldCharType="separate"/>
-            </w:r>
-            <w:r>
-              <w:rPr>
-                <w:noProof/>
-                <w:webHidden/>
-              </w:rPr>
-              <w:t>3</w:t>
-            </w:r>
-            <w:r>
-              <w:rPr>
-                <w:noProof/>
-                <w:webHidden/>
-              </w:rPr>
-              <w:fldChar w:fldCharType="end"/>
-            </w:r>
-          </w:hyperlink>
-        </w:p>
-        <w:p>
-          <w:pPr>
-            <w:pStyle w:val="TDC3"/>
-            <w:tabs>
-              <w:tab w:val="right" w:leader="dot" w:pos="8494"/>
-            </w:tabs>
-            <w:rPr>
-              <w:rFonts w:eastAsiaTheme="minorEastAsia"/>
-              <w:noProof/>
-              <w:lang w:eastAsia="es-ES"/>
-            </w:rPr>
-          </w:pPr>
-          <w:hyperlink w:anchor="_Toc424537521" w:history="1">
-            <w:r>
-              <w:rPr>
-                <w:rStyle w:val="Hipervnculo"/>
-                <w:noProof/>
-              </w:rPr>
-              <w:t>Delete accounts</w:t>
-            </w:r>
-            <w:r>
-              <w:rPr>
-                <w:noProof/>
-                <w:webHidden/>
-              </w:rPr>
-              <w:tab/>
-            </w:r>
-            <w:r>
-              <w:rPr>
-                <w:noProof/>
-                <w:webHidden/>
-              </w:rPr>
-              <w:fldChar w:fldCharType="begin"/>
-            </w:r>
-            <w:r>
-              <w:rPr>
-                <w:noProof/>
-                <w:webHidden/>
-              </w:rPr>
-              <w:instrText xml:space="preserve"> PAGEREF _Toc424537521 \h </w:instrText>
-            </w:r>
-            <w:r>
-              <w:rPr>
-                <w:noProof/>
-                <w:webHidden/>
-              </w:rPr>
-            </w:r>
-            <w:r>
-              <w:rPr>
-                <w:noProof/>
-                <w:webHidden/>
-              </w:rPr>
-              <w:fldChar w:fldCharType="separate"/>
-            </w:r>
-            <w:r>
-              <w:rPr>
-                <w:noProof/>
-                <w:webHidden/>
-              </w:rPr>
-              <w:t>3</w:t>
-            </w:r>
-            <w:r>
-              <w:rPr>
-                <w:noProof/>
-                <w:webHidden/>
-              </w:rPr>
-              <w:fldChar w:fldCharType="end"/>
-            </w:r>
-          </w:hyperlink>
-        </w:p>
-        <w:p>
-          <w:pPr>
-            <w:pStyle w:val="TDC3"/>
-            <w:tabs>
-              <w:tab w:val="right" w:leader="dot" w:pos="8494"/>
-            </w:tabs>
-            <w:rPr>
-              <w:rFonts w:eastAsiaTheme="minorEastAsia"/>
-              <w:noProof/>
-              <w:lang w:eastAsia="es-ES"/>
-            </w:rPr>
-          </w:pPr>
-          <w:hyperlink w:anchor="_Toc424537522" w:history="1">
-            <w:r>
-              <w:rPr>
-                <w:rStyle w:val="Hipervnculo"/>
-                <w:noProof/>
-              </w:rPr>
-              <w:t>Force start sync</w:t>
-            </w:r>
-            <w:r>
-              <w:rPr>
-                <w:noProof/>
-                <w:webHidden/>
-              </w:rPr>
-              <w:tab/>
-            </w:r>
-            <w:r>
-              <w:rPr>
-                <w:noProof/>
-                <w:webHidden/>
-              </w:rPr>
-              <w:fldChar w:fldCharType="begin"/>
-            </w:r>
-            <w:r>
-              <w:rPr>
-                <w:noProof/>
-                <w:webHidden/>
-              </w:rPr>
-              <w:instrText xml:space="preserve"> PAGEREF _Toc424537522 \h </w:instrText>
-            </w:r>
-            <w:r>
-              <w:rPr>
-                <w:noProof/>
-                <w:webHidden/>
-              </w:rPr>
-            </w:r>
-            <w:r>
-              <w:rPr>
-                <w:noProof/>
-                <w:webHidden/>
-              </w:rPr>
-              <w:fldChar w:fldCharType="separate"/>
-            </w:r>
-            <w:r>
-              <w:rPr>
-                <w:noProof/>
-                <w:webHidden/>
-              </w:rPr>
-              <w:t>3</w:t>
-            </w:r>
-            <w:r>
-              <w:rPr>
-                <w:noProof/>
-                <w:webHidden/>
-              </w:rPr>
-              <w:fldChar w:fldCharType="end"/>
-            </w:r>
-          </w:hyperlink>
-        </w:p>
-        <w:p>
-          <w:pPr>
-            <w:pStyle w:val="TDC3"/>
-            <w:tabs>
-              <w:tab w:val="right" w:leader="dot" w:pos="8494"/>
-            </w:tabs>
-            <w:rPr>
-              <w:rFonts w:eastAsiaTheme="minorEastAsia"/>
-              <w:noProof/>
-              <w:lang w:eastAsia="es-ES"/>
-            </w:rPr>
-          </w:pPr>
-          <w:hyperlink w:anchor="_Toc424537523" w:history="1">
-            <w:r>
-              <w:rPr>
-                <w:rStyle w:val="Hipervnculo"/>
-                <w:noProof/>
-              </w:rPr>
-              <w:t>Select encrypt</w:t>
-            </w:r>
-            <w:r>
-              <w:rPr>
-                <w:noProof/>
-                <w:webHidden/>
-              </w:rPr>
-              <w:tab/>
-            </w:r>
-            <w:r>
-              <w:rPr>
-                <w:noProof/>
-                <w:webHidden/>
-              </w:rPr>
-              <w:fldChar w:fldCharType="begin"/>
-            </w:r>
-            <w:r>
-              <w:rPr>
-                <w:noProof/>
-                <w:webHidden/>
-              </w:rPr>
-              <w:instrText xml:space="preserve"> PAGEREF _Toc424537523 \h </w:instrText>
-            </w:r>
-            <w:r>
-              <w:rPr>
-                <w:noProof/>
-                <w:webHidden/>
-              </w:rPr>
-            </w:r>
-            <w:r>
-              <w:rPr>
-                <w:noProof/>
-                <w:webHidden/>
-              </w:rPr>
-              <w:fldChar w:fldCharType="separate"/>
-            </w:r>
-            <w:r>
-              <w:rPr>
-                <w:noProof/>
-                <w:webHidden/>
-              </w:rPr>
-              <w:t>3</w:t>
-            </w:r>
-            <w:r>
-              <w:rPr>
-                <w:noProof/>
-                <w:webHidden/>
-              </w:rPr>
-              <w:fldChar w:fldCharType="end"/>
-            </w:r>
-          </w:hyperlink>
-        </w:p>
-        <w:p>
-          <w:pPr>
-            <w:pStyle w:val="TDC3"/>
-            <w:tabs>
-              <w:tab w:val="right" w:leader="dot" w:pos="8494"/>
-            </w:tabs>
-            <w:rPr>
-              <w:rFonts w:eastAsiaTheme="minorEastAsia"/>
-              <w:noProof/>
-              <w:lang w:eastAsia="es-ES"/>
-            </w:rPr>
-          </w:pPr>
-          <w:hyperlink w:anchor="_Toc424537524" w:history="1">
-            <w:r>
-              <w:rPr>
-                <w:rStyle w:val="Hipervnculo"/>
-                <w:noProof/>
-              </w:rPr>
-              <w:t>Download one</w:t>
-            </w:r>
-            <w:r>
-              <w:rPr>
-                <w:noProof/>
-                <w:webHidden/>
-              </w:rPr>
-              <w:tab/>
-            </w:r>
-            <w:r>
-              <w:rPr>
-                <w:noProof/>
-                <w:webHidden/>
-              </w:rPr>
-              <w:fldChar w:fldCharType="begin"/>
-            </w:r>
-            <w:r>
-              <w:rPr>
-                <w:noProof/>
-                <w:webHidden/>
-              </w:rPr>
-              <w:instrText xml:space="preserve"> PAGEREF _Toc424537524 \h </w:instrText>
-            </w:r>
-            <w:r>
-              <w:rPr>
-                <w:noProof/>
-                <w:webHidden/>
-              </w:rPr>
-            </w:r>
-            <w:r>
-              <w:rPr>
-                <w:noProof/>
-                <w:webHidden/>
-              </w:rPr>
-              <w:fldChar w:fldCharType="separate"/>
-            </w:r>
-            <w:r>
-              <w:rPr>
-                <w:noProof/>
-                <w:webHidden/>
-              </w:rPr>
-              <w:t>3</w:t>
-            </w:r>
-            <w:r>
-              <w:rPr>
-                <w:noProof/>
-                <w:webHidden/>
-              </w:rPr>
-              <w:fldChar w:fldCharType="end"/>
-            </w:r>
-          </w:hyperlink>
-        </w:p>
-        <w:p>
-          <w:pPr>
-            <w:pStyle w:val="TDC3"/>
-            <w:tabs>
-              <w:tab w:val="right" w:leader="dot" w:pos="8494"/>
-            </w:tabs>
-            <w:rPr>
-              <w:rFonts w:eastAsiaTheme="minorEastAsia"/>
-              <w:noProof/>
-              <w:lang w:eastAsia="es-ES"/>
-            </w:rPr>
-          </w:pPr>
-          <w:hyperlink w:anchor="_Toc424537525" w:history="1">
-            <w:r>
-              <w:rPr>
-                <w:rStyle w:val="Hipervnculo"/>
-                <w:noProof/>
-              </w:rPr>
-              <w:t>Export</w:t>
-            </w:r>
-            <w:r>
-              <w:rPr>
-                <w:noProof/>
-                <w:webHidden/>
-              </w:rPr>
-              <w:tab/>
-            </w:r>
-            <w:r>
-              <w:rPr>
-                <w:noProof/>
-                <w:webHidden/>
-              </w:rPr>
-              <w:fldChar w:fldCharType="begin"/>
-            </w:r>
-            <w:r>
-              <w:rPr>
-                <w:noProof/>
-                <w:webHidden/>
-              </w:rPr>
-              <w:instrText xml:space="preserve"> PAGEREF _Toc424537525 \h </w:instrText>
-            </w:r>
-            <w:r>
-              <w:rPr>
-                <w:noProof/>
-                <w:webHidden/>
-              </w:rPr>
-            </w:r>
-            <w:r>
-              <w:rPr>
-                <w:noProof/>
-                <w:webHidden/>
-              </w:rPr>
-              <w:fldChar w:fldCharType="separate"/>
-            </w:r>
-            <w:r>
-              <w:rPr>
-                <w:noProof/>
-                <w:webHidden/>
-              </w:rPr>
-              <w:t>3</w:t>
-            </w:r>
-            <w:r>
-              <w:rPr>
-                <w:noProof/>
-                <w:webHidden/>
-              </w:rPr>
-              <w:fldChar w:fldCharType="end"/>
-            </w:r>
-          </w:hyperlink>
-        </w:p>
-        <w:p>
-          <w:pPr>
-            <w:pStyle w:val="TDC3"/>
-            <w:tabs>
-              <w:tab w:val="right" w:leader="dot" w:pos="8494"/>
-            </w:tabs>
-            <w:rPr>
-              <w:rFonts w:eastAsiaTheme="minorEastAsia"/>
-              <w:noProof/>
-              <w:lang w:eastAsia="es-ES"/>
-            </w:rPr>
-          </w:pPr>
-          <w:hyperlink w:anchor="_Toc424537526" w:history="1">
-            <w:r>
-              <w:rPr>
-                <w:rStyle w:val="Hipervnculo"/>
-                <w:noProof/>
-              </w:rPr>
-              <w:t>Import</w:t>
-            </w:r>
-            <w:r>
-              <w:rPr>
-                <w:noProof/>
-                <w:webHidden/>
-              </w:rPr>
-              <w:tab/>
-            </w:r>
-            <w:r>
-              <w:rPr>
-                <w:noProof/>
-                <w:webHidden/>
-              </w:rPr>
-              <w:fldChar w:fldCharType="begin"/>
-            </w:r>
-            <w:r>
-              <w:rPr>
-                <w:noProof/>
-                <w:webHidden/>
-              </w:rPr>
-              <w:instrText xml:space="preserve"> PAGEREF _Toc424537526 \h </w:instrText>
-            </w:r>
-            <w:r>
-              <w:rPr>
-                <w:noProof/>
-                <w:webHidden/>
-              </w:rPr>
-            </w:r>
-            <w:r>
-              <w:rPr>
-                <w:noProof/>
-                <w:webHidden/>
-              </w:rPr>
-              <w:fldChar w:fldCharType="separate"/>
-            </w:r>
-            <w:r>
-              <w:rPr>
-                <w:noProof/>
-                <w:webHidden/>
-              </w:rPr>
-              <w:t>3</w:t>
-            </w:r>
-            <w:r>
-              <w:rPr>
-                <w:noProof/>
-                <w:webHidden/>
-              </w:rPr>
-              <w:fldChar w:fldCharType="end"/>
-            </w:r>
-          </w:hyperlink>
-        </w:p>
-        <w:p>
-          <w:pPr>
-            <w:pStyle w:val="TDC2"/>
-            <w:tabs>
-              <w:tab w:val="right" w:leader="dot" w:pos="8494"/>
-            </w:tabs>
-            <w:rPr>
-              <w:rFonts w:eastAsiaTheme="minorEastAsia"/>
-              <w:noProof/>
-              <w:lang w:eastAsia="es-ES"/>
-            </w:rPr>
-          </w:pPr>
-          <w:hyperlink w:anchor="_Toc424537527" w:history="1">
-            <w:r>
-              <w:rPr>
-                <w:rStyle w:val="Hipervnculo"/>
-                <w:noProof/>
-              </w:rPr>
-              <w:t>Cio-crypt.exe</w:t>
-            </w:r>
-            <w:r>
-              <w:rPr>
-                <w:noProof/>
-                <w:webHidden/>
-              </w:rPr>
-              <w:tab/>
-            </w:r>
-            <w:r>
-              <w:rPr>
-                <w:noProof/>
-                <w:webHidden/>
-              </w:rPr>
-              <w:fldChar w:fldCharType="begin"/>
-            </w:r>
-            <w:r>
-              <w:rPr>
-                <w:noProof/>
-                <w:webHidden/>
-              </w:rPr>
-              <w:instrText xml:space="preserve"> PAGEREF _Toc424537527 \h </w:instrText>
-            </w:r>
-            <w:r>
-              <w:rPr>
-                <w:noProof/>
-                <w:webHidden/>
-              </w:rPr>
-            </w:r>
-            <w:r>
-              <w:rPr>
-                <w:noProof/>
-                <w:webHidden/>
-              </w:rPr>
-              <w:fldChar w:fldCharType="separate"/>
-            </w:r>
-            <w:r>
-              <w:rPr>
-                <w:noProof/>
-                <w:webHidden/>
-              </w:rPr>
-              <w:t>3</w:t>
+              <w:t>4</w:t>
             </w:r>
             <w:r>
               <w:rPr>
@@ -1400,7 +770,7 @@
               <w:lang w:eastAsia="es-ES"/>
             </w:rPr>
           </w:pPr>
-          <w:hyperlink w:anchor="_Toc424537528" w:history="1">
+          <w:hyperlink w:anchor="_Toc424681072" w:history="1">
             <w:r>
               <w:rPr>
                 <w:rStyle w:val="Hipervnculo"/>
@@ -1427,7 +797,7 @@
                 <w:noProof/>
                 <w:webHidden/>
               </w:rPr>
-              <w:instrText xml:space="preserve"> PAGEREF _Toc424537528 \h </w:instrText>
+              <w:instrText xml:space="preserve"> PAGEREF _Toc424681072 \h </w:instrText>
             </w:r>
             <w:r>
               <w:rPr>
@@ -1447,7 +817,7 @@
                 <w:noProof/>
                 <w:webHidden/>
               </w:rPr>
-              <w:t>3</w:t>
+              <w:t>5</w:t>
             </w:r>
             <w:r>
               <w:rPr>
@@ -1471,7 +841,7 @@
               <w:lang w:eastAsia="es-ES"/>
             </w:rPr>
           </w:pPr>
-          <w:hyperlink w:anchor="_Toc424537529" w:history="1">
+          <w:hyperlink w:anchor="_Toc424681073" w:history="1">
             <w:r>
               <w:rPr>
                 <w:rStyle w:val="Hipervnculo"/>
@@ -1513,7 +883,7 @@
                 <w:noProof/>
                 <w:webHidden/>
               </w:rPr>
-              <w:instrText xml:space="preserve"> PAGEREF _Toc424537529 \h </w:instrText>
+              <w:instrText xml:space="preserve"> PAGEREF _Toc424681073 \h </w:instrText>
             </w:r>
             <w:r>
               <w:rPr>
@@ -1533,7 +903,7 @@
                 <w:noProof/>
                 <w:webHidden/>
               </w:rPr>
-              <w:t>3</w:t>
+              <w:t>5</w:t>
             </w:r>
             <w:r>
               <w:rPr>
@@ -1557,7 +927,7 @@
               <w:lang w:eastAsia="es-ES"/>
             </w:rPr>
           </w:pPr>
-          <w:hyperlink w:anchor="_Toc424537530" w:history="1">
+          <w:hyperlink w:anchor="_Toc424681074" w:history="1">
             <w:r>
               <w:rPr>
                 <w:rStyle w:val="Hipervnculo"/>
@@ -1599,7 +969,7 @@
                 <w:noProof/>
                 <w:webHidden/>
               </w:rPr>
-              <w:instrText xml:space="preserve"> PAGEREF _Toc424537530 \h </w:instrText>
+              <w:instrText xml:space="preserve"> PAGEREF _Toc424681074 \h </w:instrText>
             </w:r>
             <w:r>
               <w:rPr>
@@ -1619,7 +989,7 @@
                 <w:noProof/>
                 <w:webHidden/>
               </w:rPr>
-              <w:t>3</w:t>
+              <w:t>5</w:t>
             </w:r>
             <w:r>
               <w:rPr>
@@ -1643,7 +1013,7 @@
               <w:lang w:eastAsia="es-ES"/>
             </w:rPr>
           </w:pPr>
-          <w:hyperlink w:anchor="_Toc424537531" w:history="1">
+          <w:hyperlink w:anchor="_Toc424681075" w:history="1">
             <w:r>
               <w:rPr>
                 <w:rStyle w:val="Hipervnculo"/>
@@ -1685,7 +1055,7 @@
                 <w:noProof/>
                 <w:webHidden/>
               </w:rPr>
-              <w:instrText xml:space="preserve"> PAGEREF _Toc424537531 \h </w:instrText>
+              <w:instrText xml:space="preserve"> PAGEREF _Toc424681075 \h </w:instrText>
             </w:r>
             <w:r>
               <w:rPr>
@@ -1705,7 +1075,7 @@
                 <w:noProof/>
                 <w:webHidden/>
               </w:rPr>
-              <w:t>4</w:t>
+              <w:t>7</w:t>
             </w:r>
             <w:r>
               <w:rPr>
@@ -1728,7 +1098,7 @@
               <w:lang w:eastAsia="es-ES"/>
             </w:rPr>
           </w:pPr>
-          <w:hyperlink w:anchor="_Toc424537532" w:history="1">
+          <w:hyperlink w:anchor="_Toc424681076" w:history="1">
             <w:r>
               <w:rPr>
                 <w:rStyle w:val="Hipervnculo"/>
@@ -1755,7 +1125,7 @@
                 <w:noProof/>
                 <w:webHidden/>
               </w:rPr>
-              <w:instrText xml:space="preserve"> PAGEREF _Toc424537532 \h </w:instrText>
+              <w:instrText xml:space="preserve"> PAGEREF _Toc424681076 \h </w:instrText>
             </w:r>
             <w:r>
               <w:rPr>
@@ -1775,7 +1145,7 @@
                 <w:noProof/>
                 <w:webHidden/>
               </w:rPr>
-              <w:t>5</w:t>
+              <w:t>7</w:t>
             </w:r>
             <w:r>
               <w:rPr>
@@ -1798,7 +1168,7 @@
               <w:lang w:eastAsia="es-ES"/>
             </w:rPr>
           </w:pPr>
-          <w:hyperlink w:anchor="_Toc424537533" w:history="1">
+          <w:hyperlink w:anchor="_Toc424681077" w:history="1">
             <w:r>
               <w:rPr>
                 <w:rStyle w:val="Hipervnculo"/>
@@ -1825,7 +1195,7 @@
                 <w:noProof/>
                 <w:webHidden/>
               </w:rPr>
-              <w:instrText xml:space="preserve"> PAGEREF _Toc424537533 \h </w:instrText>
+              <w:instrText xml:space="preserve"> PAGEREF _Toc424681077 \h </w:instrText>
             </w:r>
             <w:r>
               <w:rPr>
@@ -1845,7 +1215,7 @@
                 <w:noProof/>
                 <w:webHidden/>
               </w:rPr>
-              <w:t>5</w:t>
+              <w:t>8</w:t>
             </w:r>
             <w:r>
               <w:rPr>
@@ -1868,7 +1238,7 @@
               <w:lang w:eastAsia="es-ES"/>
             </w:rPr>
           </w:pPr>
-          <w:hyperlink w:anchor="_Toc424537534" w:history="1">
+          <w:hyperlink w:anchor="_Toc424681078" w:history="1">
             <w:r>
               <w:rPr>
                 <w:rStyle w:val="Hipervnculo"/>
@@ -1895,7 +1265,7 @@
                 <w:noProof/>
                 <w:webHidden/>
               </w:rPr>
-              <w:instrText xml:space="preserve"> PAGEREF _Toc424537534 \h </w:instrText>
+              <w:instrText xml:space="preserve"> PAGEREF _Toc424681078 \h </w:instrText>
             </w:r>
             <w:r>
               <w:rPr>
@@ -1915,7 +1285,7 @@
                 <w:noProof/>
                 <w:webHidden/>
               </w:rPr>
-              <w:t>6</w:t>
+              <w:t>9</w:t>
             </w:r>
             <w:r>
               <w:rPr>
@@ -1938,7 +1308,7 @@
               <w:lang w:eastAsia="es-ES"/>
             </w:rPr>
           </w:pPr>
-          <w:hyperlink w:anchor="_Toc424537535" w:history="1">
+          <w:hyperlink w:anchor="_Toc424681079" w:history="1">
             <w:r>
               <w:rPr>
                 <w:rStyle w:val="Hipervnculo"/>
@@ -1965,7 +1335,7 @@
                 <w:noProof/>
                 <w:webHidden/>
               </w:rPr>
-              <w:instrText xml:space="preserve"> PAGEREF _Toc424537535 \h </w:instrText>
+              <w:instrText xml:space="preserve"> PAGEREF _Toc424681079 \h </w:instrText>
             </w:r>
             <w:r>
               <w:rPr>
@@ -1985,7 +1355,7 @@
                 <w:noProof/>
                 <w:webHidden/>
               </w:rPr>
-              <w:t>6</w:t>
+              <w:t>9</w:t>
             </w:r>
             <w:r>
               <w:rPr>
@@ -2008,7 +1378,7 @@
               <w:lang w:eastAsia="es-ES"/>
             </w:rPr>
           </w:pPr>
-          <w:hyperlink w:anchor="_Toc424537536" w:history="1">
+          <w:hyperlink w:anchor="_Toc424681080" w:history="1">
             <w:r>
               <w:rPr>
                 <w:rStyle w:val="Hipervnculo"/>
@@ -2035,7 +1405,7 @@
                 <w:noProof/>
                 <w:webHidden/>
               </w:rPr>
-              <w:instrText xml:space="preserve"> PAGEREF _Toc424537536 \h </w:instrText>
+              <w:instrText xml:space="preserve"> PAGEREF _Toc424681080 \h </w:instrText>
             </w:r>
             <w:r>
               <w:rPr>
@@ -2055,7 +1425,7 @@
                 <w:noProof/>
                 <w:webHidden/>
               </w:rPr>
-              <w:t>7</w:t>
+              <w:t>10</w:t>
             </w:r>
             <w:r>
               <w:rPr>
@@ -2078,7 +1448,7 @@
               <w:lang w:eastAsia="es-ES"/>
             </w:rPr>
           </w:pPr>
-          <w:hyperlink w:anchor="_Toc424537537" w:history="1">
+          <w:hyperlink w:anchor="_Toc424681081" w:history="1">
             <w:r>
               <w:rPr>
                 <w:rStyle w:val="Hipervnculo"/>
@@ -2105,7 +1475,7 @@
                 <w:noProof/>
                 <w:webHidden/>
               </w:rPr>
-              <w:instrText xml:space="preserve"> PAGEREF _Toc424537537 \h </w:instrText>
+              <w:instrText xml:space="preserve"> PAGEREF _Toc424681081 \h </w:instrText>
             </w:r>
             <w:r>
               <w:rPr>
@@ -2125,7 +1495,7 @@
                 <w:noProof/>
                 <w:webHidden/>
               </w:rPr>
-              <w:t>7</w:t>
+              <w:t>10</w:t>
             </w:r>
             <w:r>
               <w:rPr>
@@ -2148,7 +1518,7 @@
               <w:lang w:eastAsia="es-ES"/>
             </w:rPr>
           </w:pPr>
-          <w:hyperlink w:anchor="_Toc424537538" w:history="1">
+          <w:hyperlink w:anchor="_Toc424681082" w:history="1">
             <w:r>
               <w:rPr>
                 <w:rStyle w:val="Hipervnculo"/>
@@ -2175,7 +1545,7 @@
                 <w:noProof/>
                 <w:webHidden/>
               </w:rPr>
-              <w:instrText xml:space="preserve"> PAGEREF _Toc424537538 \h </w:instrText>
+              <w:instrText xml:space="preserve"> PAGEREF _Toc424681082 \h </w:instrText>
             </w:r>
             <w:r>
               <w:rPr>
@@ -2195,7 +1565,7 @@
                 <w:noProof/>
                 <w:webHidden/>
               </w:rPr>
-              <w:t>7</w:t>
+              <w:t>10</w:t>
             </w:r>
             <w:r>
               <w:rPr>
@@ -2218,7 +1588,7 @@
               <w:lang w:eastAsia="es-ES"/>
             </w:rPr>
           </w:pPr>
-          <w:hyperlink w:anchor="_Toc424537539" w:history="1">
+          <w:hyperlink w:anchor="_Toc424681083" w:history="1">
             <w:r>
               <w:rPr>
                 <w:rStyle w:val="Hipervnculo"/>
@@ -2245,7 +1615,7 @@
                 <w:noProof/>
                 <w:webHidden/>
               </w:rPr>
-              <w:instrText xml:space="preserve"> PAGEREF _Toc424537539 \h </w:instrText>
+              <w:instrText xml:space="preserve"> PAGEREF _Toc424681083 \h </w:instrText>
             </w:r>
             <w:r>
               <w:rPr>
@@ -2265,7 +1635,7 @@
                 <w:noProof/>
                 <w:webHidden/>
               </w:rPr>
-              <w:t>7</w:t>
+              <w:t>10</w:t>
             </w:r>
             <w:r>
               <w:rPr>
@@ -2288,13 +1658,13 @@
               <w:lang w:eastAsia="es-ES"/>
             </w:rPr>
           </w:pPr>
-          <w:hyperlink w:anchor="_Toc424537540" w:history="1">
+          <w:hyperlink w:anchor="_Toc424681084" w:history="1">
             <w:r>
               <w:rPr>
                 <w:rStyle w:val="Hipervnculo"/>
                 <w:noProof/>
               </w:rPr>
-              <w:t>Casos de uso</w:t>
+              <w:t>Resultados y conclusiones</w:t>
             </w:r>
             <w:r>
               <w:rPr>
@@ -2315,7 +1685,7 @@
                 <w:noProof/>
                 <w:webHidden/>
               </w:rPr>
-              <w:instrText xml:space="preserve"> PAGEREF _Toc424537540 \h </w:instrText>
+              <w:instrText xml:space="preserve"> PAGEREF _Toc424681084 \h </w:instrText>
             </w:r>
             <w:r>
               <w:rPr>
@@ -2335,7 +1705,7 @@
                 <w:noProof/>
                 <w:webHidden/>
               </w:rPr>
-              <w:t>8</w:t>
+              <w:t>12</w:t>
             </w:r>
             <w:r>
               <w:rPr>
@@ -2358,13 +1728,13 @@
               <w:lang w:eastAsia="es-ES"/>
             </w:rPr>
           </w:pPr>
-          <w:hyperlink w:anchor="_Toc424537541" w:history="1">
+          <w:hyperlink w:anchor="_Toc424681085" w:history="1">
             <w:r>
               <w:rPr>
                 <w:rStyle w:val="Hipervnculo"/>
                 <w:noProof/>
               </w:rPr>
-              <w:t>Uso normal – 1 pc</w:t>
+              <w:t>Lenguaje de programación</w:t>
             </w:r>
             <w:r>
               <w:rPr>
@@ -2385,7 +1755,7 @@
                 <w:noProof/>
                 <w:webHidden/>
               </w:rPr>
-              <w:instrText xml:space="preserve"> PAGEREF _Toc424537541 \h </w:instrText>
+              <w:instrText xml:space="preserve"> PAGEREF _Toc424681085 \h </w:instrText>
             </w:r>
             <w:r>
               <w:rPr>
@@ -2405,7 +1775,7 @@
                 <w:noProof/>
                 <w:webHidden/>
               </w:rPr>
-              <w:t>8</w:t>
+              <w:t>12</w:t>
             </w:r>
             <w:r>
               <w:rPr>
@@ -2428,13 +1798,13 @@
               <w:lang w:eastAsia="es-ES"/>
             </w:rPr>
           </w:pPr>
-          <w:hyperlink w:anchor="_Toc424537542" w:history="1">
+          <w:hyperlink w:anchor="_Toc424681086" w:history="1">
             <w:r>
               <w:rPr>
                 <w:rStyle w:val="Hipervnculo"/>
                 <w:noProof/>
               </w:rPr>
-              <w:t>Uso normal – 2 pc’s</w:t>
+              <w:t>Código abierto</w:t>
             </w:r>
             <w:r>
               <w:rPr>
@@ -2455,7 +1825,7 @@
                 <w:noProof/>
                 <w:webHidden/>
               </w:rPr>
-              <w:instrText xml:space="preserve"> PAGEREF _Toc424537542 \h </w:instrText>
+              <w:instrText xml:space="preserve"> PAGEREF _Toc424681086 \h </w:instrText>
             </w:r>
             <w:r>
               <w:rPr>
@@ -2475,7 +1845,7 @@
                 <w:noProof/>
                 <w:webHidden/>
               </w:rPr>
-              <w:t>8</w:t>
+              <w:t>12</w:t>
             </w:r>
             <w:r>
               <w:rPr>
@@ -2498,13 +1868,13 @@
               <w:lang w:eastAsia="es-ES"/>
             </w:rPr>
           </w:pPr>
-          <w:hyperlink w:anchor="_Toc424537543" w:history="1">
+          <w:hyperlink w:anchor="_Toc424681087" w:history="1">
             <w:r>
               <w:rPr>
                 <w:rStyle w:val="Hipervnculo"/>
                 <w:noProof/>
               </w:rPr>
-              <w:t>Uso esporádico – cio.exe</w:t>
+              <w:t>Tests unitarios</w:t>
             </w:r>
             <w:r>
               <w:rPr>
@@ -2525,7 +1895,7 @@
                 <w:noProof/>
                 <w:webHidden/>
               </w:rPr>
-              <w:instrText xml:space="preserve"> PAGEREF _Toc424537543 \h </w:instrText>
+              <w:instrText xml:space="preserve"> PAGEREF _Toc424681087 \h </w:instrText>
             </w:r>
             <w:r>
               <w:rPr>
@@ -2545,7 +1915,7 @@
                 <w:noProof/>
                 <w:webHidden/>
               </w:rPr>
-              <w:t>8</w:t>
+              <w:t>12</w:t>
             </w:r>
             <w:r>
               <w:rPr>
@@ -2568,13 +1938,13 @@
               <w:lang w:eastAsia="es-ES"/>
             </w:rPr>
           </w:pPr>
-          <w:hyperlink w:anchor="_Toc424537544" w:history="1">
+          <w:hyperlink w:anchor="_Toc424681088" w:history="1">
             <w:r>
               <w:rPr>
                 <w:rStyle w:val="Hipervnculo"/>
                 <w:noProof/>
               </w:rPr>
-              <w:t>Uso esporádico – cio-crypt.exe</w:t>
+              <w:t>Objetivos del proyecto</w:t>
             </w:r>
             <w:r>
               <w:rPr>
@@ -2595,7 +1965,7 @@
                 <w:noProof/>
                 <w:webHidden/>
               </w:rPr>
-              <w:instrText xml:space="preserve"> PAGEREF _Toc424537544 \h </w:instrText>
+              <w:instrText xml:space="preserve"> PAGEREF _Toc424681088 \h </w:instrText>
             </w:r>
             <w:r>
               <w:rPr>
@@ -2615,7 +1985,77 @@
                 <w:noProof/>
                 <w:webHidden/>
               </w:rPr>
-              <w:t>8</w:t>
+              <w:t>12</w:t>
+            </w:r>
+            <w:r>
+              <w:rPr>
+                <w:noProof/>
+                <w:webHidden/>
+              </w:rPr>
+              <w:fldChar w:fldCharType="end"/>
+            </w:r>
+          </w:hyperlink>
+        </w:p>
+        <w:p>
+          <w:pPr>
+            <w:pStyle w:val="TDC2"/>
+            <w:tabs>
+              <w:tab w:val="right" w:leader="dot" w:pos="8494"/>
+            </w:tabs>
+            <w:rPr>
+              <w:rFonts w:eastAsiaTheme="minorEastAsia"/>
+              <w:noProof/>
+              <w:lang w:eastAsia="es-ES"/>
+            </w:rPr>
+          </w:pPr>
+          <w:hyperlink w:anchor="_Toc424681089" w:history="1">
+            <w:r>
+              <w:rPr>
+                <w:rStyle w:val="Hipervnculo"/>
+                <w:noProof/>
+              </w:rPr>
+              <w:t>Posibles ampliaciones</w:t>
+            </w:r>
+            <w:r>
+              <w:rPr>
+                <w:noProof/>
+                <w:webHidden/>
+              </w:rPr>
+              <w:tab/>
+            </w:r>
+            <w:r>
+              <w:rPr>
+                <w:noProof/>
+                <w:webHidden/>
+              </w:rPr>
+              <w:fldChar w:fldCharType="begin"/>
+            </w:r>
+            <w:r>
+              <w:rPr>
+                <w:noProof/>
+                <w:webHidden/>
+              </w:rPr>
+              <w:instrText xml:space="preserve"> PAGEREF _Toc424681089 \h </w:instrText>
+            </w:r>
+            <w:r>
+              <w:rPr>
+                <w:noProof/>
+                <w:webHidden/>
+              </w:rPr>
+            </w:r>
+            <w:r>
+              <w:rPr>
+                <w:noProof/>
+                <w:webHidden/>
+              </w:rPr>
+              <w:fldChar w:fldCharType="separate"/>
+            </w:r>
+            <w:r>
+              <w:rPr>
+                <w:noProof/>
+                <w:webHidden/>
+              </w:rPr>
+              <w:t>13</w:t>
             </w:r>
             <w:r>
               <w:rPr>
@@ -2638,13 +2078,13 @@
               <w:lang w:eastAsia="es-ES"/>
             </w:rPr>
           </w:pPr>
-          <w:hyperlink w:anchor="_Toc424537545" w:history="1">
+          <w:hyperlink w:anchor="_Toc424681090" w:history="1">
             <w:r>
               <w:rPr>
                 <w:rStyle w:val="Hipervnculo"/>
                 <w:noProof/>
               </w:rPr>
-              <w:t>Resultados y conclusiones</w:t>
+              <w:t>Bibliografía y enlaces de interés</w:t>
             </w:r>
             <w:r>
               <w:rPr>
@@ -2665,7 +2105,7 @@
                 <w:noProof/>
                 <w:webHidden/>
               </w:rPr>
-              <w:instrText xml:space="preserve"> PAGEREF _Toc424537545 \h </w:instrText>
+              <w:instrText xml:space="preserve"> PAGEREF _Toc424681090 \h </w:instrText>
             </w:r>
             <w:r>
               <w:rPr>
@@ -2685,7 +2125,7 @@
                 <w:noProof/>
                 <w:webHidden/>
               </w:rPr>
-              <w:t>9</w:t>
+              <w:t>14</w:t>
             </w:r>
             <w:r>
               <w:rPr>
@@ -2698,81 +2138,20 @@
         </w:p>
         <w:p>
           <w:pPr>
-            <w:pStyle w:val="TDC1"/>
-            <w:tabs>
-              <w:tab w:val="right" w:leader="dot" w:pos="8494"/>
-            </w:tabs>
-            <w:rPr>
-              <w:rFonts w:eastAsiaTheme="minorEastAsia"/>
-              <w:noProof/>
-              <w:lang w:eastAsia="es-ES"/>
-            </w:rPr>
+            <w:sectPr>
+              <w:pgSz w:w="11906" w:h="16838"/>
+              <w:pgMar w:top="1417" w:right="1701" w:bottom="1417" w:left="1701" w:header="708" w:footer="708" w:gutter="0"/>
+              <w:pgNumType w:start="1"/>
+              <w:cols w:space="708"/>
+              <w:titlePg/>
+              <w:docGrid w:linePitch="360"/>
+            </w:sectPr>
           </w:pPr>
-          <w:hyperlink w:anchor="_Toc424537546" w:history="1">
-            <w:r>
-              <w:rPr>
-                <w:rStyle w:val="Hipervnculo"/>
-                <w:noProof/>
-              </w:rPr>
-              <w:t>Bibliografía y enlaces de interés</w:t>
-            </w:r>
-            <w:r>
-              <w:rPr>
-                <w:noProof/>
-                <w:webHidden/>
-              </w:rPr>
-              <w:tab/>
-            </w:r>
-            <w:r>
-              <w:rPr>
-                <w:noProof/>
-                <w:webHidden/>
-              </w:rPr>
-              <w:fldChar w:fldCharType="begin"/>
-            </w:r>
-            <w:r>
-              <w:rPr>
-                <w:noProof/>
-                <w:webHidden/>
-              </w:rPr>
-              <w:instrText xml:space="preserve"> PAGEREF _Toc424537546 \h </w:instrText>
-            </w:r>
-            <w:r>
-              <w:rPr>
-                <w:noProof/>
-                <w:webHidden/>
-              </w:rPr>
-            </w:r>
-            <w:r>
-              <w:rPr>
-                <w:noProof/>
-                <w:webHidden/>
-              </w:rPr>
-              <w:fldChar w:fldCharType="separate"/>
-            </w:r>
-            <w:r>
-              <w:rPr>
-                <w:noProof/>
-                <w:webHidden/>
-              </w:rPr>
-              <w:t>10</w:t>
-            </w:r>
-            <w:r>
-              <w:rPr>
-                <w:noProof/>
-                <w:webHidden/>
-              </w:rPr>
-              <w:fldChar w:fldCharType="end"/>
-            </w:r>
-          </w:hyperlink>
-        </w:p>
-        <w:p>
           <w:r>
             <w:rPr>
               <w:b/>
               <w:bCs/>
             </w:rPr>
-            <w:lastRenderedPageBreak/>
             <w:fldChar w:fldCharType="end"/>
           </w:r>
         </w:p>
@@ -2780,38 +2159,11 @@
     </w:sdt>
     <w:p>
       <w:pPr>
-        <w:rPr>
-          <w:rFonts w:ascii="Arial" w:hAnsi="Arial" w:cs="Arial"/>
-          <w:b/>
-          <w:sz w:val="32"/>
-          <w:szCs w:val="32"/>
-        </w:rPr>
-        <w:sectPr>
-          <w:pgSz w:w="11906" w:h="16838"/>
-          <w:pgMar w:top="1417" w:right="1701" w:bottom="1417" w:left="1701" w:header="708" w:footer="708" w:gutter="0"/>
-          <w:pgNumType w:start="1"/>
-          <w:cols w:space="708"/>
-          <w:titlePg/>
-          <w:docGrid w:linePitch="360"/>
-        </w:sectPr>
-      </w:pPr>
-    </w:p>
-    <w:p>
-      <w:pPr>
-        <w:rPr>
-          <w:rFonts w:ascii="Arial" w:hAnsi="Arial" w:cs="Arial"/>
-          <w:b/>
-          <w:sz w:val="32"/>
-          <w:szCs w:val="32"/>
-        </w:rPr>
-      </w:pPr>
-    </w:p>
-    <w:p>
-      <w:pPr>
         <w:pStyle w:val="Ttulo1"/>
       </w:pPr>
-      <w:bookmarkStart w:id="0" w:name="_Toc424537513"/>
-      <w:r>
+      <w:bookmarkStart w:id="0" w:name="_Toc424681066"/>
+      <w:r>
+        <w:lastRenderedPageBreak/>
         <w:t>Introducción</w:t>
       </w:r>
       <w:bookmarkEnd w:id="0"/>
@@ -2820,7 +2172,7 @@
       <w:pPr>
         <w:pStyle w:val="Ttulo2"/>
       </w:pPr>
-      <w:bookmarkStart w:id="1" w:name="_Toc424537514"/>
+      <w:bookmarkStart w:id="1" w:name="_Toc424681067"/>
       <w:r>
         <w:t>¿Qué es?</w:t>
       </w:r>
@@ -2836,7 +2188,25 @@
     </w:p>
     <w:p>
       <w:r>
-        <w:t xml:space="preserve">Esto se consigue mediante una aplicación que sincroniza en segundo plano los archivos de la carpeta de sincronización con todas las cuentas vinculadas al sistema. La sincronización es similar al cliente oficial de Dropbox, pero conectada a diferentes cuentas. Además, todos los ficheros de los diferentes servicios de almacenamiento se agregan en una misma carpeta de forma transparente al usuario, por lo que el usuario no necesita saber a qué servicio está subiendo sus ficheros, solo necesita saber que se </w:t>
+        <w:t xml:space="preserve">Esto se consigue mediante una aplicación que </w:t>
+      </w:r>
+      <w:r>
+        <w:t>actualiza</w:t>
+      </w:r>
+      <w:r>
+        <w:t xml:space="preserve"> en segundo plano los archivos de la carpeta de sincronización con todas las cuentas vinculadas al sistema. </w:t>
+      </w:r>
+      <w:r>
+        <w:t xml:space="preserve">El proceso </w:t>
+      </w:r>
+      <w:r>
+        <w:t>es similar al cliente of</w:t>
+      </w:r>
+      <w:r>
+        <w:t>icial de Dropbox, pero conectado</w:t>
+      </w:r>
+      <w:r>
+        <w:t xml:space="preserve"> a diferentes cuentas. Además, todos los ficheros de los diferentes servicios de almacenamiento se agregan en una misma carpeta de forma transparente al usuario, por lo que el usuario no necesita saber a qué servicio está subiendo sus ficheros, solo necesita saber que se </w:t>
       </w:r>
       <w:r>
         <w:t>han almacenado de forma segura.</w:t>
@@ -2914,7 +2284,7 @@
       <w:pPr>
         <w:pStyle w:val="Ttulo2"/>
       </w:pPr>
-      <w:bookmarkStart w:id="2" w:name="_Toc424537515"/>
+      <w:bookmarkStart w:id="2" w:name="_Toc424681068"/>
       <w:r>
         <w:t>Justificación</w:t>
       </w:r>
@@ -2946,13 +2316,22 @@
     </w:p>
     <w:p>
       <w:r>
+        <w:t xml:space="preserve">Otro aspecto importante del proyecto es la posibilidad de encriptar los ficheros que se envían a los servidores remotos. Muchos servicios de almacenamiento no ofrecen ninguna garantía de </w:t>
+      </w:r>
+      <w:r>
         <w:lastRenderedPageBreak/>
-        <w:t>Otro aspecto importante del proyecto es la posibilidad de encriptar los ficheros que se envían a los servidores remotos. Muchos servicios de almacenamiento no ofrecen ninguna garantía de privacidad: cualquiera con acceso a los datos, puede leerlos. Esto plantea riesgos en caso de que la empresa que presta el servicio de almacenamiento tenga un fallo de seguridad, o permita el acceso a sus sistemas a un tercero.</w:t>
-      </w:r>
-    </w:p>
-    <w:p>
-      <w:r>
-        <w:t>El objetivo del proyecto es crear un sistema que agregue varios servicios de almacenamiento a una carpeta local. De esta manera, la interfaz de uso de la aplicación no es diferente de guardar cualquier fichero en una carpeta.</w:t>
+        <w:t>privacidad: cualquiera con acceso a los datos, puede leerlos. Esto plantea riesgos en caso de que la empresa que presta el servicio de almacenamiento tenga un fallo de seguridad, o permita el acceso a sus sistemas a un tercero.</w:t>
+      </w:r>
+    </w:p>
+    <w:p>
+      <w:r>
+        <w:t xml:space="preserve">El objetivo del proyecto es crear un sistema que agregue varios servicios de almacenamiento a una carpeta local. De esta manera, </w:t>
+      </w:r>
+      <w:r>
+        <w:t xml:space="preserve">para utilizar la aplicación, el usuario solo tiene que guardar un </w:t>
+      </w:r>
+      <w:r>
+        <w:t>fichero en una carpeta.</w:t>
       </w:r>
       <w:r>
         <w:t xml:space="preserve"> El sistema se encargará de actualizar las cuentas remotas y la carpeta local en segundo plano.</w:t>
@@ -2967,7 +2346,7 @@
       <w:pPr>
         <w:pStyle w:val="Ttulo2"/>
       </w:pPr>
-      <w:bookmarkStart w:id="3" w:name="_Toc424537516"/>
+      <w:bookmarkStart w:id="3" w:name="_Toc424681069"/>
       <w:r>
         <w:t>Diferencias con otros servicios similares</w:t>
       </w:r>
@@ -3009,30 +2388,36 @@
       <w:r>
         <w:t xml:space="preserve">CLOUD-IN-ONE se integra con el sistema operativo: el usuario solo se tiene que preocupar de guardar sus ficheros en una carpeta local, y la aplicación se encargará de monitorizarla y subirla a un servicio remoto. Otras aplicaciones como </w:t>
       </w:r>
+      <w:proofErr w:type="spellStart"/>
       <w:r>
         <w:rPr>
           <w:rStyle w:val="nfasis"/>
         </w:rPr>
         <w:t>Jolicloud</w:t>
       </w:r>
+      <w:proofErr w:type="spellEnd"/>
       <w:r>
         <w:t xml:space="preserve">, </w:t>
       </w:r>
+      <w:proofErr w:type="spellStart"/>
       <w:r>
         <w:rPr>
           <w:rStyle w:val="nfasis"/>
         </w:rPr>
         <w:t>CloudKafé</w:t>
       </w:r>
+      <w:proofErr w:type="spellEnd"/>
       <w:r>
         <w:t xml:space="preserve"> o </w:t>
       </w:r>
+      <w:proofErr w:type="spellStart"/>
       <w:r>
         <w:rPr>
           <w:rStyle w:val="nfasis"/>
         </w:rPr>
         <w:t>MultCloud</w:t>
       </w:r>
+      <w:proofErr w:type="spellEnd"/>
       <w:r>
         <w:t xml:space="preserve"> se basan en web, con lo que el usuario se ve obligado a trabajar desde el navegador y no desde el propio sistema.</w:t>
       </w:r>
@@ -3053,30 +2438,36 @@
       <w:r>
         <w:t xml:space="preserve">Servicios como </w:t>
       </w:r>
+      <w:proofErr w:type="spellStart"/>
       <w:r>
         <w:rPr>
           <w:i/>
         </w:rPr>
         <w:t>Gladinet</w:t>
       </w:r>
+      <w:proofErr w:type="spellEnd"/>
       <w:r>
         <w:t xml:space="preserve">, </w:t>
       </w:r>
+      <w:proofErr w:type="spellStart"/>
       <w:r>
         <w:rPr>
           <w:i/>
         </w:rPr>
         <w:t>odrive</w:t>
       </w:r>
+      <w:proofErr w:type="spellEnd"/>
       <w:r>
         <w:t xml:space="preserve"> u </w:t>
       </w:r>
+      <w:proofErr w:type="spellStart"/>
       <w:r>
         <w:rPr>
           <w:i/>
         </w:rPr>
         <w:t>otixo</w:t>
       </w:r>
+      <w:proofErr w:type="spellEnd"/>
       <w:r>
         <w:t xml:space="preserve"> separan los servicios en distintas carpetas, CLOUD-IN-ONE agrega todas las cuentas en una misma carpeta. De esta manera el usuario guarda sus ficheros en la carpeta, y CLOUD-IN-ONE organizará los ficheros entre los servicios.</w:t>
       </w:r>
@@ -3108,7 +2499,7 @@
       <w:pPr>
         <w:pStyle w:val="Ttulo1"/>
       </w:pPr>
-      <w:bookmarkStart w:id="4" w:name="_Toc424537517"/>
+      <w:bookmarkStart w:id="4" w:name="_Toc424681070"/>
       <w:r>
         <w:lastRenderedPageBreak/>
         <w:t>Uso de la aplicación</w:t>
@@ -3176,10 +2567,7 @@
     </w:p>
     <w:p>
       <w:r>
-        <w:t xml:space="preserve">Aquí el usuario </w:t>
-      </w:r>
-      <w:r>
-        <w:t>puede elegir una de 8 opciones:</w:t>
+        <w:t>Aquí el usuario puede elegir una de 8 opciones:</w:t>
       </w:r>
     </w:p>
     <w:p>
@@ -3191,8 +2579,13 @@
         </w:numPr>
       </w:pPr>
       <w:r>
-        <w:t>New account</w:t>
-      </w:r>
+        <w:t xml:space="preserve">New </w:t>
+      </w:r>
+      <w:proofErr w:type="spellStart"/>
+      <w:r>
+        <w:t>account</w:t>
+      </w:r>
+      <w:proofErr w:type="spellEnd"/>
     </w:p>
     <w:p>
       <w:pPr>
@@ -3256,9 +2649,19 @@
           <w:numId w:val="11"/>
         </w:numPr>
       </w:pPr>
-      <w:r>
-        <w:t>List accounts</w:t>
-      </w:r>
+      <w:proofErr w:type="spellStart"/>
+      <w:r>
+        <w:t>List</w:t>
+      </w:r>
+      <w:proofErr w:type="spellEnd"/>
+      <w:r>
+        <w:t xml:space="preserve"> </w:t>
+      </w:r>
+      <w:proofErr w:type="spellStart"/>
+      <w:r>
+        <w:t>accounts</w:t>
+      </w:r>
+      <w:proofErr w:type="spellEnd"/>
     </w:p>
     <w:p>
       <w:pPr>
@@ -3276,16 +2679,34 @@
           <w:numId w:val="11"/>
         </w:numPr>
       </w:pPr>
-      <w:r>
-        <w:t>Delete account</w:t>
-      </w:r>
+      <w:proofErr w:type="spellStart"/>
+      <w:r>
+        <w:t>Delete</w:t>
+      </w:r>
+      <w:proofErr w:type="spellEnd"/>
+      <w:r>
+        <w:t xml:space="preserve"> </w:t>
+      </w:r>
+      <w:proofErr w:type="spellStart"/>
+      <w:r>
+        <w:t>account</w:t>
+      </w:r>
+      <w:proofErr w:type="spellEnd"/>
     </w:p>
     <w:p>
       <w:pPr>
         <w:pStyle w:val="Prrafodelista"/>
       </w:pPr>
       <w:r>
-        <w:t>Permite eliminar una cuenta del sistema. Los archivos vinculados a la cuenta, que estén encriptados, se desencriptarán y se subirán a la cuenta correspondiente. Tras esto se eliminarán de la carpeta de sincronización local.</w:t>
+        <w:t xml:space="preserve">Permite eliminar una cuenta del sistema. Los archivos vinculados a la cuenta, que estén encriptados, se </w:t>
+      </w:r>
+      <w:proofErr w:type="spellStart"/>
+      <w:r>
+        <w:t>desencriptarán</w:t>
+      </w:r>
+      <w:proofErr w:type="spellEnd"/>
+      <w:r>
+        <w:t xml:space="preserve"> y se subirán a la cuenta correspondiente. Tras esto se eliminarán de la carpeta de sincronización local.</w:t>
       </w:r>
     </w:p>
     <w:p>
@@ -3296,9 +2717,27 @@
           <w:numId w:val="11"/>
         </w:numPr>
       </w:pPr>
-      <w:r>
-        <w:t>Force start sync</w:t>
-      </w:r>
+      <w:proofErr w:type="spellStart"/>
+      <w:r>
+        <w:t>Force</w:t>
+      </w:r>
+      <w:proofErr w:type="spellEnd"/>
+      <w:r>
+        <w:t xml:space="preserve"> </w:t>
+      </w:r>
+      <w:proofErr w:type="spellStart"/>
+      <w:r>
+        <w:t>start</w:t>
+      </w:r>
+      <w:proofErr w:type="spellEnd"/>
+      <w:r>
+        <w:t xml:space="preserve"> </w:t>
+      </w:r>
+      <w:proofErr w:type="spellStart"/>
+      <w:r>
+        <w:t>sync</w:t>
+      </w:r>
+      <w:proofErr w:type="spellEnd"/>
     </w:p>
     <w:p>
       <w:pPr>
@@ -3317,9 +2756,19 @@
           <w:numId w:val="11"/>
         </w:numPr>
       </w:pPr>
-      <w:r>
-        <w:t>Select files to encrypt</w:t>
-      </w:r>
+      <w:proofErr w:type="spellStart"/>
+      <w:r>
+        <w:t>Select</w:t>
+      </w:r>
+      <w:proofErr w:type="spellEnd"/>
+      <w:r>
+        <w:t xml:space="preserve"> files to </w:t>
+      </w:r>
+      <w:proofErr w:type="spellStart"/>
+      <w:r>
+        <w:t>encrypt</w:t>
+      </w:r>
+      <w:proofErr w:type="spellEnd"/>
     </w:p>
     <w:p>
       <w:pPr>
@@ -3337,8 +2786,21 @@
           <w:numId w:val="11"/>
         </w:numPr>
       </w:pPr>
-      <w:r>
-        <w:t>Download one file</w:t>
+      <w:proofErr w:type="spellStart"/>
+      <w:r>
+        <w:t>Download</w:t>
+      </w:r>
+      <w:proofErr w:type="spellEnd"/>
+      <w:r>
+        <w:t xml:space="preserve"> </w:t>
+      </w:r>
+      <w:proofErr w:type="spellStart"/>
+      <w:r>
+        <w:t>one</w:t>
+      </w:r>
+      <w:proofErr w:type="spellEnd"/>
+      <w:r>
+        <w:t xml:space="preserve"> file</w:t>
       </w:r>
     </w:p>
     <w:p>
@@ -3357,9 +2819,19 @@
           <w:numId w:val="11"/>
         </w:numPr>
       </w:pPr>
-      <w:r>
-        <w:t>Export accounts</w:t>
-      </w:r>
+      <w:proofErr w:type="spellStart"/>
+      <w:r>
+        <w:t>Export</w:t>
+      </w:r>
+      <w:proofErr w:type="spellEnd"/>
+      <w:r>
+        <w:t xml:space="preserve"> </w:t>
+      </w:r>
+      <w:proofErr w:type="spellStart"/>
+      <w:r>
+        <w:t>accounts</w:t>
+      </w:r>
+      <w:proofErr w:type="spellEnd"/>
     </w:p>
     <w:p>
       <w:pPr>
@@ -3377,9 +2849,19 @@
           <w:numId w:val="11"/>
         </w:numPr>
       </w:pPr>
-      <w:r>
-        <w:t>Import accounts</w:t>
-      </w:r>
+      <w:proofErr w:type="spellStart"/>
+      <w:r>
+        <w:t>Import</w:t>
+      </w:r>
+      <w:proofErr w:type="spellEnd"/>
+      <w:r>
+        <w:t xml:space="preserve"> </w:t>
+      </w:r>
+      <w:proofErr w:type="spellStart"/>
+      <w:r>
+        <w:t>accounts</w:t>
+      </w:r>
+      <w:proofErr w:type="spellEnd"/>
     </w:p>
     <w:p>
       <w:pPr>
@@ -3394,7 +2876,7 @@
       <w:pPr>
         <w:pStyle w:val="Ttulo2"/>
       </w:pPr>
-      <w:bookmarkStart w:id="5" w:name="_Toc424537527"/>
+      <w:bookmarkStart w:id="5" w:name="_Toc424681071"/>
       <w:r>
         <w:t>Cio-crypt.exe</w:t>
       </w:r>
@@ -3423,8 +2905,13 @@
       </w:r>
     </w:p>
     <w:p>
-      <w:r>
-        <w:t>Cio-crypt es una aplicación puramente de línea de comandos:</w:t>
+      <w:proofErr w:type="spellStart"/>
+      <w:r>
+        <w:t>Cio-crypt</w:t>
+      </w:r>
+      <w:proofErr w:type="spellEnd"/>
+      <w:r>
+        <w:t xml:space="preserve"> es una aplicación puramente de línea de comandos:</w:t>
       </w:r>
     </w:p>
     <w:p>
@@ -3482,12 +2969,62 @@
           <w:ilvl w:val="0"/>
           <w:numId w:val="12"/>
         </w:numPr>
+        <w:rPr>
+          <w:sz w:val="20"/>
+        </w:rPr>
       </w:pPr>
       <w:r>
         <w:rPr>
           <w:rFonts w:ascii="Consolas" w:hAnsi="Consolas" w:cs="Consolas"/>
-        </w:rPr>
-        <w:t>cio-crypt.exe --encrypt &lt;fichero original&gt; &lt;fichero de salida&gt;</w:t>
+          <w:sz w:val="20"/>
+        </w:rPr>
+        <w:t>$</w:t>
+      </w:r>
+      <w:r>
+        <w:rPr>
+          <w:rFonts w:ascii="Consolas" w:hAnsi="Consolas" w:cs="Consolas"/>
+          <w:sz w:val="20"/>
+        </w:rPr>
+        <w:t xml:space="preserve"> </w:t>
+      </w:r>
+      <w:r>
+        <w:rPr>
+          <w:rFonts w:ascii="Consolas" w:hAnsi="Consolas" w:cs="Consolas"/>
+          <w:sz w:val="20"/>
+        </w:rPr>
+        <w:t>“C:\</w:t>
+      </w:r>
+      <w:proofErr w:type="spellStart"/>
+      <w:r>
+        <w:rPr>
+          <w:rFonts w:ascii="Consolas" w:hAnsi="Consolas" w:cs="Consolas"/>
+          <w:sz w:val="20"/>
+        </w:rPr>
+        <w:t>Program</w:t>
+      </w:r>
+      <w:proofErr w:type="spellEnd"/>
+      <w:r>
+        <w:rPr>
+          <w:rFonts w:ascii="Consolas" w:hAnsi="Consolas" w:cs="Consolas"/>
+          <w:sz w:val="20"/>
+        </w:rPr>
+        <w:t xml:space="preserve"> Files (x86)\CLOUD_IN_ONE\cio-crypt.exe” --</w:t>
+      </w:r>
+      <w:proofErr w:type="spellStart"/>
+      <w:r>
+        <w:rPr>
+          <w:rFonts w:ascii="Consolas" w:hAnsi="Consolas" w:cs="Consolas"/>
+          <w:sz w:val="20"/>
+        </w:rPr>
+        <w:t>encrypt</w:t>
+      </w:r>
+      <w:proofErr w:type="spellEnd"/>
+      <w:r>
+        <w:rPr>
+          <w:rFonts w:ascii="Consolas" w:hAnsi="Consolas" w:cs="Consolas"/>
+          <w:sz w:val="20"/>
+        </w:rPr>
+        <w:t xml:space="preserve"> &lt;fichero original&gt; &lt;fichero de salida&gt;</w:t>
       </w:r>
     </w:p>
     <w:p>
@@ -3512,20 +3049,37 @@
         </w:rPr>
       </w:pPr>
       <w:r>
+        <w:lastRenderedPageBreak/>
         <w:tab/>
         <w:t>“</w:t>
       </w:r>
+      <w:proofErr w:type="spellStart"/>
       <w:r>
         <w:rPr>
           <w:rFonts w:ascii="Courier New" w:hAnsi="Courier New" w:cs="Courier New"/>
         </w:rPr>
-        <w:t>s</w:t>
-      </w:r>
+        <w:t>sc</w:t>
+      </w:r>
+      <w:proofErr w:type="spellEnd"/>
       <w:r>
         <w:rPr>
           <w:rFonts w:ascii="Courier New" w:hAnsi="Courier New" w:cs="Courier New"/>
         </w:rPr>
-        <w:t>c__$€…ã_râ4,¤Qÿ|6´¦q_d&lt;_ä¿_¥~®ò”</w:t>
+        <w:t>__$€…ã_râ4</w:t>
+      </w:r>
+      <w:proofErr w:type="gramStart"/>
+      <w:r>
+        <w:rPr>
+          <w:rFonts w:ascii="Courier New" w:hAnsi="Courier New" w:cs="Courier New"/>
+        </w:rPr>
+        <w:t>,¤</w:t>
+      </w:r>
+      <w:proofErr w:type="gramEnd"/>
+      <w:r>
+        <w:rPr>
+          <w:rFonts w:ascii="Courier New" w:hAnsi="Courier New" w:cs="Courier New"/>
+        </w:rPr>
+        <w:t>Qÿ|6´¦q_d&lt;_ä¿_¥~®ò”</w:t>
       </w:r>
     </w:p>
     <w:p>
@@ -3547,32 +3101,41 @@
       <w:r>
         <w:rPr>
           <w:rFonts w:ascii="Consolas" w:hAnsi="Consolas" w:cs="Consolas"/>
-        </w:rPr>
-        <w:t>cio-crypt.exe --</w:t>
-      </w:r>
+          <w:sz w:val="20"/>
+        </w:rPr>
+        <w:t>$ “C:\</w:t>
+      </w:r>
+      <w:proofErr w:type="spellStart"/>
       <w:r>
         <w:rPr>
           <w:rFonts w:ascii="Consolas" w:hAnsi="Consolas" w:cs="Consolas"/>
-        </w:rPr>
-        <w:t>de</w:t>
-      </w:r>
+          <w:sz w:val="20"/>
+        </w:rPr>
+        <w:t>Program</w:t>
+      </w:r>
+      <w:proofErr w:type="spellEnd"/>
       <w:r>
         <w:rPr>
           <w:rFonts w:ascii="Consolas" w:hAnsi="Consolas" w:cs="Consolas"/>
-        </w:rPr>
-        <w:t xml:space="preserve">crypt &lt;fichero </w:t>
-      </w:r>
+          <w:sz w:val="20"/>
+        </w:rPr>
+        <w:t xml:space="preserve"> Files (x86)\CLOUD_IN_ONE\cio-crypt.exe” --</w:t>
+      </w:r>
+      <w:proofErr w:type="spellStart"/>
       <w:r>
         <w:rPr>
           <w:rFonts w:ascii="Consolas" w:hAnsi="Consolas" w:cs="Consolas"/>
-        </w:rPr>
-        <w:t>encriptado</w:t>
-      </w:r>
+          <w:sz w:val="20"/>
+        </w:rPr>
+        <w:t>decrypt</w:t>
+      </w:r>
+      <w:proofErr w:type="spellEnd"/>
       <w:r>
         <w:rPr>
           <w:rFonts w:ascii="Consolas" w:hAnsi="Consolas" w:cs="Consolas"/>
-        </w:rPr>
-        <w:t>&gt; &lt;fichero de salida&gt;</w:t>
+          <w:sz w:val="20"/>
+        </w:rPr>
+        <w:t xml:space="preserve"> &lt;fichero encriptado&gt; &lt;fichero de salida&gt;</w:t>
       </w:r>
     </w:p>
     <w:p>
@@ -3585,23 +3148,21 @@
       <w:r>
         <w:t>desencriptación.</w:t>
       </w:r>
-      <w:bookmarkStart w:id="6" w:name="_GoBack"/>
+    </w:p>
+    <w:p>
+      <w:pPr>
+        <w:pStyle w:val="Ttulo2"/>
+      </w:pPr>
+    </w:p>
+    <w:p>
+      <w:pPr>
+        <w:pStyle w:val="Ttulo1"/>
+      </w:pPr>
+      <w:bookmarkStart w:id="6" w:name="_Toc424681072"/>
+      <w:r>
+        <w:t>Algoritmo de sincronización</w:t>
+      </w:r>
       <w:bookmarkEnd w:id="6"/>
-    </w:p>
-    <w:p>
-      <w:pPr>
-        <w:pStyle w:val="Ttulo2"/>
-      </w:pPr>
-    </w:p>
-    <w:p>
-      <w:pPr>
-        <w:pStyle w:val="Ttulo1"/>
-      </w:pPr>
-      <w:bookmarkStart w:id="7" w:name="_Toc424537528"/>
-      <w:r>
-        <w:t>Algoritmo de sincronización</w:t>
-      </w:r>
-      <w:bookmarkEnd w:id="7"/>
     </w:p>
     <w:p>
       <w:r>
@@ -3621,11 +3182,11 @@
           <w:numId w:val="5"/>
         </w:numPr>
       </w:pPr>
-      <w:bookmarkStart w:id="8" w:name="_Toc424537529"/>
+      <w:bookmarkStart w:id="7" w:name="_Toc424681073"/>
       <w:r>
         <w:t>Obtención de cambios</w:t>
       </w:r>
-      <w:bookmarkEnd w:id="8"/>
+      <w:bookmarkEnd w:id="7"/>
     </w:p>
     <w:p>
       <w:pPr>
@@ -3649,7 +3210,15 @@
         <w:t>Las cuentas remotas devuelven</w:t>
       </w:r>
       <w:r>
-        <w:t>, a través de sus respectivas APIs, una lista de creaciones, modificaciones y borrados de ficheros.</w:t>
+        <w:t xml:space="preserve">, a través de sus respectivas </w:t>
+      </w:r>
+      <w:proofErr w:type="spellStart"/>
+      <w:r>
+        <w:t>APIs</w:t>
+      </w:r>
+      <w:proofErr w:type="spellEnd"/>
+      <w:r>
+        <w:t>, una lista de creaciones, modificaciones y borrados de ficheros.</w:t>
       </w:r>
       <w:r>
         <w:t xml:space="preserve"> A su vez, recorre la carpeta de sincronización local y, para cada fichero, calcula un</w:t>
@@ -3719,11 +3288,11 @@
           <w:numId w:val="5"/>
         </w:numPr>
       </w:pPr>
-      <w:bookmarkStart w:id="9" w:name="_Toc424537530"/>
+      <w:bookmarkStart w:id="8" w:name="_Toc424681074"/>
       <w:r>
         <w:t>Reparación de colisiones</w:t>
       </w:r>
-      <w:bookmarkEnd w:id="9"/>
+      <w:bookmarkEnd w:id="8"/>
     </w:p>
     <w:p>
       <w:pPr>
@@ -3754,6 +3323,7 @@
         <w:ind w:firstLine="360"/>
       </w:pPr>
       <w:r>
+        <w:lastRenderedPageBreak/>
         <w:t xml:space="preserve">La siguiente tabla muestra los posibles casos a la hora de detectar conflictos entre cambios de un mismo fichero. </w:t>
       </w:r>
     </w:p>
@@ -3766,8 +3336,10 @@
         </w:numPr>
       </w:pPr>
       <w:r>
-        <w:lastRenderedPageBreak/>
-        <w:t xml:space="preserve">Los casos sin color son aquellos que el algoritmo puede decidir por sí mismo, ya que su única acción posible es eliminar uno de los dos cambios (el cambio destructivo). </w:t>
+        <w:t xml:space="preserve">Los casos sin color son aquellos que el algoritmo puede decidir por sí mismo, ya que su única acción posible es eliminar uno de los dos cambios. </w:t>
+      </w:r>
+      <w:r>
+        <w:t>En estos casos, el algoritmo siempre decidirá quedarse con la acción menos destructiva (lo que no sea un borrado)</w:t>
       </w:r>
     </w:p>
     <w:p>
@@ -4152,12 +3724,11 @@
           <w:numId w:val="5"/>
         </w:numPr>
       </w:pPr>
-      <w:bookmarkStart w:id="10" w:name="_Toc424537531"/>
-      <w:r>
-        <w:lastRenderedPageBreak/>
+      <w:bookmarkStart w:id="9" w:name="_Toc424681075"/>
+      <w:r>
         <w:t>Aplicación de cambios</w:t>
       </w:r>
-      <w:bookmarkEnd w:id="10"/>
+      <w:bookmarkEnd w:id="9"/>
     </w:p>
     <w:p>
       <w:pPr>
@@ -4326,11 +3897,11 @@
       <w:pPr>
         <w:pStyle w:val="Ttulo1"/>
       </w:pPr>
-      <w:bookmarkStart w:id="11" w:name="_Toc424537532"/>
+      <w:bookmarkStart w:id="10" w:name="_Toc424681076"/>
       <w:r>
         <w:t>Estructura del código</w:t>
       </w:r>
-      <w:bookmarkEnd w:id="11"/>
+      <w:bookmarkEnd w:id="10"/>
     </w:p>
     <w:p>
       <w:r>
@@ -4452,26 +4023,54 @@
         <w:t>Se puede ver que la clase Manager está relacionada con prácticamente todas las demás del código. Esto es así porque esta es la clase encargada de ejecutar el algoritmo de detección y aplicación de cambios. Esta clase se encarga también de gestionar la lista de cuentas, además de crear e inicializar otras clases, como</w:t>
       </w:r>
       <w:r>
-        <w:t xml:space="preserve"> DatabaseManager</w:t>
-      </w:r>
+        <w:t xml:space="preserve"> </w:t>
+      </w:r>
+      <w:proofErr w:type="spellStart"/>
+      <w:r>
+        <w:t>DatabaseManager</w:t>
+      </w:r>
+      <w:proofErr w:type="spellEnd"/>
       <w:r>
         <w:t xml:space="preserve">, </w:t>
       </w:r>
-      <w:r>
-        <w:t>SecurityModule o FileSystem</w:t>
-      </w:r>
-      <w:r>
-        <w:t>Module.</w:t>
-      </w:r>
-    </w:p>
-    <w:p>
-      <w:r>
-        <w:t xml:space="preserve">DatabaseManager es una clase que engloba todas las funciones relacionadas con la Base de Datos. </w:t>
-      </w:r>
-    </w:p>
-    <w:p>
-      <w:r>
-        <w:t>SecurityModule es la clase encargada de encriptar y desencriptar los ficheros</w:t>
+      <w:proofErr w:type="spellStart"/>
+      <w:r>
+        <w:t>SecurityModule</w:t>
+      </w:r>
+      <w:proofErr w:type="spellEnd"/>
+      <w:r>
+        <w:t xml:space="preserve"> o </w:t>
+      </w:r>
+      <w:proofErr w:type="spellStart"/>
+      <w:r>
+        <w:t>FileSystem</w:t>
+      </w:r>
+      <w:r>
+        <w:t>Module</w:t>
+      </w:r>
+      <w:proofErr w:type="spellEnd"/>
+      <w:r>
+        <w:t>.</w:t>
+      </w:r>
+    </w:p>
+    <w:p>
+      <w:proofErr w:type="spellStart"/>
+      <w:r>
+        <w:t>DatabaseManager</w:t>
+      </w:r>
+      <w:proofErr w:type="spellEnd"/>
+      <w:r>
+        <w:t xml:space="preserve"> es una clase que engloba todas las funciones relacionadas con la Base de Datos. </w:t>
+      </w:r>
+    </w:p>
+    <w:p>
+      <w:proofErr w:type="spellStart"/>
+      <w:r>
+        <w:t>SecurityModule</w:t>
+      </w:r>
+      <w:proofErr w:type="spellEnd"/>
+      <w:r>
+        <w:t xml:space="preserve"> es la clase encargada de encriptar y desencriptar los ficheros</w:t>
       </w:r>
       <w:r>
         <w:t>, y de autenticar al usuario.</w:t>
@@ -4481,12 +4080,14 @@
       <w:r>
         <w:t xml:space="preserve">En este diagrama se ha omitido la clase </w:t>
       </w:r>
+      <w:proofErr w:type="spellStart"/>
       <w:r>
         <w:rPr>
           <w:i/>
         </w:rPr>
         <w:t>Logger</w:t>
       </w:r>
+      <w:proofErr w:type="spellEnd"/>
       <w:r>
         <w:t>, que se encarga de gestionar la escritura de un fichero de Log tanto por consola como a un fichero. Esta clase está vinculada a todas las demás clases, que crean una instancia en su constructor.</w:t>
       </w:r>
@@ -4495,11 +4096,11 @@
       <w:pPr>
         <w:pStyle w:val="Ttulo2"/>
       </w:pPr>
-      <w:bookmarkStart w:id="12" w:name="_Toc424537533"/>
+      <w:bookmarkStart w:id="11" w:name="_Toc424681077"/>
       <w:r>
         <w:t>Patrones de diseño usados</w:t>
       </w:r>
-      <w:bookmarkEnd w:id="12"/>
+      <w:bookmarkEnd w:id="11"/>
     </w:p>
     <w:p>
       <w:r>
@@ -4508,21 +4109,25 @@
       <w:r>
         <w:t xml:space="preserve">el acceso a las cuentas implementa un patrón </w:t>
       </w:r>
+      <w:proofErr w:type="spellStart"/>
       <w:r>
         <w:rPr>
           <w:b/>
         </w:rPr>
         <w:t>Strategy</w:t>
       </w:r>
+      <w:proofErr w:type="spellEnd"/>
       <w:r>
         <w:t xml:space="preserve">, lo que permite añadir fácilmente nuevos servidores remotos, haciendo que implementen la interfaz </w:t>
       </w:r>
+      <w:proofErr w:type="spellStart"/>
       <w:r>
         <w:rPr>
           <w:i/>
         </w:rPr>
         <w:t>Account</w:t>
       </w:r>
+      <w:proofErr w:type="spellEnd"/>
       <w:r>
         <w:t>.</w:t>
       </w:r>
@@ -4613,32 +4218,68 @@
         <w:t xml:space="preserve"> - Ejemplo del patrón</w:t>
       </w:r>
       <w:r>
-        <w:t xml:space="preserve"> Strategy</w:t>
-      </w:r>
-      <w:r>
-        <w:t xml:space="preserve"> con el método getFile()</w:t>
-      </w:r>
+        <w:t xml:space="preserve"> </w:t>
+      </w:r>
+      <w:proofErr w:type="spellStart"/>
+      <w:r>
+        <w:t>Strategy</w:t>
+      </w:r>
+      <w:proofErr w:type="spellEnd"/>
+      <w:r>
+        <w:t xml:space="preserve"> con el método </w:t>
+      </w:r>
+      <w:proofErr w:type="spellStart"/>
+      <w:proofErr w:type="gramStart"/>
+      <w:r>
+        <w:t>getFile</w:t>
+      </w:r>
+      <w:proofErr w:type="spellEnd"/>
+      <w:r>
+        <w:t>()</w:t>
+      </w:r>
+      <w:proofErr w:type="gramEnd"/>
     </w:p>
     <w:p>
       <w:r>
         <w:t xml:space="preserve">A su vez, las clases que llaman a los servidores remotos implementan un patrón </w:t>
       </w:r>
+      <w:proofErr w:type="spellStart"/>
       <w:r>
         <w:rPr>
           <w:b/>
         </w:rPr>
         <w:t>Façade</w:t>
       </w:r>
+      <w:proofErr w:type="spellEnd"/>
       <w:r>
         <w:t xml:space="preserve">, que simplifica </w:t>
       </w:r>
       <w:r>
-        <w:t>el uso de las APIs remotas por parte del resto de la aplicación.</w:t>
-      </w:r>
-    </w:p>
-    <w:p>
-      <w:r>
-        <w:t xml:space="preserve">El patrón Façade también se utiliza </w:t>
+        <w:t xml:space="preserve">el uso de las </w:t>
+      </w:r>
+      <w:proofErr w:type="spellStart"/>
+      <w:r>
+        <w:t>APIs</w:t>
+      </w:r>
+      <w:proofErr w:type="spellEnd"/>
+      <w:r>
+        <w:t xml:space="preserve"> remotas por parte del resto de la aplicación.</w:t>
+      </w:r>
+    </w:p>
+    <w:p>
+      <w:r>
+        <w:t xml:space="preserve">El patrón </w:t>
+      </w:r>
+      <w:proofErr w:type="spellStart"/>
+      <w:r>
+        <w:rPr>
+          <w:b/>
+        </w:rPr>
+        <w:t>Façade</w:t>
+      </w:r>
+      <w:proofErr w:type="spellEnd"/>
+      <w:r>
+        <w:t xml:space="preserve"> también se utiliza </w:t>
       </w:r>
       <w:r>
         <w:t>en el resto de clases para simplificar las llamadas a las librerías, la base de datos y el sistema de ficheros.</w:t>
@@ -4648,79 +4289,103 @@
       <w:pPr>
         <w:pStyle w:val="Ttulo1"/>
       </w:pPr>
-      <w:bookmarkStart w:id="13" w:name="_Toc424537534"/>
+      <w:bookmarkStart w:id="12" w:name="_Toc424681078"/>
       <w:r>
         <w:t>Encriptación</w:t>
       </w:r>
+      <w:bookmarkEnd w:id="12"/>
+    </w:p>
+    <w:p>
+      <w:r>
+        <w:t>CLOUD-IN-ONE utiliza un sistema de encriptación simétrica</w:t>
+      </w:r>
+      <w:r>
+        <w:t xml:space="preserve"> con una clave generada en base al usuario y contraseña introducidos durante el registro.</w:t>
+      </w:r>
+    </w:p>
+    <w:p>
+      <w:r>
+        <w:t xml:space="preserve">Para la encriptación en sí se utiliza una librería </w:t>
+      </w:r>
+      <w:r>
+        <w:t xml:space="preserve">de código abierto </w:t>
+      </w:r>
+      <w:r>
+        <w:t xml:space="preserve">llamada </w:t>
+      </w:r>
+      <w:r>
+        <w:rPr>
+          <w:i/>
+        </w:rPr>
+        <w:t>simple-</w:t>
+      </w:r>
+      <w:proofErr w:type="spellStart"/>
+      <w:r>
+        <w:rPr>
+          <w:i/>
+        </w:rPr>
+        <w:t>crypt</w:t>
+      </w:r>
+      <w:proofErr w:type="spellEnd"/>
+      <w:r>
+        <w:t xml:space="preserve">, que a su vez utiliza la librería de encriptación en Python más usada: </w:t>
+      </w:r>
+      <w:proofErr w:type="spellStart"/>
+      <w:r>
+        <w:rPr>
+          <w:i/>
+        </w:rPr>
+        <w:t>PyCrypto</w:t>
+      </w:r>
+      <w:proofErr w:type="spellEnd"/>
+      <w:r>
+        <w:rPr>
+          <w:i/>
+        </w:rPr>
+        <w:t>.</w:t>
+      </w:r>
+      <w:r>
+        <w:t xml:space="preserve"> Sin embargo, </w:t>
+      </w:r>
+      <w:r>
+        <w:rPr>
+          <w:i/>
+        </w:rPr>
+        <w:t>simple-</w:t>
+      </w:r>
+      <w:proofErr w:type="spellStart"/>
+      <w:r>
+        <w:rPr>
+          <w:i/>
+        </w:rPr>
+        <w:t>crypt</w:t>
+      </w:r>
+      <w:proofErr w:type="spellEnd"/>
+      <w:r>
+        <w:t xml:space="preserve"> tenía ciertas limitaciones</w:t>
+      </w:r>
+      <w:r>
+        <w:t>, por lo que me vi obligado a</w:t>
+      </w:r>
+      <w:r>
+        <w:t xml:space="preserve"> hacer ciertas modificaciones en</w:t>
+      </w:r>
+      <w:r>
+        <w:t xml:space="preserve"> la librería</w:t>
+      </w:r>
+      <w:r>
+        <w:t>.</w:t>
+      </w:r>
+    </w:p>
+    <w:p>
+      <w:pPr>
+        <w:pStyle w:val="Ttulo2"/>
+      </w:pPr>
+      <w:bookmarkStart w:id="13" w:name="_Toc424681079"/>
+      <w:r>
+        <w:t>Generación de la clave</w:t>
+      </w:r>
       <w:bookmarkEnd w:id="13"/>
-    </w:p>
-    <w:p>
-      <w:r>
-        <w:t>CLOUD-IN-ONE utiliza un sistema de encriptación simétrica</w:t>
-      </w:r>
-      <w:r>
-        <w:t xml:space="preserve"> con una clave generada en base al usuario y contraseña introducidos durante el registro.</w:t>
-      </w:r>
-    </w:p>
-    <w:p>
-      <w:r>
-        <w:t xml:space="preserve">Para la encriptación en sí se utiliza una librería </w:t>
-      </w:r>
-      <w:r>
-        <w:t xml:space="preserve">de código abierto </w:t>
-      </w:r>
-      <w:r>
-        <w:t xml:space="preserve">llamada </w:t>
-      </w:r>
-      <w:r>
-        <w:rPr>
-          <w:i/>
-        </w:rPr>
-        <w:t>simple-crypt</w:t>
-      </w:r>
-      <w:r>
-        <w:t xml:space="preserve">, que a su vez utiliza la librería de encriptación en Python más usada: </w:t>
-      </w:r>
-      <w:r>
-        <w:rPr>
-          <w:i/>
-        </w:rPr>
-        <w:t>PyCrypto.</w:t>
-      </w:r>
-      <w:r>
-        <w:t xml:space="preserve"> Sin embargo, </w:t>
-      </w:r>
-      <w:r>
-        <w:rPr>
-          <w:i/>
-        </w:rPr>
-        <w:t>simple-crypt</w:t>
-      </w:r>
-      <w:r>
-        <w:t xml:space="preserve"> tenía ciertas limitaciones</w:t>
-      </w:r>
-      <w:r>
-        <w:t>, por lo que me vi obligado a</w:t>
-      </w:r>
-      <w:r>
-        <w:t xml:space="preserve"> hacer ciertas modificaciones en</w:t>
-      </w:r>
-      <w:r>
-        <w:t xml:space="preserve"> la librería</w:t>
-      </w:r>
-      <w:r>
-        <w:t>.</w:t>
-      </w:r>
-    </w:p>
-    <w:p>
-      <w:pPr>
-        <w:pStyle w:val="Ttulo2"/>
-      </w:pPr>
-      <w:bookmarkStart w:id="14" w:name="_Toc424537535"/>
-      <w:r>
-        <w:t>Generación de la clave</w:t>
-      </w:r>
-      <w:bookmarkEnd w:id="14"/>
     </w:p>
     <w:p>
       <w:r>
@@ -4739,7 +4404,15 @@
         </w:numPr>
       </w:pPr>
       <w:r>
-        <w:t>Una cadena llamada “sal”. Que en cierta manera protege ante métodos de fuerza bruta precalculados como tablas arcoíris.</w:t>
+        <w:t xml:space="preserve">Una cadena llamada “sal”. Que en cierta manera protege ante métodos de fuerza bruta </w:t>
+      </w:r>
+      <w:proofErr w:type="spellStart"/>
+      <w:r>
+        <w:t>precalculados</w:t>
+      </w:r>
+      <w:proofErr w:type="spellEnd"/>
+      <w:r>
+        <w:t xml:space="preserve"> como tablas arcoíris.</w:t>
       </w:r>
     </w:p>
     <w:p>
@@ -4777,7 +4450,126 @@
     </w:p>
     <w:p>
       <w:r>
-        <w:t>La función genera una clave de 256bits que no es posible asociar de ninguna manera a la combinación de usuario y contraseña originales</w:t>
+        <w:rPr>
+          <w:noProof/>
+          <w:lang w:eastAsia="es-ES"/>
+        </w:rPr>
+        <mc:AlternateContent>
+          <mc:Choice Requires="wps">
+            <w:drawing>
+              <wp:anchor distT="0" distB="0" distL="114300" distR="114300" simplePos="0" relativeHeight="251659264" behindDoc="0" locked="0" layoutInCell="1" allowOverlap="1" wp14:anchorId="67F1B211" wp14:editId="3E4925BF">
+                <wp:simplePos x="0" y="0"/>
+                <wp:positionH relativeFrom="column">
+                  <wp:posOffset>1767840</wp:posOffset>
+                </wp:positionH>
+                <wp:positionV relativeFrom="paragraph">
+                  <wp:posOffset>102235</wp:posOffset>
+                </wp:positionV>
+                <wp:extent cx="1362075" cy="0"/>
+                <wp:effectExtent l="0" t="76200" r="9525" b="95250"/>
+                <wp:wrapNone/>
+                <wp:docPr id="12" name="Conector recto de flecha 12"/>
+                <wp:cNvGraphicFramePr/>
+                <a:graphic xmlns:a="http://schemas.openxmlformats.org/drawingml/2006/main">
+                  <a:graphicData uri="http://schemas.microsoft.com/office/word/2010/wordprocessingShape">
+                    <wps:wsp>
+                      <wps:cNvCnPr/>
+                      <wps:spPr>
+                        <a:xfrm>
+                          <a:off x="0" y="0"/>
+                          <a:ext cx="1362075" cy="0"/>
+                        </a:xfrm>
+                        <a:prstGeom prst="straightConnector1">
+                          <a:avLst/>
+                        </a:prstGeom>
+                        <a:ln w="25400">
+                          <a:tailEnd type="triangle"/>
+                        </a:ln>
+                      </wps:spPr>
+                      <wps:style>
+                        <a:lnRef idx="3">
+                          <a:schemeClr val="dk1"/>
+                        </a:lnRef>
+                        <a:fillRef idx="0">
+                          <a:schemeClr val="dk1"/>
+                        </a:fillRef>
+                        <a:effectRef idx="2">
+                          <a:schemeClr val="dk1"/>
+                        </a:effectRef>
+                        <a:fontRef idx="minor">
+                          <a:schemeClr val="tx1"/>
+                        </a:fontRef>
+                      </wps:style>
+                      <wps:bodyPr/>
+                    </wps:wsp>
+                  </a:graphicData>
+                </a:graphic>
+              </wp:anchor>
+            </w:drawing>
+          </mc:Choice>
+          <mc:Fallback>
+            <w:pict>
+              <v:shapetype w14:anchorId="36C2EF27" id="_x0000_t32" coordsize="21600,21600" o:spt="32" o:oned="t" path="m,l21600,21600e" filled="f">
+                <v:path arrowok="t" fillok="f" o:connecttype="none"/>
+                <o:lock v:ext="edit" shapetype="t"/>
+              </v:shapetype>
+              <v:shape id="Conector recto de flecha 12" o:spid="_x0000_s1026" type="#_x0000_t32" style="position:absolute;margin-left:139.2pt;margin-top:8.05pt;width:107.25pt;height:0;z-index:251659264;visibility:visible;mso-wrap-style:square;mso-wrap-distance-left:9pt;mso-wrap-distance-top:0;mso-wrap-distance-right:9pt;mso-wrap-distance-bottom:0;mso-position-horizontal:absolute;mso-position-horizontal-relative:text;mso-position-vertical:absolute;mso-position-vertical-relative:text" o:gfxdata="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" strokecolor="black [3200]" strokeweight="2pt">
+                <v:stroke endarrow="block" joinstyle="miter"/>
+              </v:shape>
+            </w:pict>
+          </mc:Fallback>
+        </mc:AlternateContent>
+      </w:r>
+      <w:r>
+        <w:rPr>
+          <w:noProof/>
+          <w:lang w:eastAsia="es-ES"/>
+        </w:rPr>
+        <w:drawing>
+          <wp:inline distT="0" distB="0" distL="0" distR="0" wp14:anchorId="46396A04" wp14:editId="23A4E436">
+            <wp:extent cx="5400040" cy="271145"/>
+            <wp:effectExtent l="0" t="0" r="0" b="0"/>
+            <wp:docPr id="10" name="Imagen 10"/>
+            <wp:cNvGraphicFramePr>
+              <a:graphicFrameLocks xmlns:a="http://schemas.openxmlformats.org/drawingml/2006/main" noChangeAspect="1"/>
+            </wp:cNvGraphicFramePr>
+            <a:graphic xmlns:a="http://schemas.openxmlformats.org/drawingml/2006/main">
+              <a:graphicData uri="http://schemas.openxmlformats.org/drawingml/2006/picture">
+                <pic:pic xmlns:pic="http://schemas.openxmlformats.org/drawingml/2006/picture">
+                  <pic:nvPicPr>
+                    <pic:cNvPr id="1" name=""/>
+                    <pic:cNvPicPr/>
+                  </pic:nvPicPr>
+                  <pic:blipFill>
+                    <a:blip r:embed="rId18"/>
+                    <a:stretch>
+                      <a:fillRect/>
+                    </a:stretch>
+                  </pic:blipFill>
+                  <pic:spPr>
+                    <a:xfrm>
+                      <a:off x="0" y="0"/>
+                      <a:ext cx="5400040" cy="271145"/>
+                    </a:xfrm>
+                    <a:prstGeom prst="rect">
+                      <a:avLst/>
+                    </a:prstGeom>
+                  </pic:spPr>
+                </pic:pic>
+              </a:graphicData>
+            </a:graphic>
+          </wp:inline>
+        </w:drawing>
+      </w:r>
+    </w:p>
+    <w:p>
+      <w:r>
+        <w:t>La función genera una clave de 256bits que no es posible asociar de ninguna manera a la combinación de usuario y contraseña origina</w:t>
+      </w:r>
+      <w:bookmarkStart w:id="14" w:name="_GoBack"/>
+      <w:bookmarkEnd w:id="14"/>
+      <w:r>
+        <w:t>les</w:t>
       </w:r>
       <w:r>
         <w:t>.</w:t>
@@ -4791,8 +4583,16 @@
         <w:rPr>
           <w:i/>
         </w:rPr>
-        <w:t>simple-crypt</w:t>
-      </w:r>
+        <w:t>simple-</w:t>
+      </w:r>
+      <w:proofErr w:type="spellStart"/>
+      <w:r>
+        <w:rPr>
+          <w:i/>
+        </w:rPr>
+        <w:t>crypt</w:t>
+      </w:r>
+      <w:proofErr w:type="spellEnd"/>
       <w:r>
         <w:t xml:space="preserve">, por su parte, </w:t>
       </w:r>
@@ -4837,7 +4637,7 @@
       <w:pPr>
         <w:pStyle w:val="Ttulo2"/>
       </w:pPr>
-      <w:bookmarkStart w:id="15" w:name="_Toc424537536"/>
+      <w:bookmarkStart w:id="15" w:name="_Toc424681080"/>
       <w:r>
         <w:lastRenderedPageBreak/>
         <w:t>Encriptación</w:t>
@@ -4855,15 +4655,31 @@
         <w:rPr>
           <w:i/>
         </w:rPr>
-        <w:t>simple-crypt</w:t>
-      </w:r>
+        <w:t>simple-</w:t>
+      </w:r>
+      <w:proofErr w:type="spellStart"/>
+      <w:r>
+        <w:rPr>
+          <w:i/>
+        </w:rPr>
+        <w:t>crypt</w:t>
+      </w:r>
+      <w:proofErr w:type="spellEnd"/>
       <w:r>
         <w:t>, que utiliza un cifrado AES256 en modo CTR.</w:t>
       </w:r>
     </w:p>
     <w:p>
       <w:r>
-        <w:t>El mensaje cifrado incluye un código de verificación HMAC, lo que permite comprobar que un mensaje desencriptado corresponde con el mensaje original, y no ha sido modificado en la transacción.</w:t>
+        <w:t xml:space="preserve">El mensaje cifrado incluye un código de verificación HMAC, lo que permite comprobar que un mensaje </w:t>
+      </w:r>
+      <w:proofErr w:type="spellStart"/>
+      <w:r>
+        <w:t>desencriptado</w:t>
+      </w:r>
+      <w:proofErr w:type="spellEnd"/>
+      <w:r>
+        <w:t xml:space="preserve"> corresponde con el mensaje original, y no ha sido modificado en la transacción.</w:t>
       </w:r>
     </w:p>
     <w:p>
@@ -4880,7 +4696,7 @@
       <w:pPr>
         <w:pStyle w:val="Ttulo2"/>
       </w:pPr>
-      <w:bookmarkStart w:id="16" w:name="_Toc424537537"/>
+      <w:bookmarkStart w:id="16" w:name="_Toc424681081"/>
       <w:r>
         <w:t>Modificaciones en la librería</w:t>
       </w:r>
@@ -4894,8 +4710,16 @@
         <w:rPr>
           <w:i/>
         </w:rPr>
-        <w:t>simple-crypt</w:t>
-      </w:r>
+        <w:t>simple-</w:t>
+      </w:r>
+      <w:proofErr w:type="spellStart"/>
+      <w:r>
+        <w:rPr>
+          <w:i/>
+        </w:rPr>
+        <w:t>crypt</w:t>
+      </w:r>
+      <w:proofErr w:type="spellEnd"/>
       <w:r>
         <w:t xml:space="preserve"> solo está pensada para encriptar cadenas de texto de tamaño relativamente pequeño, por lo que CLOUD-IN-ONE se distribuye con una versión modificada para permitir encriptar textos mayores que el espacio</w:t>
       </w:r>
@@ -4941,7 +4765,7 @@
       <w:pPr>
         <w:pStyle w:val="Ttulo2"/>
       </w:pPr>
-      <w:bookmarkStart w:id="17" w:name="_Toc424537538"/>
+      <w:bookmarkStart w:id="17" w:name="_Toc424681082"/>
       <w:r>
         <w:t>¿Para qué sirve esta encriptación? ¿Ante qué protege?</w:t>
       </w:r>
@@ -4961,12 +4785,42 @@
       <w:r>
         <w:t xml:space="preserve">Por último, dado que la encriptación se realiza en local, incluso si el atacante consigue llevar a cabo un ataque de </w:t>
       </w:r>
+      <w:proofErr w:type="spellStart"/>
       <w:r>
         <w:rPr>
           <w:rStyle w:val="nfasis"/>
         </w:rPr>
-        <w:t>man-in-the-middle</w:t>
-      </w:r>
+        <w:t>man</w:t>
+      </w:r>
+      <w:proofErr w:type="spellEnd"/>
+      <w:r>
+        <w:rPr>
+          <w:rStyle w:val="nfasis"/>
+        </w:rPr>
+        <w:t>-in-</w:t>
+      </w:r>
+      <w:proofErr w:type="spellStart"/>
+      <w:r>
+        <w:rPr>
+          <w:rStyle w:val="nfasis"/>
+        </w:rPr>
+        <w:t>the</w:t>
+      </w:r>
+      <w:proofErr w:type="spellEnd"/>
+      <w:r>
+        <w:rPr>
+          <w:rStyle w:val="nfasis"/>
+        </w:rPr>
+        <w:t>-</w:t>
+      </w:r>
+      <w:proofErr w:type="spellStart"/>
+      <w:r>
+        <w:rPr>
+          <w:rStyle w:val="nfasis"/>
+        </w:rPr>
+        <w:t>middle</w:t>
+      </w:r>
+      <w:proofErr w:type="spellEnd"/>
       <w:r>
         <w:rPr>
           <w:rStyle w:val="nfasis"/>
@@ -4979,7 +4833,7 @@
       <w:pPr>
         <w:pStyle w:val="Ttulo2"/>
       </w:pPr>
-      <w:bookmarkStart w:id="18" w:name="_Toc424537539"/>
+      <w:bookmarkStart w:id="18" w:name="_Toc424681083"/>
       <w:r>
         <w:t>Debilidades - ¿Ante qué NO protege?</w:t>
       </w:r>
@@ -5004,7 +4858,15 @@
     <w:p>
       <w:r>
         <w:lastRenderedPageBreak/>
-        <w:t xml:space="preserve">Otro punto flaco del sistema de encriptación es el ordenador local. Dado que la carpeta de sincronización está totalmente desencriptada para el uso del usuario, alguien con </w:t>
+        <w:t xml:space="preserve">Otro punto flaco del sistema de encriptación es el ordenador local. Dado que la carpeta de sincronización está totalmente </w:t>
+      </w:r>
+      <w:proofErr w:type="spellStart"/>
+      <w:r>
+        <w:t>desencriptada</w:t>
+      </w:r>
+      <w:proofErr w:type="spellEnd"/>
+      <w:r>
+        <w:t xml:space="preserve"> para el uso del usuario, alguien con </w:t>
       </w:r>
       <w:r>
         <w:t>acceso</w:t>
@@ -5046,7 +4908,7 @@
       <w:pPr>
         <w:pStyle w:val="Ttulo1"/>
       </w:pPr>
-      <w:bookmarkStart w:id="19" w:name="_Toc424537545"/>
+      <w:bookmarkStart w:id="19" w:name="_Toc424681084"/>
       <w:r>
         <w:lastRenderedPageBreak/>
         <w:t>Resultados y conclusiones</w:t>
@@ -5062,8 +4924,13 @@
       <w:pPr>
         <w:pStyle w:val="Ttulo2"/>
       </w:pPr>
-      <w:r>
-        <w:t xml:space="preserve">Lenguaje de programación </w:t>
+      <w:bookmarkStart w:id="20" w:name="_Toc424681085"/>
+      <w:r>
+        <w:t>Lenguaje de programación</w:t>
+      </w:r>
+      <w:bookmarkEnd w:id="20"/>
+      <w:r>
+        <w:t xml:space="preserve"> </w:t>
       </w:r>
     </w:p>
     <w:p>
@@ -5083,13 +4950,31 @@
       <w:pPr>
         <w:pStyle w:val="Ttulo2"/>
       </w:pPr>
+      <w:bookmarkStart w:id="21" w:name="_Toc424681086"/>
       <w:r>
         <w:t>Código abierto</w:t>
       </w:r>
-    </w:p>
-    <w:p>
-      <w:r>
-        <w:t>Uno de los objetivos del proyecto es crear una alternativa de código abierto a aplicaciones comerciales similares. Esto se ha hecho mediante un repositorio en mi cuenta GitHub, con una de las licencias que recomendaba GitHub inicialmente, la licencia MIT</w:t>
+      <w:bookmarkEnd w:id="21"/>
+    </w:p>
+    <w:p>
+      <w:r>
+        <w:t xml:space="preserve">Uno de los objetivos del proyecto es crear una alternativa de código abierto a aplicaciones comerciales similares. Esto se ha hecho mediante un repositorio en mi cuenta </w:t>
+      </w:r>
+      <w:proofErr w:type="spellStart"/>
+      <w:r>
+        <w:t>GitHub</w:t>
+      </w:r>
+      <w:proofErr w:type="spellEnd"/>
+      <w:r>
+        <w:t xml:space="preserve">, con una de las licencias que recomendaba </w:t>
+      </w:r>
+      <w:proofErr w:type="spellStart"/>
+      <w:r>
+        <w:t>GitHub</w:t>
+      </w:r>
+      <w:proofErr w:type="spellEnd"/>
+      <w:r>
+        <w:t xml:space="preserve"> inicialmente, la licencia MIT</w:t>
       </w:r>
       <w:r>
         <w:t>, que prácticamente permite a cualquiera hacer cualquier uso del código.</w:t>
@@ -5104,24 +4989,55 @@
       <w:pPr>
         <w:pStyle w:val="Ttulo2"/>
       </w:pPr>
-      <w:r>
-        <w:t>Tests unitarios</w:t>
-      </w:r>
+      <w:bookmarkStart w:id="22" w:name="_Toc424681087"/>
+      <w:proofErr w:type="spellStart"/>
+      <w:r>
+        <w:t>Tests</w:t>
+      </w:r>
+      <w:proofErr w:type="spellEnd"/>
+      <w:r>
+        <w:t xml:space="preserve"> unitarios</w:t>
+      </w:r>
+      <w:bookmarkEnd w:id="22"/>
     </w:p>
     <w:p>
       <w:r>
         <w:t>Desde el principio del proyecto</w:t>
       </w:r>
       <w:r>
-        <w:t xml:space="preserve"> decidí hacer tests unitarios de las funcionalidades principales de la aplicación. Aunque </w:t>
-      </w:r>
-      <w:r>
-        <w:t>la batería de tests no es exhaustiva y completa, sí que me ha permitido solucionar algunos errores que habrían sido muy difíciles de encontrar si no la hubiera tenido.</w:t>
-      </w:r>
-    </w:p>
-    <w:p>
-      <w:r>
-        <w:t xml:space="preserve">Otra gran ventaja de escribir tests unitarios ha sido forzarme a pensar seriamente cuál era el comportamiento deseado de algunas secciones del código, obligándome de </w:t>
+        <w:t xml:space="preserve"> decidí hacer </w:t>
+      </w:r>
+      <w:proofErr w:type="spellStart"/>
+      <w:r>
+        <w:t>tests</w:t>
+      </w:r>
+      <w:proofErr w:type="spellEnd"/>
+      <w:r>
+        <w:t xml:space="preserve"> unitarios de las funcionalidades principales de la aplicación. Aunque </w:t>
+      </w:r>
+      <w:r>
+        <w:t xml:space="preserve">la batería de </w:t>
+      </w:r>
+      <w:proofErr w:type="spellStart"/>
+      <w:r>
+        <w:t>tests</w:t>
+      </w:r>
+      <w:proofErr w:type="spellEnd"/>
+      <w:r>
+        <w:t xml:space="preserve"> no es exhaustiva y completa, sí que me ha permitido solucionar algunos errores que habrían sido muy difíciles de encontrar si no la hubiera tenido.</w:t>
+      </w:r>
+    </w:p>
+    <w:p>
+      <w:r>
+        <w:t xml:space="preserve">Otra gran ventaja de escribir </w:t>
+      </w:r>
+      <w:proofErr w:type="spellStart"/>
+      <w:r>
+        <w:t>tests</w:t>
+      </w:r>
+      <w:proofErr w:type="spellEnd"/>
+      <w:r>
+        <w:t xml:space="preserve"> unitarios ha sido forzarme a pensar seriamente cuál era el comportamiento deseado de algunas secciones del código, obligándome de </w:t>
       </w:r>
       <w:r>
         <w:t>esta forma a mejorar el diseño.</w:t>
@@ -5129,7 +5045,23 @@
     </w:p>
     <w:p>
       <w:r>
-        <w:t>Por otro lado, incorporé un sistema de integración continua (Travis CI) que me permitió probar la aplicación cada vez que hacía algún cambio en el repositorio GitHub.</w:t>
+        <w:t>Por otro lado, incorporé un sistema de integración continua (</w:t>
+      </w:r>
+      <w:proofErr w:type="spellStart"/>
+      <w:r>
+        <w:t>Travis</w:t>
+      </w:r>
+      <w:proofErr w:type="spellEnd"/>
+      <w:r>
+        <w:t xml:space="preserve"> CI) que me permitió probar la aplicación cada vez que hacía algún cambio en el repositorio </w:t>
+      </w:r>
+      <w:proofErr w:type="spellStart"/>
+      <w:r>
+        <w:t>GitHub</w:t>
+      </w:r>
+      <w:proofErr w:type="spellEnd"/>
+      <w:r>
+        <w:t>.</w:t>
       </w:r>
       <w:r>
         <w:t xml:space="preserve"> Además funcionaba sobre un sistema Linux, con lo que se probaba la multiplataforma al mismo tiempo.</w:t>
@@ -5139,6 +5071,7 @@
       <w:pPr>
         <w:pStyle w:val="Ttulo2"/>
       </w:pPr>
+      <w:bookmarkStart w:id="23" w:name="_Toc424681088"/>
       <w:r>
         <w:t>Objetiv</w:t>
       </w:r>
@@ -5151,6 +5084,7 @@
       <w:r>
         <w:t>del proyecto</w:t>
       </w:r>
+      <w:bookmarkEnd w:id="23"/>
     </w:p>
     <w:p>
       <w:r>
@@ -5161,10 +5095,7 @@
         <w:t xml:space="preserve">☑ </w:t>
       </w:r>
       <w:r>
-        <w:t>Programación en</w:t>
-      </w:r>
-      <w:r>
-        <w:t xml:space="preserve"> Python</w:t>
+        <w:t>Programación en Python</w:t>
       </w:r>
     </w:p>
     <w:p>
@@ -5188,7 +5119,15 @@
         <w:t xml:space="preserve">☑ </w:t>
       </w:r>
       <w:r>
-        <w:t>Uso de APIs de terceros</w:t>
+        <w:t xml:space="preserve">Uso de </w:t>
+      </w:r>
+      <w:proofErr w:type="spellStart"/>
+      <w:r>
+        <w:t>APIs</w:t>
+      </w:r>
+      <w:proofErr w:type="spellEnd"/>
+      <w:r>
+        <w:t xml:space="preserve"> de terceros</w:t>
       </w:r>
     </w:p>
     <w:p>
@@ -5221,17 +5160,22 @@
           <w:rFonts w:ascii="Segoe UI Symbol" w:hAnsi="Segoe UI Symbol" w:cs="Segoe UI Symbol"/>
           <w:color w:val="00B050"/>
         </w:rPr>
-        <w:t>☑</w:t>
-      </w:r>
+        <w:t xml:space="preserve">☑ </w:t>
+      </w:r>
+      <w:r>
+        <w:t>Sincronización con varias cuentas remotas al mismo tiempo</w:t>
+      </w:r>
+    </w:p>
+    <w:p>
       <w:r>
         <w:rPr>
           <w:rFonts w:ascii="Segoe UI Symbol" w:hAnsi="Segoe UI Symbol" w:cs="Segoe UI Symbol"/>
           <w:color w:val="00B050"/>
         </w:rPr>
-        <w:t xml:space="preserve"> </w:t>
-      </w:r>
-      <w:r>
-        <w:t>Sincronización con varias cuentas remotas al mismo tiempo</w:t>
+        <w:t>☑</w:t>
+      </w:r>
+      <w:r>
+        <w:t xml:space="preserve"> Encriptación</w:t>
       </w:r>
     </w:p>
     <w:p>
@@ -5243,7 +5187,7 @@
         <w:t>☑</w:t>
       </w:r>
       <w:r>
-        <w:t xml:space="preserve"> Encriptación</w:t>
+        <w:t xml:space="preserve"> Uso de patrones de diseño</w:t>
       </w:r>
     </w:p>
     <w:p>
@@ -5252,26 +5196,19 @@
           <w:rFonts w:ascii="Segoe UI Symbol" w:hAnsi="Segoe UI Symbol" w:cs="Segoe UI Symbol"/>
           <w:color w:val="00B050"/>
         </w:rPr>
-        <w:t>☑</w:t>
-      </w:r>
-      <w:r>
-        <w:t xml:space="preserve"> Uso de patrones de diseño</w:t>
-      </w:r>
-    </w:p>
-    <w:p>
-      <w:r>
-        <w:rPr>
-          <w:rFonts w:ascii="Segoe UI Symbol" w:hAnsi="Segoe UI Symbol" w:cs="Segoe UI Symbol"/>
-          <w:color w:val="00B050"/>
-        </w:rPr>
         <w:lastRenderedPageBreak/>
         <w:t>☑</w:t>
       </w:r>
       <w:r>
         <w:t xml:space="preserve"> Uso de </w:t>
       </w:r>
-      <w:r>
-        <w:t>tests unitarios</w:t>
+      <w:proofErr w:type="spellStart"/>
+      <w:r>
+        <w:t>tests</w:t>
+      </w:r>
+      <w:proofErr w:type="spellEnd"/>
+      <w:r>
+        <w:t xml:space="preserve"> unitarios</w:t>
       </w:r>
     </w:p>
     <w:p>
@@ -5288,7 +5225,15 @@
     </w:p>
     <w:p>
       <w:r>
-        <w:t>Aunque la intención inicial era disponer de varios servicios de almacenamiento remoto, finalmente hubo que reducirlo únicamente a Dropbox. Sin embargo, gracias a la arquitectura de la aplicación (y, en concreto, al patrón Strategy usado para la sección de cuentas remotas), añadir un nuevo tipo de cuenta no es complicado, y queda para una posible ampliación futura.</w:t>
+        <w:t xml:space="preserve">Aunque la intención inicial era disponer de varios servicios de almacenamiento remoto, finalmente hubo que reducirlo únicamente a Dropbox. Sin embargo, gracias a la arquitectura de la aplicación (y, en concreto, al patrón </w:t>
+      </w:r>
+      <w:proofErr w:type="spellStart"/>
+      <w:r>
+        <w:t>Strategy</w:t>
+      </w:r>
+      <w:proofErr w:type="spellEnd"/>
+      <w:r>
+        <w:t xml:space="preserve"> usado para la sección de cuentas remotas), añadir un nuevo tipo de cuenta no es complicado, y queda para una posible ampliación futura.</w:t>
       </w:r>
     </w:p>
     <w:p>
@@ -5300,10 +5245,7 @@
         <w:t>☒</w:t>
       </w:r>
       <w:r>
-        <w:t xml:space="preserve"> </w:t>
-      </w:r>
-      <w:r>
-        <w:t>Facilidad de uso.</w:t>
+        <w:t xml:space="preserve"> Facilidad de uso.</w:t>
       </w:r>
     </w:p>
     <w:p>
@@ -5327,9 +5269,11 @@
       <w:pPr>
         <w:pStyle w:val="Ttulo2"/>
       </w:pPr>
+      <w:bookmarkStart w:id="24" w:name="_Toc424681089"/>
       <w:r>
         <w:t>Posibles ampliaciones</w:t>
       </w:r>
+      <w:bookmarkEnd w:id="24"/>
     </w:p>
     <w:p>
       <w:r>
@@ -5406,7 +5350,6 @@
           <w:szCs w:val="32"/>
         </w:rPr>
       </w:pPr>
-      <w:bookmarkStart w:id="20" w:name="_Toc424537546"/>
       <w:r>
         <w:br w:type="page"/>
       </w:r>
@@ -5415,22 +5358,25 @@
       <w:pPr>
         <w:pStyle w:val="Ttulo1"/>
       </w:pPr>
+      <w:bookmarkStart w:id="25" w:name="_Toc424681090"/>
       <w:r>
         <w:lastRenderedPageBreak/>
         <w:t>Bibliografía y enlaces de interés</w:t>
       </w:r>
-      <w:bookmarkEnd w:id="20"/>
-    </w:p>
-    <w:p>
+      <w:bookmarkEnd w:id="25"/>
+    </w:p>
+    <w:p>
+      <w:proofErr w:type="spellStart"/>
       <w:r>
         <w:t>B</w:t>
       </w:r>
       <w:r>
         <w:t>lablabla</w:t>
       </w:r>
-    </w:p>
-    <w:p>
-      <w:hyperlink r:id="rId18" w:history="1">
+      <w:proofErr w:type="spellEnd"/>
+    </w:p>
+    <w:p>
+      <w:hyperlink r:id="rId19" w:history="1">
         <w:r>
           <w:rPr>
             <w:rStyle w:val="Hipervnculo"/>
@@ -8016,7 +7962,7 @@
 </file>
 
 <file path=customXml/itemProps1.xml><?xml version="1.0" encoding="utf-8"?>
-<ds:datastoreItem xmlns:ds="http://schemas.openxmlformats.org/officeDocument/2006/customXml" ds:itemID="{E0F3D00B-22F1-4CC8-843D-8332AA9D4982}">
+<ds:datastoreItem xmlns:ds="http://schemas.openxmlformats.org/officeDocument/2006/customXml" ds:itemID="{C57BD84D-DED6-42EB-BEEC-6BF325786DD6}">
   <ds:schemaRefs>
     <ds:schemaRef ds:uri="http://schemas.openxmlformats.org/officeDocument/2006/bibliography"/>
   </ds:schemaRefs>

</xml_diff>